<commit_message>
maj rapport + page contact fini avec envoie mail (sur mail perso pour l'instant) + ajout dans footer
</commit_message>
<xml_diff>
--- a/Rapport continue de stage.docx
+++ b/Rapport continue de stage.docx
@@ -70,23 +70,7 @@
           <w:sz w:val="26"/>
           <w:szCs w:val="26"/>
         </w:rPr>
-        <w:t>Accueil de l’équipe (</w:t>
-      </w:r>
-      <w:proofErr w:type="gramStart"/>
-      <w:r>
-        <w:rPr>
-          <w:sz w:val="26"/>
-          <w:szCs w:val="26"/>
-        </w:rPr>
-        <w:t>briefing</w:t>
-      </w:r>
-      <w:proofErr w:type="gramEnd"/>
-      <w:r>
-        <w:rPr>
-          <w:sz w:val="26"/>
-          <w:szCs w:val="26"/>
-        </w:rPr>
-        <w:t>, compte rendu des taches à faire…)</w:t>
+        <w:t>Accueil de l’équipe (briefing, compte rendu des taches à faire…)</w:t>
       </w:r>
     </w:p>
     <w:p>
@@ -414,6 +398,344 @@
           <w:szCs w:val="26"/>
         </w:rPr>
         <w:t>Réorganisation du code (plus clair, lisible, fluide…)</w:t>
+      </w:r>
+    </w:p>
+    <w:p>
+      <w:pPr>
+        <w:pStyle w:val="Paragraphedeliste"/>
+        <w:numPr>
+          <w:ilvl w:val="1"/>
+          <w:numId w:val="1"/>
+        </w:numPr>
+        <w:rPr>
+          <w:sz w:val="26"/>
+          <w:szCs w:val="26"/>
+        </w:rPr>
+      </w:pPr>
+      <w:r>
+        <w:rPr>
+          <w:sz w:val="26"/>
+          <w:szCs w:val="26"/>
+        </w:rPr>
+        <w:t xml:space="preserve">Faits : </w:t>
+      </w:r>
+    </w:p>
+    <w:p>
+      <w:pPr>
+        <w:pStyle w:val="Paragraphedeliste"/>
+        <w:numPr>
+          <w:ilvl w:val="2"/>
+          <w:numId w:val="1"/>
+        </w:numPr>
+        <w:rPr>
+          <w:sz w:val="26"/>
+          <w:szCs w:val="26"/>
+        </w:rPr>
+      </w:pPr>
+      <w:r>
+        <w:rPr>
+          <w:sz w:val="26"/>
+          <w:szCs w:val="26"/>
+        </w:rPr>
+        <w:t>Code réorganisé</w:t>
+      </w:r>
+    </w:p>
+    <w:p>
+      <w:pPr>
+        <w:pStyle w:val="Paragraphedeliste"/>
+        <w:numPr>
+          <w:ilvl w:val="2"/>
+          <w:numId w:val="1"/>
+        </w:numPr>
+        <w:rPr>
+          <w:sz w:val="26"/>
+          <w:szCs w:val="26"/>
+        </w:rPr>
+      </w:pPr>
+      <w:r>
+        <w:rPr>
+          <w:sz w:val="26"/>
+          <w:szCs w:val="26"/>
+        </w:rPr>
+        <w:t xml:space="preserve">Page contact fini avec Google </w:t>
+      </w:r>
+      <w:proofErr w:type="spellStart"/>
+      <w:r>
+        <w:rPr>
+          <w:sz w:val="26"/>
+          <w:szCs w:val="26"/>
+        </w:rPr>
+        <w:t>forms</w:t>
+      </w:r>
+      <w:proofErr w:type="spellEnd"/>
+      <w:r>
+        <w:rPr>
+          <w:sz w:val="26"/>
+          <w:szCs w:val="26"/>
+        </w:rPr>
+        <w:t xml:space="preserve"> (envoie de mail lors de formulaire soumis)</w:t>
+      </w:r>
+    </w:p>
+    <w:p>
+      <w:pPr>
+        <w:pStyle w:val="Paragraphedeliste"/>
+        <w:numPr>
+          <w:ilvl w:val="2"/>
+          <w:numId w:val="1"/>
+        </w:numPr>
+        <w:rPr>
+          <w:sz w:val="26"/>
+          <w:szCs w:val="26"/>
+        </w:rPr>
+      </w:pPr>
+      <w:r>
+        <w:rPr>
+          <w:sz w:val="26"/>
+          <w:szCs w:val="26"/>
+        </w:rPr>
+        <w:t xml:space="preserve">Avancement du </w:t>
+      </w:r>
+      <w:proofErr w:type="spellStart"/>
+      <w:r>
+        <w:rPr>
+          <w:sz w:val="26"/>
+          <w:szCs w:val="26"/>
+        </w:rPr>
+        <w:t>footer</w:t>
+      </w:r>
+      <w:proofErr w:type="spellEnd"/>
+      <w:r>
+        <w:rPr>
+          <w:sz w:val="26"/>
+          <w:szCs w:val="26"/>
+        </w:rPr>
+        <w:t xml:space="preserve"> avec mini </w:t>
+      </w:r>
+      <w:proofErr w:type="spellStart"/>
+      <w:r>
+        <w:rPr>
+          <w:sz w:val="26"/>
+          <w:szCs w:val="26"/>
+        </w:rPr>
+        <w:t>map</w:t>
+      </w:r>
+      <w:proofErr w:type="spellEnd"/>
+      <w:r>
+        <w:rPr>
+          <w:sz w:val="26"/>
+          <w:szCs w:val="26"/>
+        </w:rPr>
+        <w:t xml:space="preserve"> de l’adresse et une rubrique « Navigation »</w:t>
+      </w:r>
+    </w:p>
+    <w:p>
+      <w:pPr>
+        <w:pStyle w:val="Paragraphedeliste"/>
+        <w:numPr>
+          <w:ilvl w:val="0"/>
+          <w:numId w:val="1"/>
+        </w:numPr>
+        <w:rPr>
+          <w:sz w:val="26"/>
+          <w:szCs w:val="26"/>
+        </w:rPr>
+      </w:pPr>
+      <w:r>
+        <w:rPr>
+          <w:sz w:val="26"/>
+          <w:szCs w:val="26"/>
+        </w:rPr>
+        <w:t>13/06 :</w:t>
+      </w:r>
+    </w:p>
+    <w:p>
+      <w:pPr>
+        <w:pStyle w:val="Paragraphedeliste"/>
+        <w:numPr>
+          <w:ilvl w:val="1"/>
+          <w:numId w:val="1"/>
+        </w:numPr>
+        <w:rPr>
+          <w:sz w:val="26"/>
+          <w:szCs w:val="26"/>
+        </w:rPr>
+      </w:pPr>
+      <w:r>
+        <w:rPr>
+          <w:sz w:val="26"/>
+          <w:szCs w:val="26"/>
+        </w:rPr>
+        <w:t xml:space="preserve">But : </w:t>
+      </w:r>
+    </w:p>
+    <w:p>
+      <w:pPr>
+        <w:pStyle w:val="Paragraphedeliste"/>
+        <w:numPr>
+          <w:ilvl w:val="2"/>
+          <w:numId w:val="1"/>
+        </w:numPr>
+        <w:rPr>
+          <w:sz w:val="26"/>
+          <w:szCs w:val="26"/>
+        </w:rPr>
+      </w:pPr>
+      <w:r>
+        <w:rPr>
+          <w:sz w:val="26"/>
+          <w:szCs w:val="26"/>
+        </w:rPr>
+        <w:t>Faire une autre page (que ce soit formulaire pour proposition de formation ou page de présentation)</w:t>
+      </w:r>
+    </w:p>
+    <w:p>
+      <w:pPr>
+        <w:pStyle w:val="Paragraphedeliste"/>
+        <w:numPr>
+          <w:ilvl w:val="2"/>
+          <w:numId w:val="1"/>
+        </w:numPr>
+        <w:rPr>
+          <w:sz w:val="26"/>
+          <w:szCs w:val="26"/>
+        </w:rPr>
+      </w:pPr>
+      <w:r>
+        <w:rPr>
+          <w:sz w:val="26"/>
+          <w:szCs w:val="26"/>
+        </w:rPr>
+        <w:t xml:space="preserve">Finir le </w:t>
+      </w:r>
+      <w:proofErr w:type="spellStart"/>
+      <w:r>
+        <w:rPr>
+          <w:sz w:val="26"/>
+          <w:szCs w:val="26"/>
+        </w:rPr>
+        <w:t>footer</w:t>
+      </w:r>
+      <w:proofErr w:type="spellEnd"/>
+      <w:r>
+        <w:rPr>
+          <w:sz w:val="26"/>
+          <w:szCs w:val="26"/>
+        </w:rPr>
+        <w:t xml:space="preserve"> avec les badges et conditions avec modalités </w:t>
+      </w:r>
+      <w:proofErr w:type="spellStart"/>
+      <w:r>
+        <w:rPr>
+          <w:sz w:val="26"/>
+          <w:szCs w:val="26"/>
+        </w:rPr>
+        <w:t>ect</w:t>
+      </w:r>
+      <w:proofErr w:type="spellEnd"/>
+      <w:r>
+        <w:rPr>
+          <w:sz w:val="26"/>
+          <w:szCs w:val="26"/>
+        </w:rPr>
+        <w:t>…</w:t>
+      </w:r>
+    </w:p>
+    <w:p>
+      <w:pPr>
+        <w:pStyle w:val="Paragraphedeliste"/>
+        <w:numPr>
+          <w:ilvl w:val="2"/>
+          <w:numId w:val="1"/>
+        </w:numPr>
+        <w:rPr>
+          <w:sz w:val="26"/>
+          <w:szCs w:val="26"/>
+        </w:rPr>
+      </w:pPr>
+      <w:r>
+        <w:rPr>
+          <w:sz w:val="26"/>
+          <w:szCs w:val="26"/>
+        </w:rPr>
+        <w:t xml:space="preserve">Page home : </w:t>
+      </w:r>
+      <w:proofErr w:type="spellStart"/>
+      <w:r>
+        <w:rPr>
+          <w:sz w:val="26"/>
+          <w:szCs w:val="26"/>
+        </w:rPr>
+        <w:t>acces</w:t>
+      </w:r>
+      <w:proofErr w:type="spellEnd"/>
+      <w:r>
+        <w:rPr>
+          <w:sz w:val="26"/>
+          <w:szCs w:val="26"/>
+        </w:rPr>
+        <w:t xml:space="preserve"> au formulaire de </w:t>
+      </w:r>
+      <w:proofErr w:type="spellStart"/>
+      <w:r>
+        <w:rPr>
+          <w:sz w:val="26"/>
+          <w:szCs w:val="26"/>
+        </w:rPr>
+        <w:t>prop</w:t>
+      </w:r>
+      <w:proofErr w:type="spellEnd"/>
+      <w:r>
+        <w:rPr>
+          <w:sz w:val="26"/>
+          <w:szCs w:val="26"/>
+        </w:rPr>
+        <w:t xml:space="preserve"> de formation </w:t>
+      </w:r>
+      <w:proofErr w:type="spellStart"/>
+      <w:r>
+        <w:rPr>
+          <w:sz w:val="26"/>
+          <w:szCs w:val="26"/>
+        </w:rPr>
+        <w:t>necessaire</w:t>
+      </w:r>
+      <w:proofErr w:type="spellEnd"/>
+    </w:p>
+    <w:p>
+      <w:pPr>
+        <w:pStyle w:val="Paragraphedeliste"/>
+        <w:numPr>
+          <w:ilvl w:val="2"/>
+          <w:numId w:val="1"/>
+        </w:numPr>
+        <w:rPr>
+          <w:sz w:val="26"/>
+          <w:szCs w:val="26"/>
+        </w:rPr>
+      </w:pPr>
+      <w:r>
+        <w:rPr>
+          <w:sz w:val="26"/>
+          <w:szCs w:val="26"/>
+        </w:rPr>
+        <w:lastRenderedPageBreak/>
+        <w:t xml:space="preserve">Changement du </w:t>
+      </w:r>
+      <w:proofErr w:type="spellStart"/>
+      <w:r>
+        <w:rPr>
+          <w:sz w:val="26"/>
+          <w:szCs w:val="26"/>
+        </w:rPr>
+        <w:t>forms</w:t>
+      </w:r>
+      <w:proofErr w:type="spellEnd"/>
+      <w:r>
+        <w:rPr>
+          <w:sz w:val="26"/>
+          <w:szCs w:val="26"/>
+        </w:rPr>
+        <w:t xml:space="preserve"> concernant l’adresse mail réceptrice (création d’un nouveau compte google pour ça)</w:t>
       </w:r>
     </w:p>
     <w:sectPr>

</xml_diff>

<commit_message>
rapport continue de stage
</commit_message>
<xml_diff>
--- a/Rapport continue de stage.docx
+++ b/Rapport continue de stage.docx
@@ -70,7 +70,23 @@
           <w:sz w:val="26"/>
           <w:szCs w:val="26"/>
         </w:rPr>
-        <w:t>Accueil de l’équipe (briefing, compte rendu des taches à faire…)</w:t>
+        <w:t>Accueil de l’équipe (</w:t>
+      </w:r>
+      <w:proofErr w:type="gramStart"/>
+      <w:r>
+        <w:rPr>
+          <w:sz w:val="26"/>
+          <w:szCs w:val="26"/>
+        </w:rPr>
+        <w:t>briefing</w:t>
+      </w:r>
+      <w:proofErr w:type="gramEnd"/>
+      <w:r>
+        <w:rPr>
+          <w:sz w:val="26"/>
+          <w:szCs w:val="26"/>
+        </w:rPr>
+        <w:t>, compte rendu des taches à faire…)</w:t>
       </w:r>
     </w:p>
     <w:p>
@@ -585,7 +601,21 @@
           <w:sz w:val="26"/>
           <w:szCs w:val="26"/>
         </w:rPr>
-        <w:t>Faire une autre page (que ce soit formulaire pour proposition de formation ou page de présentation)</w:t>
+        <w:t>Faire une autre page (que ce soit formulaire pour proposition de formation ou page de présentation</w:t>
+      </w:r>
+      <w:r>
+        <w:rPr>
+          <w:sz w:val="26"/>
+          <w:szCs w:val="26"/>
+        </w:rPr>
+        <w:t>, ou les deux</w:t>
+      </w:r>
+      <w:r>
+        <w:rPr>
+          <w:sz w:val="26"/>
+          <w:szCs w:val="26"/>
+        </w:rPr>
+        <w:t>)</w:t>
       </w:r>
     </w:p>
     <w:p>
@@ -735,7 +765,23 @@
           <w:sz w:val="26"/>
           <w:szCs w:val="26"/>
         </w:rPr>
-        <w:t xml:space="preserve"> concernant l’adresse mail réceptrice (création d’un nouveau compte google pour ça)</w:t>
+        <w:t xml:space="preserve"> concernant l’adresse </w:t>
+      </w:r>
+      <w:proofErr w:type="gramStart"/>
+      <w:r>
+        <w:rPr>
+          <w:sz w:val="26"/>
+          <w:szCs w:val="26"/>
+        </w:rPr>
+        <w:t>mail</w:t>
+      </w:r>
+      <w:proofErr w:type="gramEnd"/>
+      <w:r>
+        <w:rPr>
+          <w:sz w:val="26"/>
+          <w:szCs w:val="26"/>
+        </w:rPr>
+        <w:t xml:space="preserve"> réceptrice (création d’un nouveau compte google pour ça)</w:t>
       </w:r>
     </w:p>
     <w:sectPr>

</xml_diff>

<commit_message>
maj rapport de stage (puis d'autres fichiers jsp pq
</commit_message>
<xml_diff>
--- a/Rapport continue de stage.docx
+++ b/Rapport continue de stage.docx
@@ -782,6 +782,235 @@
           <w:szCs w:val="26"/>
         </w:rPr>
         <w:t xml:space="preserve"> réceptrice (création d’un nouveau compte google pour ça)</w:t>
+      </w:r>
+    </w:p>
+    <w:p>
+      <w:pPr>
+        <w:pStyle w:val="Paragraphedeliste"/>
+        <w:numPr>
+          <w:ilvl w:val="1"/>
+          <w:numId w:val="1"/>
+        </w:numPr>
+        <w:rPr>
+          <w:sz w:val="26"/>
+          <w:szCs w:val="26"/>
+        </w:rPr>
+      </w:pPr>
+      <w:r>
+        <w:rPr>
+          <w:sz w:val="26"/>
+          <w:szCs w:val="26"/>
+        </w:rPr>
+        <w:t xml:space="preserve">Faits : </w:t>
+      </w:r>
+    </w:p>
+    <w:p>
+      <w:pPr>
+        <w:pStyle w:val="Paragraphedeliste"/>
+        <w:numPr>
+          <w:ilvl w:val="2"/>
+          <w:numId w:val="1"/>
+        </w:numPr>
+        <w:rPr>
+          <w:sz w:val="26"/>
+          <w:szCs w:val="26"/>
+        </w:rPr>
+      </w:pPr>
+      <w:proofErr w:type="spellStart"/>
+      <w:r>
+        <w:rPr>
+          <w:sz w:val="26"/>
+          <w:szCs w:val="26"/>
+        </w:rPr>
+        <w:t>Footer</w:t>
+      </w:r>
+      <w:proofErr w:type="spellEnd"/>
+      <w:r>
+        <w:rPr>
+          <w:sz w:val="26"/>
+          <w:szCs w:val="26"/>
+        </w:rPr>
+        <w:t xml:space="preserve"> fini avec le logo </w:t>
+      </w:r>
+      <w:proofErr w:type="spellStart"/>
+      <w:r>
+        <w:rPr>
+          <w:sz w:val="26"/>
+          <w:szCs w:val="26"/>
+        </w:rPr>
+        <w:t>Qualiopi</w:t>
+      </w:r>
+      <w:proofErr w:type="spellEnd"/>
+    </w:p>
+    <w:p>
+      <w:pPr>
+        <w:pStyle w:val="Paragraphedeliste"/>
+        <w:numPr>
+          <w:ilvl w:val="2"/>
+          <w:numId w:val="1"/>
+        </w:numPr>
+        <w:rPr>
+          <w:sz w:val="26"/>
+          <w:szCs w:val="26"/>
+        </w:rPr>
+      </w:pPr>
+      <w:r>
+        <w:rPr>
+          <w:sz w:val="26"/>
+          <w:szCs w:val="26"/>
+        </w:rPr>
+        <w:t>Page Home contenant l’</w:t>
+      </w:r>
+      <w:proofErr w:type="spellStart"/>
+      <w:r>
+        <w:rPr>
+          <w:sz w:val="26"/>
+          <w:szCs w:val="26"/>
+        </w:rPr>
+        <w:t>acces</w:t>
+      </w:r>
+      <w:proofErr w:type="spellEnd"/>
+      <w:r>
+        <w:rPr>
+          <w:sz w:val="26"/>
+          <w:szCs w:val="26"/>
+        </w:rPr>
+        <w:t xml:space="preserve"> au formulaire de demande de formation personnalisé</w:t>
+      </w:r>
+      <w:r>
+        <w:rPr>
+          <w:sz w:val="26"/>
+          <w:szCs w:val="26"/>
+        </w:rPr>
+        <w:t xml:space="preserve"> (avec le nouveau mail de l’entreprise)</w:t>
+      </w:r>
+    </w:p>
+    <w:p>
+      <w:pPr>
+        <w:pStyle w:val="Paragraphedeliste"/>
+        <w:numPr>
+          <w:ilvl w:val="0"/>
+          <w:numId w:val="1"/>
+        </w:numPr>
+        <w:rPr>
+          <w:sz w:val="26"/>
+          <w:szCs w:val="26"/>
+        </w:rPr>
+      </w:pPr>
+      <w:r>
+        <w:rPr>
+          <w:sz w:val="26"/>
+          <w:szCs w:val="26"/>
+        </w:rPr>
+        <w:t>14/06 :</w:t>
+      </w:r>
+    </w:p>
+    <w:p>
+      <w:pPr>
+        <w:pStyle w:val="Paragraphedeliste"/>
+        <w:numPr>
+          <w:ilvl w:val="1"/>
+          <w:numId w:val="1"/>
+        </w:numPr>
+        <w:rPr>
+          <w:sz w:val="26"/>
+          <w:szCs w:val="26"/>
+        </w:rPr>
+      </w:pPr>
+      <w:r>
+        <w:rPr>
+          <w:sz w:val="26"/>
+          <w:szCs w:val="26"/>
+        </w:rPr>
+        <w:t xml:space="preserve">But : </w:t>
+      </w:r>
+    </w:p>
+    <w:p>
+      <w:pPr>
+        <w:pStyle w:val="Paragraphedeliste"/>
+        <w:numPr>
+          <w:ilvl w:val="2"/>
+          <w:numId w:val="1"/>
+        </w:numPr>
+        <w:rPr>
+          <w:sz w:val="26"/>
+          <w:szCs w:val="26"/>
+        </w:rPr>
+      </w:pPr>
+      <w:r>
+        <w:rPr>
+          <w:sz w:val="26"/>
+          <w:szCs w:val="26"/>
+        </w:rPr>
+        <w:t>Faire la page « a propos / qui sommes-nous »</w:t>
+      </w:r>
+    </w:p>
+    <w:p>
+      <w:pPr>
+        <w:pStyle w:val="Paragraphedeliste"/>
+        <w:numPr>
+          <w:ilvl w:val="2"/>
+          <w:numId w:val="1"/>
+        </w:numPr>
+        <w:rPr>
+          <w:sz w:val="26"/>
+          <w:szCs w:val="26"/>
+        </w:rPr>
+      </w:pPr>
+      <w:r>
+        <w:rPr>
+          <w:sz w:val="26"/>
+          <w:szCs w:val="26"/>
+        </w:rPr>
+        <w:t xml:space="preserve">Finir le </w:t>
+      </w:r>
+      <w:proofErr w:type="spellStart"/>
+      <w:r>
+        <w:rPr>
+          <w:sz w:val="26"/>
+          <w:szCs w:val="26"/>
+        </w:rPr>
+        <w:t>footer</w:t>
+      </w:r>
+      <w:proofErr w:type="spellEnd"/>
+      <w:r>
+        <w:rPr>
+          <w:sz w:val="26"/>
+          <w:szCs w:val="26"/>
+        </w:rPr>
+        <w:t xml:space="preserve"> avec les conditions </w:t>
+      </w:r>
+      <w:proofErr w:type="spellStart"/>
+      <w:r>
+        <w:rPr>
+          <w:sz w:val="26"/>
+          <w:szCs w:val="26"/>
+        </w:rPr>
+        <w:t>legales</w:t>
+      </w:r>
+      <w:proofErr w:type="spellEnd"/>
+      <w:r>
+        <w:rPr>
+          <w:sz w:val="26"/>
+          <w:szCs w:val="26"/>
+        </w:rPr>
+        <w:t xml:space="preserve"> </w:t>
+      </w:r>
+      <w:proofErr w:type="spellStart"/>
+      <w:r>
+        <w:rPr>
+          <w:sz w:val="26"/>
+          <w:szCs w:val="26"/>
+        </w:rPr>
+        <w:t>ect</w:t>
+      </w:r>
+      <w:proofErr w:type="spellEnd"/>
+      <w:r>
+        <w:rPr>
+          <w:sz w:val="26"/>
+          <w:szCs w:val="26"/>
+        </w:rPr>
+        <w:t>…</w:t>
       </w:r>
     </w:p>
     <w:sectPr>

</xml_diff>

<commit_message>
maj rapport de stage
</commit_message>
<xml_diff>
--- a/Rapport continue de stage.docx
+++ b/Rapport continue de stage.docx
@@ -980,15 +980,13 @@
         </w:rPr>
         <w:t xml:space="preserve"> avec les conditions </w:t>
       </w:r>
-      <w:proofErr w:type="spellStart"/>
-      <w:r>
-        <w:rPr>
-          <w:sz w:val="26"/>
-          <w:szCs w:val="26"/>
-        </w:rPr>
-        <w:t>legales</w:t>
-      </w:r>
-      <w:proofErr w:type="spellEnd"/>
+      <w:r>
+        <w:rPr>
+          <w:sz w:val="26"/>
+          <w:szCs w:val="26"/>
+        </w:rPr>
+        <w:t>légales</w:t>
+      </w:r>
       <w:r>
         <w:rPr>
           <w:sz w:val="26"/>

</xml_diff>

<commit_message>
patch problème erreur 404 autres pages que home
</commit_message>
<xml_diff>
--- a/Rapport continue de stage.docx
+++ b/Rapport continue de stage.docx
@@ -1010,6 +1010,91 @@
         </w:rPr>
         <w:t>…</w:t>
       </w:r>
+    </w:p>
+    <w:p>
+      <w:pPr>
+        <w:pStyle w:val="Paragraphedeliste"/>
+        <w:numPr>
+          <w:ilvl w:val="1"/>
+          <w:numId w:val="1"/>
+        </w:numPr>
+        <w:rPr>
+          <w:sz w:val="26"/>
+          <w:szCs w:val="26"/>
+        </w:rPr>
+      </w:pPr>
+      <w:r>
+        <w:rPr>
+          <w:sz w:val="26"/>
+          <w:szCs w:val="26"/>
+        </w:rPr>
+        <w:t xml:space="preserve">Faits : </w:t>
+      </w:r>
+    </w:p>
+    <w:p>
+      <w:pPr>
+        <w:pStyle w:val="Paragraphedeliste"/>
+        <w:numPr>
+          <w:ilvl w:val="2"/>
+          <w:numId w:val="1"/>
+        </w:numPr>
+        <w:rPr>
+          <w:sz w:val="26"/>
+          <w:szCs w:val="26"/>
+        </w:rPr>
+      </w:pPr>
+      <w:r>
+        <w:rPr>
+          <w:sz w:val="26"/>
+          <w:szCs w:val="26"/>
+        </w:rPr>
+        <w:t xml:space="preserve">Page </w:t>
+      </w:r>
+      <w:proofErr w:type="spellStart"/>
+      <w:r>
+        <w:rPr>
+          <w:sz w:val="26"/>
+          <w:szCs w:val="26"/>
+        </w:rPr>
+        <w:t>a</w:t>
+      </w:r>
+      <w:proofErr w:type="spellEnd"/>
+      <w:r>
+        <w:rPr>
+          <w:sz w:val="26"/>
+          <w:szCs w:val="26"/>
+        </w:rPr>
+        <w:t xml:space="preserve"> propos</w:t>
+      </w:r>
+    </w:p>
+    <w:p>
+      <w:pPr>
+        <w:pStyle w:val="Paragraphedeliste"/>
+        <w:numPr>
+          <w:ilvl w:val="2"/>
+          <w:numId w:val="1"/>
+        </w:numPr>
+        <w:rPr>
+          <w:sz w:val="26"/>
+          <w:szCs w:val="26"/>
+        </w:rPr>
+      </w:pPr>
+      <w:r>
+        <w:rPr>
+          <w:sz w:val="26"/>
+          <w:szCs w:val="26"/>
+        </w:rPr>
+        <w:t>Tentative d’</w:t>
+      </w:r>
+      <w:proofErr w:type="spellStart"/>
+      <w:r>
+        <w:rPr>
+          <w:sz w:val="26"/>
+          <w:szCs w:val="26"/>
+        </w:rPr>
+        <w:t>hebergement</w:t>
+      </w:r>
+      <w:proofErr w:type="spellEnd"/>
     </w:p>
     <w:sectPr>
       <w:pgSz w:w="11906" w:h="16838"/>

</xml_diff>

<commit_message>
Pages login et register fonctionnel avec front (mais sans navigation connectée)
</commit_message>
<xml_diff>
--- a/Rapport continue de stage.docx
+++ b/Rapport continue de stage.docx
@@ -70,23 +70,7 @@
           <w:sz w:val="26"/>
           <w:szCs w:val="26"/>
         </w:rPr>
-        <w:t>Accueil de l’équipe (</w:t>
-      </w:r>
-      <w:proofErr w:type="gramStart"/>
-      <w:r>
-        <w:rPr>
-          <w:sz w:val="26"/>
-          <w:szCs w:val="26"/>
-        </w:rPr>
-        <w:t>briefing</w:t>
-      </w:r>
-      <w:proofErr w:type="gramEnd"/>
-      <w:r>
-        <w:rPr>
-          <w:sz w:val="26"/>
-          <w:szCs w:val="26"/>
-        </w:rPr>
-        <w:t>, compte rendu des taches à faire…)</w:t>
+        <w:t>Accueil de l’équipe (briefing, compte rendu des taches à faire…)</w:t>
       </w:r>
     </w:p>
     <w:p>
@@ -254,33 +238,282 @@
           <w:sz w:val="26"/>
           <w:szCs w:val="26"/>
         </w:rPr>
-        <w:t>Commencement de la page Contact (</w:t>
-      </w:r>
-      <w:proofErr w:type="spellStart"/>
-      <w:r>
-        <w:rPr>
-          <w:sz w:val="26"/>
-          <w:szCs w:val="26"/>
-        </w:rPr>
-        <w:t>form</w:t>
-      </w:r>
-      <w:proofErr w:type="spellEnd"/>
-      <w:r>
-        <w:rPr>
-          <w:sz w:val="26"/>
-          <w:szCs w:val="26"/>
-        </w:rPr>
-        <w:t xml:space="preserve"> + </w:t>
-      </w:r>
-      <w:proofErr w:type="spellStart"/>
-      <w:r>
-        <w:rPr>
-          <w:sz w:val="26"/>
-          <w:szCs w:val="26"/>
-        </w:rPr>
-        <w:t>map</w:t>
-      </w:r>
-      <w:proofErr w:type="spellEnd"/>
+        <w:t>Commencement de la page Contact (form + map)</w:t>
+      </w:r>
+    </w:p>
+    <w:p>
+      <w:pPr>
+        <w:pStyle w:val="Paragraphedeliste"/>
+        <w:numPr>
+          <w:ilvl w:val="2"/>
+          <w:numId w:val="1"/>
+        </w:numPr>
+        <w:rPr>
+          <w:sz w:val="26"/>
+          <w:szCs w:val="26"/>
+        </w:rPr>
+      </w:pPr>
+      <w:r>
+        <w:rPr>
+          <w:sz w:val="26"/>
+          <w:szCs w:val="26"/>
+        </w:rPr>
+        <w:t>Début de réorganisation du code</w:t>
+      </w:r>
+    </w:p>
+    <w:p>
+      <w:pPr>
+        <w:pStyle w:val="Paragraphedeliste"/>
+        <w:numPr>
+          <w:ilvl w:val="0"/>
+          <w:numId w:val="1"/>
+        </w:numPr>
+        <w:rPr>
+          <w:sz w:val="26"/>
+          <w:szCs w:val="26"/>
+        </w:rPr>
+      </w:pPr>
+      <w:r>
+        <w:rPr>
+          <w:sz w:val="26"/>
+          <w:szCs w:val="26"/>
+        </w:rPr>
+        <w:t>12/06 :</w:t>
+      </w:r>
+    </w:p>
+    <w:p>
+      <w:pPr>
+        <w:pStyle w:val="Paragraphedeliste"/>
+        <w:numPr>
+          <w:ilvl w:val="1"/>
+          <w:numId w:val="1"/>
+        </w:numPr>
+        <w:rPr>
+          <w:sz w:val="26"/>
+          <w:szCs w:val="26"/>
+        </w:rPr>
+      </w:pPr>
+      <w:r>
+        <w:rPr>
+          <w:sz w:val="26"/>
+          <w:szCs w:val="26"/>
+        </w:rPr>
+        <w:t xml:space="preserve">But : </w:t>
+      </w:r>
+    </w:p>
+    <w:p>
+      <w:pPr>
+        <w:pStyle w:val="Paragraphedeliste"/>
+        <w:numPr>
+          <w:ilvl w:val="2"/>
+          <w:numId w:val="1"/>
+        </w:numPr>
+        <w:rPr>
+          <w:sz w:val="26"/>
+          <w:szCs w:val="26"/>
+        </w:rPr>
+      </w:pPr>
+      <w:r>
+        <w:rPr>
+          <w:sz w:val="26"/>
+          <w:szCs w:val="26"/>
+        </w:rPr>
+        <w:t>Continuité</w:t>
+      </w:r>
+      <w:r>
+        <w:rPr>
+          <w:sz w:val="26"/>
+          <w:szCs w:val="26"/>
+        </w:rPr>
+        <w:t xml:space="preserve"> de la page contact (avec envoie de mail lorsque le formulaire est envoyé) et les autres pages</w:t>
+      </w:r>
+    </w:p>
+    <w:p>
+      <w:pPr>
+        <w:pStyle w:val="Paragraphedeliste"/>
+        <w:numPr>
+          <w:ilvl w:val="2"/>
+          <w:numId w:val="1"/>
+        </w:numPr>
+        <w:rPr>
+          <w:sz w:val="26"/>
+          <w:szCs w:val="26"/>
+        </w:rPr>
+      </w:pPr>
+      <w:r>
+        <w:rPr>
+          <w:sz w:val="26"/>
+          <w:szCs w:val="26"/>
+        </w:rPr>
+        <w:t>Récupération du catalogue, affichage et tri des formations (pour une meilleure organisation)</w:t>
+      </w:r>
+    </w:p>
+    <w:p>
+      <w:pPr>
+        <w:pStyle w:val="Paragraphedeliste"/>
+        <w:numPr>
+          <w:ilvl w:val="2"/>
+          <w:numId w:val="1"/>
+        </w:numPr>
+        <w:rPr>
+          <w:sz w:val="26"/>
+          <w:szCs w:val="26"/>
+        </w:rPr>
+      </w:pPr>
+      <w:r>
+        <w:rPr>
+          <w:sz w:val="26"/>
+          <w:szCs w:val="26"/>
+        </w:rPr>
+        <w:t>Réorganisation du code (plus clair, lisible, fluide…)</w:t>
+      </w:r>
+    </w:p>
+    <w:p>
+      <w:pPr>
+        <w:pStyle w:val="Paragraphedeliste"/>
+        <w:numPr>
+          <w:ilvl w:val="1"/>
+          <w:numId w:val="1"/>
+        </w:numPr>
+        <w:rPr>
+          <w:sz w:val="26"/>
+          <w:szCs w:val="26"/>
+        </w:rPr>
+      </w:pPr>
+      <w:r>
+        <w:rPr>
+          <w:sz w:val="26"/>
+          <w:szCs w:val="26"/>
+        </w:rPr>
+        <w:t xml:space="preserve">Faits : </w:t>
+      </w:r>
+    </w:p>
+    <w:p>
+      <w:pPr>
+        <w:pStyle w:val="Paragraphedeliste"/>
+        <w:numPr>
+          <w:ilvl w:val="2"/>
+          <w:numId w:val="1"/>
+        </w:numPr>
+        <w:rPr>
+          <w:sz w:val="26"/>
+          <w:szCs w:val="26"/>
+        </w:rPr>
+      </w:pPr>
+      <w:r>
+        <w:rPr>
+          <w:sz w:val="26"/>
+          <w:szCs w:val="26"/>
+        </w:rPr>
+        <w:t>Code réorganisé</w:t>
+      </w:r>
+    </w:p>
+    <w:p>
+      <w:pPr>
+        <w:pStyle w:val="Paragraphedeliste"/>
+        <w:numPr>
+          <w:ilvl w:val="2"/>
+          <w:numId w:val="1"/>
+        </w:numPr>
+        <w:rPr>
+          <w:sz w:val="26"/>
+          <w:szCs w:val="26"/>
+        </w:rPr>
+      </w:pPr>
+      <w:r>
+        <w:rPr>
+          <w:sz w:val="26"/>
+          <w:szCs w:val="26"/>
+        </w:rPr>
+        <w:t>Page contact fini avec Google forms (envoie de mail lors de formulaire soumis)</w:t>
+      </w:r>
+    </w:p>
+    <w:p>
+      <w:pPr>
+        <w:pStyle w:val="Paragraphedeliste"/>
+        <w:numPr>
+          <w:ilvl w:val="2"/>
+          <w:numId w:val="1"/>
+        </w:numPr>
+        <w:rPr>
+          <w:sz w:val="26"/>
+          <w:szCs w:val="26"/>
+        </w:rPr>
+      </w:pPr>
+      <w:r>
+        <w:rPr>
+          <w:sz w:val="26"/>
+          <w:szCs w:val="26"/>
+        </w:rPr>
+        <w:t>Avancement du footer avec mini map de l’adresse et une rubrique « Navigation »</w:t>
+      </w:r>
+    </w:p>
+    <w:p>
+      <w:pPr>
+        <w:pStyle w:val="Paragraphedeliste"/>
+        <w:numPr>
+          <w:ilvl w:val="0"/>
+          <w:numId w:val="1"/>
+        </w:numPr>
+        <w:rPr>
+          <w:sz w:val="26"/>
+          <w:szCs w:val="26"/>
+        </w:rPr>
+      </w:pPr>
+      <w:r>
+        <w:rPr>
+          <w:sz w:val="26"/>
+          <w:szCs w:val="26"/>
+        </w:rPr>
+        <w:t>13/06 :</w:t>
+      </w:r>
+    </w:p>
+    <w:p>
+      <w:pPr>
+        <w:pStyle w:val="Paragraphedeliste"/>
+        <w:numPr>
+          <w:ilvl w:val="1"/>
+          <w:numId w:val="1"/>
+        </w:numPr>
+        <w:rPr>
+          <w:sz w:val="26"/>
+          <w:szCs w:val="26"/>
+        </w:rPr>
+      </w:pPr>
+      <w:r>
+        <w:rPr>
+          <w:sz w:val="26"/>
+          <w:szCs w:val="26"/>
+        </w:rPr>
+        <w:t xml:space="preserve">But : </w:t>
+      </w:r>
+    </w:p>
+    <w:p>
+      <w:pPr>
+        <w:pStyle w:val="Paragraphedeliste"/>
+        <w:numPr>
+          <w:ilvl w:val="2"/>
+          <w:numId w:val="1"/>
+        </w:numPr>
+        <w:rPr>
+          <w:sz w:val="26"/>
+          <w:szCs w:val="26"/>
+        </w:rPr>
+      </w:pPr>
+      <w:r>
+        <w:rPr>
+          <w:sz w:val="26"/>
+          <w:szCs w:val="26"/>
+        </w:rPr>
+        <w:t>Faire une autre page (que ce soit formulaire pour proposition de formation ou page de présentation</w:t>
+      </w:r>
+      <w:r>
+        <w:rPr>
+          <w:sz w:val="26"/>
+          <w:szCs w:val="26"/>
+        </w:rPr>
+        <w:t>, ou les deux</w:t>
+      </w:r>
       <w:r>
         <w:rPr>
           <w:sz w:val="26"/>
@@ -306,7 +539,115 @@
           <w:sz w:val="26"/>
           <w:szCs w:val="26"/>
         </w:rPr>
-        <w:t>Début de réorganisation du code</w:t>
+        <w:t>Finir le footer avec les badges et conditions avec modalités ect…</w:t>
+      </w:r>
+    </w:p>
+    <w:p>
+      <w:pPr>
+        <w:pStyle w:val="Paragraphedeliste"/>
+        <w:numPr>
+          <w:ilvl w:val="2"/>
+          <w:numId w:val="1"/>
+        </w:numPr>
+        <w:rPr>
+          <w:sz w:val="26"/>
+          <w:szCs w:val="26"/>
+        </w:rPr>
+      </w:pPr>
+      <w:r>
+        <w:rPr>
+          <w:sz w:val="26"/>
+          <w:szCs w:val="26"/>
+        </w:rPr>
+        <w:t>Page home : acces au formulaire de prop de formation necessaire</w:t>
+      </w:r>
+    </w:p>
+    <w:p>
+      <w:pPr>
+        <w:pStyle w:val="Paragraphedeliste"/>
+        <w:numPr>
+          <w:ilvl w:val="2"/>
+          <w:numId w:val="1"/>
+        </w:numPr>
+        <w:rPr>
+          <w:sz w:val="26"/>
+          <w:szCs w:val="26"/>
+        </w:rPr>
+      </w:pPr>
+      <w:r>
+        <w:rPr>
+          <w:sz w:val="26"/>
+          <w:szCs w:val="26"/>
+        </w:rPr>
+        <w:lastRenderedPageBreak/>
+        <w:t>Changement du forms concernant l’adresse mail réceptrice (création d’un nouveau compte google pour ça)</w:t>
+      </w:r>
+    </w:p>
+    <w:p>
+      <w:pPr>
+        <w:pStyle w:val="Paragraphedeliste"/>
+        <w:numPr>
+          <w:ilvl w:val="1"/>
+          <w:numId w:val="1"/>
+        </w:numPr>
+        <w:rPr>
+          <w:sz w:val="26"/>
+          <w:szCs w:val="26"/>
+        </w:rPr>
+      </w:pPr>
+      <w:r>
+        <w:rPr>
+          <w:sz w:val="26"/>
+          <w:szCs w:val="26"/>
+        </w:rPr>
+        <w:t xml:space="preserve">Faits : </w:t>
+      </w:r>
+    </w:p>
+    <w:p>
+      <w:pPr>
+        <w:pStyle w:val="Paragraphedeliste"/>
+        <w:numPr>
+          <w:ilvl w:val="2"/>
+          <w:numId w:val="1"/>
+        </w:numPr>
+        <w:rPr>
+          <w:sz w:val="26"/>
+          <w:szCs w:val="26"/>
+        </w:rPr>
+      </w:pPr>
+      <w:r>
+        <w:rPr>
+          <w:sz w:val="26"/>
+          <w:szCs w:val="26"/>
+        </w:rPr>
+        <w:t>Footer fini avec le logo Qualiopi</w:t>
+      </w:r>
+    </w:p>
+    <w:p>
+      <w:pPr>
+        <w:pStyle w:val="Paragraphedeliste"/>
+        <w:numPr>
+          <w:ilvl w:val="2"/>
+          <w:numId w:val="1"/>
+        </w:numPr>
+        <w:rPr>
+          <w:sz w:val="26"/>
+          <w:szCs w:val="26"/>
+        </w:rPr>
+      </w:pPr>
+      <w:r>
+        <w:rPr>
+          <w:sz w:val="26"/>
+          <w:szCs w:val="26"/>
+        </w:rPr>
+        <w:t>Page Home contenant l’acces au formulaire de demande de formation personnalisé</w:t>
+      </w:r>
+      <w:r>
+        <w:rPr>
+          <w:sz w:val="26"/>
+          <w:szCs w:val="26"/>
+        </w:rPr>
+        <w:t xml:space="preserve"> (avec le nouveau mail de l’entreprise)</w:t>
       </w:r>
     </w:p>
     <w:p>
@@ -326,7 +667,7 @@
           <w:sz w:val="26"/>
           <w:szCs w:val="26"/>
         </w:rPr>
-        <w:t>12/06 :</w:t>
+        <w:t>14/06 :</w:t>
       </w:r>
     </w:p>
     <w:p>
@@ -366,54 +707,41 @@
           <w:sz w:val="26"/>
           <w:szCs w:val="26"/>
         </w:rPr>
-        <w:t>Continuité</w:t>
-      </w:r>
-      <w:r>
-        <w:rPr>
-          <w:sz w:val="26"/>
-          <w:szCs w:val="26"/>
-        </w:rPr>
-        <w:t xml:space="preserve"> de la page contact (avec envoie de mail lorsque le formulaire est envoyé) et les autres pages</w:t>
-      </w:r>
-    </w:p>
-    <w:p>
-      <w:pPr>
-        <w:pStyle w:val="Paragraphedeliste"/>
-        <w:numPr>
-          <w:ilvl w:val="2"/>
-          <w:numId w:val="1"/>
-        </w:numPr>
-        <w:rPr>
-          <w:sz w:val="26"/>
-          <w:szCs w:val="26"/>
-        </w:rPr>
-      </w:pPr>
-      <w:r>
-        <w:rPr>
-          <w:sz w:val="26"/>
-          <w:szCs w:val="26"/>
-        </w:rPr>
-        <w:t>Récupération du catalogue, affichage et tri des formations (pour une meilleure organisation)</w:t>
-      </w:r>
-    </w:p>
-    <w:p>
-      <w:pPr>
-        <w:pStyle w:val="Paragraphedeliste"/>
-        <w:numPr>
-          <w:ilvl w:val="2"/>
-          <w:numId w:val="1"/>
-        </w:numPr>
-        <w:rPr>
-          <w:sz w:val="26"/>
-          <w:szCs w:val="26"/>
-        </w:rPr>
-      </w:pPr>
-      <w:r>
-        <w:rPr>
-          <w:sz w:val="26"/>
-          <w:szCs w:val="26"/>
-        </w:rPr>
-        <w:t>Réorganisation du code (plus clair, lisible, fluide…)</w:t>
+        <w:t>Faire la page « a propos / qui sommes-nous »</w:t>
+      </w:r>
+    </w:p>
+    <w:p>
+      <w:pPr>
+        <w:pStyle w:val="Paragraphedeliste"/>
+        <w:numPr>
+          <w:ilvl w:val="2"/>
+          <w:numId w:val="1"/>
+        </w:numPr>
+        <w:rPr>
+          <w:sz w:val="26"/>
+          <w:szCs w:val="26"/>
+        </w:rPr>
+      </w:pPr>
+      <w:r>
+        <w:rPr>
+          <w:sz w:val="26"/>
+          <w:szCs w:val="26"/>
+        </w:rPr>
+        <w:t xml:space="preserve">Finir le footer avec les conditions </w:t>
+      </w:r>
+      <w:r>
+        <w:rPr>
+          <w:sz w:val="26"/>
+          <w:szCs w:val="26"/>
+        </w:rPr>
+        <w:t>légales</w:t>
+      </w:r>
+      <w:r>
+        <w:rPr>
+          <w:sz w:val="26"/>
+          <w:szCs w:val="26"/>
+        </w:rPr>
+        <w:t xml:space="preserve"> ect…</w:t>
       </w:r>
     </w:p>
     <w:p>
@@ -453,95 +781,27 @@
           <w:sz w:val="26"/>
           <w:szCs w:val="26"/>
         </w:rPr>
-        <w:t>Code réorganisé</w:t>
-      </w:r>
-    </w:p>
-    <w:p>
-      <w:pPr>
-        <w:pStyle w:val="Paragraphedeliste"/>
-        <w:numPr>
-          <w:ilvl w:val="2"/>
-          <w:numId w:val="1"/>
-        </w:numPr>
-        <w:rPr>
-          <w:sz w:val="26"/>
-          <w:szCs w:val="26"/>
-        </w:rPr>
-      </w:pPr>
-      <w:r>
-        <w:rPr>
-          <w:sz w:val="26"/>
-          <w:szCs w:val="26"/>
-        </w:rPr>
-        <w:t xml:space="preserve">Page contact fini avec Google </w:t>
-      </w:r>
-      <w:proofErr w:type="spellStart"/>
-      <w:r>
-        <w:rPr>
-          <w:sz w:val="26"/>
-          <w:szCs w:val="26"/>
-        </w:rPr>
-        <w:t>forms</w:t>
-      </w:r>
-      <w:proofErr w:type="spellEnd"/>
-      <w:r>
-        <w:rPr>
-          <w:sz w:val="26"/>
-          <w:szCs w:val="26"/>
-        </w:rPr>
-        <w:t xml:space="preserve"> (envoie de mail lors de formulaire soumis)</w:t>
-      </w:r>
-    </w:p>
-    <w:p>
-      <w:pPr>
-        <w:pStyle w:val="Paragraphedeliste"/>
-        <w:numPr>
-          <w:ilvl w:val="2"/>
-          <w:numId w:val="1"/>
-        </w:numPr>
-        <w:rPr>
-          <w:sz w:val="26"/>
-          <w:szCs w:val="26"/>
-        </w:rPr>
-      </w:pPr>
-      <w:r>
-        <w:rPr>
-          <w:sz w:val="26"/>
-          <w:szCs w:val="26"/>
-        </w:rPr>
-        <w:t xml:space="preserve">Avancement du </w:t>
-      </w:r>
-      <w:proofErr w:type="spellStart"/>
-      <w:r>
-        <w:rPr>
-          <w:sz w:val="26"/>
-          <w:szCs w:val="26"/>
-        </w:rPr>
-        <w:t>footer</w:t>
-      </w:r>
-      <w:proofErr w:type="spellEnd"/>
-      <w:r>
-        <w:rPr>
-          <w:sz w:val="26"/>
-          <w:szCs w:val="26"/>
-        </w:rPr>
-        <w:t xml:space="preserve"> avec mini </w:t>
-      </w:r>
-      <w:proofErr w:type="spellStart"/>
-      <w:r>
-        <w:rPr>
-          <w:sz w:val="26"/>
-          <w:szCs w:val="26"/>
-        </w:rPr>
-        <w:t>map</w:t>
-      </w:r>
-      <w:proofErr w:type="spellEnd"/>
-      <w:r>
-        <w:rPr>
-          <w:sz w:val="26"/>
-          <w:szCs w:val="26"/>
-        </w:rPr>
-        <w:t xml:space="preserve"> de l’adresse et une rubrique « Navigation »</w:t>
+        <w:t>Page a propos</w:t>
+      </w:r>
+    </w:p>
+    <w:p>
+      <w:pPr>
+        <w:pStyle w:val="Paragraphedeliste"/>
+        <w:numPr>
+          <w:ilvl w:val="2"/>
+          <w:numId w:val="1"/>
+        </w:numPr>
+        <w:rPr>
+          <w:sz w:val="26"/>
+          <w:szCs w:val="26"/>
+        </w:rPr>
+      </w:pPr>
+      <w:r>
+        <w:rPr>
+          <w:sz w:val="26"/>
+          <w:szCs w:val="26"/>
+        </w:rPr>
+        <w:t>Tentative d’hebergement</w:t>
       </w:r>
     </w:p>
     <w:p>
@@ -561,7 +821,7 @@
           <w:sz w:val="26"/>
           <w:szCs w:val="26"/>
         </w:rPr>
-        <w:t>13/06 :</w:t>
+        <w:t>17/06 :</w:t>
       </w:r>
     </w:p>
     <w:p>
@@ -581,6 +841,166 @@
           <w:sz w:val="26"/>
           <w:szCs w:val="26"/>
         </w:rPr>
+        <w:t>Faits :</w:t>
+      </w:r>
+    </w:p>
+    <w:p>
+      <w:pPr>
+        <w:pStyle w:val="Paragraphedeliste"/>
+        <w:numPr>
+          <w:ilvl w:val="2"/>
+          <w:numId w:val="1"/>
+        </w:numPr>
+        <w:rPr>
+          <w:sz w:val="26"/>
+          <w:szCs w:val="26"/>
+        </w:rPr>
+      </w:pPr>
+      <w:r>
+        <w:rPr>
+          <w:sz w:val="26"/>
+          <w:szCs w:val="26"/>
+        </w:rPr>
+        <w:t>Hébergement sur internet</w:t>
+      </w:r>
+    </w:p>
+    <w:p>
+      <w:pPr>
+        <w:pStyle w:val="Paragraphedeliste"/>
+        <w:numPr>
+          <w:ilvl w:val="0"/>
+          <w:numId w:val="1"/>
+        </w:numPr>
+        <w:rPr>
+          <w:sz w:val="26"/>
+          <w:szCs w:val="26"/>
+        </w:rPr>
+      </w:pPr>
+      <w:r>
+        <w:rPr>
+          <w:sz w:val="26"/>
+          <w:szCs w:val="26"/>
+        </w:rPr>
+        <w:t>18-19-20-21/06 :</w:t>
+      </w:r>
+    </w:p>
+    <w:p>
+      <w:pPr>
+        <w:pStyle w:val="Paragraphedeliste"/>
+        <w:numPr>
+          <w:ilvl w:val="1"/>
+          <w:numId w:val="1"/>
+        </w:numPr>
+        <w:rPr>
+          <w:sz w:val="26"/>
+          <w:szCs w:val="26"/>
+        </w:rPr>
+      </w:pPr>
+      <w:r>
+        <w:rPr>
+          <w:sz w:val="26"/>
+          <w:szCs w:val="26"/>
+        </w:rPr>
+        <w:t>Faits :</w:t>
+      </w:r>
+    </w:p>
+    <w:p>
+      <w:pPr>
+        <w:pStyle w:val="Paragraphedeliste"/>
+        <w:numPr>
+          <w:ilvl w:val="2"/>
+          <w:numId w:val="1"/>
+        </w:numPr>
+        <w:rPr>
+          <w:sz w:val="26"/>
+          <w:szCs w:val="26"/>
+        </w:rPr>
+      </w:pPr>
+      <w:r>
+        <w:rPr>
+          <w:sz w:val="26"/>
+          <w:szCs w:val="26"/>
+        </w:rPr>
+        <w:t>Modification front pour validité qualiopi + cookies</w:t>
+      </w:r>
+    </w:p>
+    <w:p>
+      <w:pPr>
+        <w:pStyle w:val="Paragraphedeliste"/>
+        <w:numPr>
+          <w:ilvl w:val="2"/>
+          <w:numId w:val="1"/>
+        </w:numPr>
+        <w:rPr>
+          <w:sz w:val="26"/>
+          <w:szCs w:val="26"/>
+        </w:rPr>
+      </w:pPr>
+      <w:r>
+        <w:rPr>
+          <w:sz w:val="26"/>
+          <w:szCs w:val="26"/>
+        </w:rPr>
+        <w:t>Commencement back + bdd</w:t>
+      </w:r>
+    </w:p>
+    <w:p>
+      <w:pPr>
+        <w:pStyle w:val="Paragraphedeliste"/>
+        <w:numPr>
+          <w:ilvl w:val="2"/>
+          <w:numId w:val="1"/>
+        </w:numPr>
+        <w:rPr>
+          <w:sz w:val="26"/>
+          <w:szCs w:val="26"/>
+        </w:rPr>
+      </w:pPr>
+      <w:r>
+        <w:rPr>
+          <w:sz w:val="26"/>
+          <w:szCs w:val="26"/>
+        </w:rPr>
+        <w:t>Mise en lien du front, back et bdd</w:t>
+      </w:r>
+    </w:p>
+    <w:p>
+      <w:pPr>
+        <w:pStyle w:val="Paragraphedeliste"/>
+        <w:numPr>
+          <w:ilvl w:val="0"/>
+          <w:numId w:val="1"/>
+        </w:numPr>
+        <w:rPr>
+          <w:sz w:val="26"/>
+          <w:szCs w:val="26"/>
+        </w:rPr>
+      </w:pPr>
+      <w:r>
+        <w:rPr>
+          <w:sz w:val="26"/>
+          <w:szCs w:val="26"/>
+        </w:rPr>
+        <w:t>Semaine du 24 :</w:t>
+      </w:r>
+    </w:p>
+    <w:p>
+      <w:pPr>
+        <w:pStyle w:val="Paragraphedeliste"/>
+        <w:numPr>
+          <w:ilvl w:val="1"/>
+          <w:numId w:val="1"/>
+        </w:numPr>
+        <w:rPr>
+          <w:sz w:val="26"/>
+          <w:szCs w:val="26"/>
+        </w:rPr>
+      </w:pPr>
+      <w:r>
+        <w:rPr>
+          <w:sz w:val="26"/>
+          <w:szCs w:val="26"/>
+        </w:rPr>
         <w:t xml:space="preserve">But : </w:t>
       </w:r>
     </w:p>
@@ -601,187 +1021,47 @@
           <w:sz w:val="26"/>
           <w:szCs w:val="26"/>
         </w:rPr>
-        <w:t>Faire une autre page (que ce soit formulaire pour proposition de formation ou page de présentation</w:t>
-      </w:r>
-      <w:r>
-        <w:rPr>
-          <w:sz w:val="26"/>
-          <w:szCs w:val="26"/>
-        </w:rPr>
-        <w:t>, ou les deux</w:t>
-      </w:r>
-      <w:r>
-        <w:rPr>
-          <w:sz w:val="26"/>
-          <w:szCs w:val="26"/>
-        </w:rPr>
-        <w:t>)</w:t>
-      </w:r>
-    </w:p>
-    <w:p>
-      <w:pPr>
-        <w:pStyle w:val="Paragraphedeliste"/>
-        <w:numPr>
-          <w:ilvl w:val="2"/>
-          <w:numId w:val="1"/>
-        </w:numPr>
-        <w:rPr>
-          <w:sz w:val="26"/>
-          <w:szCs w:val="26"/>
-        </w:rPr>
-      </w:pPr>
-      <w:r>
-        <w:rPr>
-          <w:sz w:val="26"/>
-          <w:szCs w:val="26"/>
-        </w:rPr>
-        <w:t xml:space="preserve">Finir le </w:t>
-      </w:r>
-      <w:proofErr w:type="spellStart"/>
-      <w:r>
-        <w:rPr>
-          <w:sz w:val="26"/>
-          <w:szCs w:val="26"/>
-        </w:rPr>
-        <w:t>footer</w:t>
-      </w:r>
-      <w:proofErr w:type="spellEnd"/>
-      <w:r>
-        <w:rPr>
-          <w:sz w:val="26"/>
-          <w:szCs w:val="26"/>
-        </w:rPr>
-        <w:t xml:space="preserve"> avec les badges et conditions avec modalités </w:t>
-      </w:r>
-      <w:proofErr w:type="spellStart"/>
-      <w:r>
-        <w:rPr>
-          <w:sz w:val="26"/>
-          <w:szCs w:val="26"/>
-        </w:rPr>
-        <w:t>ect</w:t>
-      </w:r>
-      <w:proofErr w:type="spellEnd"/>
-      <w:r>
-        <w:rPr>
-          <w:sz w:val="26"/>
-          <w:szCs w:val="26"/>
-        </w:rPr>
-        <w:t>…</w:t>
-      </w:r>
-    </w:p>
-    <w:p>
-      <w:pPr>
-        <w:pStyle w:val="Paragraphedeliste"/>
-        <w:numPr>
-          <w:ilvl w:val="2"/>
-          <w:numId w:val="1"/>
-        </w:numPr>
-        <w:rPr>
-          <w:sz w:val="26"/>
-          <w:szCs w:val="26"/>
-        </w:rPr>
-      </w:pPr>
-      <w:r>
-        <w:rPr>
-          <w:sz w:val="26"/>
-          <w:szCs w:val="26"/>
-        </w:rPr>
-        <w:t xml:space="preserve">Page home : </w:t>
-      </w:r>
-      <w:proofErr w:type="spellStart"/>
-      <w:r>
-        <w:rPr>
-          <w:sz w:val="26"/>
-          <w:szCs w:val="26"/>
-        </w:rPr>
-        <w:t>acces</w:t>
-      </w:r>
-      <w:proofErr w:type="spellEnd"/>
-      <w:r>
-        <w:rPr>
-          <w:sz w:val="26"/>
-          <w:szCs w:val="26"/>
-        </w:rPr>
-        <w:t xml:space="preserve"> au formulaire de </w:t>
-      </w:r>
-      <w:proofErr w:type="spellStart"/>
-      <w:r>
-        <w:rPr>
-          <w:sz w:val="26"/>
-          <w:szCs w:val="26"/>
-        </w:rPr>
-        <w:t>prop</w:t>
-      </w:r>
-      <w:proofErr w:type="spellEnd"/>
-      <w:r>
-        <w:rPr>
-          <w:sz w:val="26"/>
-          <w:szCs w:val="26"/>
-        </w:rPr>
-        <w:t xml:space="preserve"> de formation </w:t>
-      </w:r>
-      <w:proofErr w:type="spellStart"/>
-      <w:r>
-        <w:rPr>
-          <w:sz w:val="26"/>
-          <w:szCs w:val="26"/>
-        </w:rPr>
-        <w:t>necessaire</w:t>
-      </w:r>
-      <w:proofErr w:type="spellEnd"/>
-    </w:p>
-    <w:p>
-      <w:pPr>
-        <w:pStyle w:val="Paragraphedeliste"/>
-        <w:numPr>
-          <w:ilvl w:val="2"/>
-          <w:numId w:val="1"/>
-        </w:numPr>
-        <w:rPr>
-          <w:sz w:val="26"/>
-          <w:szCs w:val="26"/>
-        </w:rPr>
-      </w:pPr>
-      <w:r>
-        <w:rPr>
-          <w:sz w:val="26"/>
-          <w:szCs w:val="26"/>
-        </w:rPr>
-        <w:lastRenderedPageBreak/>
-        <w:t xml:space="preserve">Changement du </w:t>
-      </w:r>
-      <w:proofErr w:type="spellStart"/>
-      <w:r>
-        <w:rPr>
-          <w:sz w:val="26"/>
-          <w:szCs w:val="26"/>
-        </w:rPr>
-        <w:t>forms</w:t>
-      </w:r>
-      <w:proofErr w:type="spellEnd"/>
-      <w:r>
-        <w:rPr>
-          <w:sz w:val="26"/>
-          <w:szCs w:val="26"/>
-        </w:rPr>
-        <w:t xml:space="preserve"> concernant l’adresse </w:t>
-      </w:r>
-      <w:proofErr w:type="gramStart"/>
-      <w:r>
-        <w:rPr>
-          <w:sz w:val="26"/>
-          <w:szCs w:val="26"/>
-        </w:rPr>
-        <w:t>mail</w:t>
-      </w:r>
-      <w:proofErr w:type="gramEnd"/>
-      <w:r>
-        <w:rPr>
-          <w:sz w:val="26"/>
-          <w:szCs w:val="26"/>
-        </w:rPr>
-        <w:t xml:space="preserve"> réceptrice (création d’un nouveau compte google pour ça)</w:t>
+        <w:t>Avancement back (gestion compte, tableau de board pour admin)</w:t>
+      </w:r>
+    </w:p>
+    <w:p>
+      <w:pPr>
+        <w:pStyle w:val="Paragraphedeliste"/>
+        <w:numPr>
+          <w:ilvl w:val="2"/>
+          <w:numId w:val="1"/>
+        </w:numPr>
+        <w:rPr>
+          <w:sz w:val="26"/>
+          <w:szCs w:val="26"/>
+        </w:rPr>
+      </w:pPr>
+      <w:r>
+        <w:rPr>
+          <w:sz w:val="26"/>
+          <w:szCs w:val="26"/>
+        </w:rPr>
+        <w:t>Liaison entre bdd sql et bdd existante Access.</w:t>
+      </w:r>
+    </w:p>
+    <w:p>
+      <w:pPr>
+        <w:pStyle w:val="Paragraphedeliste"/>
+        <w:numPr>
+          <w:ilvl w:val="0"/>
+          <w:numId w:val="1"/>
+        </w:numPr>
+        <w:rPr>
+          <w:sz w:val="26"/>
+          <w:szCs w:val="26"/>
+        </w:rPr>
+      </w:pPr>
+      <w:r>
+        <w:rPr>
+          <w:sz w:val="26"/>
+          <w:szCs w:val="26"/>
+        </w:rPr>
+        <w:t>24-25/06 :</w:t>
       </w:r>
     </w:p>
     <w:p>
@@ -801,300 +1081,68 @@
           <w:sz w:val="26"/>
           <w:szCs w:val="26"/>
         </w:rPr>
-        <w:t xml:space="preserve">Faits : </w:t>
-      </w:r>
-    </w:p>
-    <w:p>
-      <w:pPr>
-        <w:pStyle w:val="Paragraphedeliste"/>
-        <w:numPr>
-          <w:ilvl w:val="2"/>
-          <w:numId w:val="1"/>
-        </w:numPr>
-        <w:rPr>
-          <w:sz w:val="26"/>
-          <w:szCs w:val="26"/>
-        </w:rPr>
-      </w:pPr>
-      <w:proofErr w:type="spellStart"/>
-      <w:r>
-        <w:rPr>
-          <w:sz w:val="26"/>
-          <w:szCs w:val="26"/>
-        </w:rPr>
-        <w:t>Footer</w:t>
-      </w:r>
-      <w:proofErr w:type="spellEnd"/>
-      <w:r>
-        <w:rPr>
-          <w:sz w:val="26"/>
-          <w:szCs w:val="26"/>
-        </w:rPr>
-        <w:t xml:space="preserve"> fini avec le logo </w:t>
-      </w:r>
-      <w:proofErr w:type="spellStart"/>
-      <w:r>
-        <w:rPr>
-          <w:sz w:val="26"/>
-          <w:szCs w:val="26"/>
-        </w:rPr>
-        <w:t>Qualiopi</w:t>
-      </w:r>
-      <w:proofErr w:type="spellEnd"/>
-    </w:p>
-    <w:p>
-      <w:pPr>
-        <w:pStyle w:val="Paragraphedeliste"/>
-        <w:numPr>
-          <w:ilvl w:val="2"/>
-          <w:numId w:val="1"/>
-        </w:numPr>
-        <w:rPr>
-          <w:sz w:val="26"/>
-          <w:szCs w:val="26"/>
-        </w:rPr>
-      </w:pPr>
-      <w:r>
-        <w:rPr>
-          <w:sz w:val="26"/>
-          <w:szCs w:val="26"/>
-        </w:rPr>
-        <w:t>Page Home contenant l’</w:t>
-      </w:r>
-      <w:proofErr w:type="spellStart"/>
-      <w:r>
-        <w:rPr>
-          <w:sz w:val="26"/>
-          <w:szCs w:val="26"/>
-        </w:rPr>
-        <w:t>acces</w:t>
-      </w:r>
-      <w:proofErr w:type="spellEnd"/>
-      <w:r>
-        <w:rPr>
-          <w:sz w:val="26"/>
-          <w:szCs w:val="26"/>
-        </w:rPr>
-        <w:t xml:space="preserve"> au formulaire de demande de formation personnalisé</w:t>
-      </w:r>
-      <w:r>
-        <w:rPr>
-          <w:sz w:val="26"/>
-          <w:szCs w:val="26"/>
-        </w:rPr>
-        <w:t xml:space="preserve"> (avec le nouveau mail de l’entreprise)</w:t>
-      </w:r>
-    </w:p>
-    <w:p>
-      <w:pPr>
-        <w:pStyle w:val="Paragraphedeliste"/>
-        <w:numPr>
-          <w:ilvl w:val="0"/>
-          <w:numId w:val="1"/>
-        </w:numPr>
-        <w:rPr>
-          <w:sz w:val="26"/>
-          <w:szCs w:val="26"/>
-        </w:rPr>
-      </w:pPr>
-      <w:r>
-        <w:rPr>
-          <w:sz w:val="26"/>
-          <w:szCs w:val="26"/>
-        </w:rPr>
-        <w:t>14/06 :</w:t>
-      </w:r>
-    </w:p>
-    <w:p>
-      <w:pPr>
-        <w:pStyle w:val="Paragraphedeliste"/>
-        <w:numPr>
-          <w:ilvl w:val="1"/>
-          <w:numId w:val="1"/>
-        </w:numPr>
-        <w:rPr>
-          <w:sz w:val="26"/>
-          <w:szCs w:val="26"/>
-        </w:rPr>
-      </w:pPr>
-      <w:r>
-        <w:rPr>
-          <w:sz w:val="26"/>
-          <w:szCs w:val="26"/>
-        </w:rPr>
-        <w:t xml:space="preserve">But : </w:t>
-      </w:r>
-    </w:p>
-    <w:p>
-      <w:pPr>
-        <w:pStyle w:val="Paragraphedeliste"/>
-        <w:numPr>
-          <w:ilvl w:val="2"/>
-          <w:numId w:val="1"/>
-        </w:numPr>
-        <w:rPr>
-          <w:sz w:val="26"/>
-          <w:szCs w:val="26"/>
-        </w:rPr>
-      </w:pPr>
-      <w:r>
-        <w:rPr>
-          <w:sz w:val="26"/>
-          <w:szCs w:val="26"/>
-        </w:rPr>
-        <w:t>Faire la page « a propos / qui sommes-nous »</w:t>
-      </w:r>
-    </w:p>
-    <w:p>
-      <w:pPr>
-        <w:pStyle w:val="Paragraphedeliste"/>
-        <w:numPr>
-          <w:ilvl w:val="2"/>
-          <w:numId w:val="1"/>
-        </w:numPr>
-        <w:rPr>
-          <w:sz w:val="26"/>
-          <w:szCs w:val="26"/>
-        </w:rPr>
-      </w:pPr>
-      <w:r>
-        <w:rPr>
-          <w:sz w:val="26"/>
-          <w:szCs w:val="26"/>
-        </w:rPr>
-        <w:t xml:space="preserve">Finir le </w:t>
-      </w:r>
-      <w:proofErr w:type="spellStart"/>
-      <w:r>
-        <w:rPr>
-          <w:sz w:val="26"/>
-          <w:szCs w:val="26"/>
-        </w:rPr>
-        <w:t>footer</w:t>
-      </w:r>
-      <w:proofErr w:type="spellEnd"/>
-      <w:r>
-        <w:rPr>
-          <w:sz w:val="26"/>
-          <w:szCs w:val="26"/>
-        </w:rPr>
-        <w:t xml:space="preserve"> avec les conditions </w:t>
-      </w:r>
-      <w:r>
-        <w:rPr>
-          <w:sz w:val="26"/>
-          <w:szCs w:val="26"/>
-        </w:rPr>
-        <w:t>légales</w:t>
-      </w:r>
-      <w:r>
-        <w:rPr>
-          <w:sz w:val="26"/>
-          <w:szCs w:val="26"/>
-        </w:rPr>
-        <w:t xml:space="preserve"> </w:t>
-      </w:r>
-      <w:proofErr w:type="spellStart"/>
-      <w:r>
-        <w:rPr>
-          <w:sz w:val="26"/>
-          <w:szCs w:val="26"/>
-        </w:rPr>
-        <w:t>ect</w:t>
-      </w:r>
-      <w:proofErr w:type="spellEnd"/>
-      <w:r>
-        <w:rPr>
-          <w:sz w:val="26"/>
-          <w:szCs w:val="26"/>
-        </w:rPr>
-        <w:t>…</w:t>
-      </w:r>
-    </w:p>
-    <w:p>
-      <w:pPr>
-        <w:pStyle w:val="Paragraphedeliste"/>
-        <w:numPr>
-          <w:ilvl w:val="1"/>
-          <w:numId w:val="1"/>
-        </w:numPr>
-        <w:rPr>
-          <w:sz w:val="26"/>
-          <w:szCs w:val="26"/>
-        </w:rPr>
-      </w:pPr>
-      <w:r>
-        <w:rPr>
-          <w:sz w:val="26"/>
-          <w:szCs w:val="26"/>
-        </w:rPr>
-        <w:t xml:space="preserve">Faits : </w:t>
-      </w:r>
-    </w:p>
-    <w:p>
-      <w:pPr>
-        <w:pStyle w:val="Paragraphedeliste"/>
-        <w:numPr>
-          <w:ilvl w:val="2"/>
-          <w:numId w:val="1"/>
-        </w:numPr>
-        <w:rPr>
-          <w:sz w:val="26"/>
-          <w:szCs w:val="26"/>
-        </w:rPr>
-      </w:pPr>
-      <w:r>
-        <w:rPr>
-          <w:sz w:val="26"/>
-          <w:szCs w:val="26"/>
-        </w:rPr>
-        <w:t xml:space="preserve">Page </w:t>
-      </w:r>
-      <w:proofErr w:type="spellStart"/>
-      <w:r>
-        <w:rPr>
-          <w:sz w:val="26"/>
-          <w:szCs w:val="26"/>
-        </w:rPr>
-        <w:t>a</w:t>
-      </w:r>
-      <w:proofErr w:type="spellEnd"/>
-      <w:r>
-        <w:rPr>
-          <w:sz w:val="26"/>
-          <w:szCs w:val="26"/>
-        </w:rPr>
-        <w:t xml:space="preserve"> propos</w:t>
-      </w:r>
-    </w:p>
-    <w:p>
-      <w:pPr>
-        <w:pStyle w:val="Paragraphedeliste"/>
-        <w:numPr>
-          <w:ilvl w:val="2"/>
-          <w:numId w:val="1"/>
-        </w:numPr>
-        <w:rPr>
-          <w:sz w:val="26"/>
-          <w:szCs w:val="26"/>
-        </w:rPr>
-      </w:pPr>
-      <w:r>
-        <w:rPr>
-          <w:sz w:val="26"/>
-          <w:szCs w:val="26"/>
-        </w:rPr>
-        <w:t>Tentative d’</w:t>
-      </w:r>
-      <w:proofErr w:type="spellStart"/>
-      <w:r>
-        <w:rPr>
-          <w:sz w:val="26"/>
-          <w:szCs w:val="26"/>
-        </w:rPr>
-        <w:t>hebergement</w:t>
-      </w:r>
-      <w:proofErr w:type="spellEnd"/>
+        <w:t>Faits :</w:t>
+      </w:r>
+    </w:p>
+    <w:p>
+      <w:pPr>
+        <w:pStyle w:val="Paragraphedeliste"/>
+        <w:numPr>
+          <w:ilvl w:val="2"/>
+          <w:numId w:val="1"/>
+        </w:numPr>
+        <w:rPr>
+          <w:sz w:val="26"/>
+          <w:szCs w:val="26"/>
+        </w:rPr>
+      </w:pPr>
+      <w:r>
+        <w:rPr>
+          <w:sz w:val="26"/>
+          <w:szCs w:val="26"/>
+        </w:rPr>
+        <w:t>Avancement back + bdd relié au front</w:t>
+      </w:r>
+    </w:p>
+    <w:p>
+      <w:pPr>
+        <w:pStyle w:val="Paragraphedeliste"/>
+        <w:numPr>
+          <w:ilvl w:val="2"/>
+          <w:numId w:val="1"/>
+        </w:numPr>
+        <w:rPr>
+          <w:sz w:val="26"/>
+          <w:szCs w:val="26"/>
+        </w:rPr>
+      </w:pPr>
+      <w:r>
+        <w:rPr>
+          <w:sz w:val="26"/>
+          <w:szCs w:val="26"/>
+        </w:rPr>
+        <w:t>Requets sql fonctionnel avec le back mais pas avec le front (problème de valeur inexistante)</w:t>
+      </w:r>
+    </w:p>
+    <w:p>
+      <w:pPr>
+        <w:pStyle w:val="Paragraphedeliste"/>
+        <w:numPr>
+          <w:ilvl w:val="2"/>
+          <w:numId w:val="1"/>
+        </w:numPr>
+        <w:rPr>
+          <w:sz w:val="26"/>
+          <w:szCs w:val="26"/>
+        </w:rPr>
+      </w:pPr>
+      <w:r>
+        <w:rPr>
+          <w:sz w:val="26"/>
+          <w:szCs w:val="26"/>
+        </w:rPr>
+        <w:t>Début de sécurisation des connexions (mdp haché, regex sur les champs texte)</w:t>
+      </w:r>
     </w:p>
     <w:sectPr>
       <w:pgSz w:w="11906" w:h="16838"/>

</xml_diff>

<commit_message>
liaison bdd avec code (login + register - reconnaissance des donnees) + dashboard (plus tard, accessible uniquement en admin)
</commit_message>
<xml_diff>
--- a/Rapport continue de stage.docx
+++ b/Rapport continue de stage.docx
@@ -70,7 +70,23 @@
           <w:sz w:val="26"/>
           <w:szCs w:val="26"/>
         </w:rPr>
-        <w:t>Accueil de l’équipe (briefing, compte rendu des taches à faire…)</w:t>
+        <w:t>Accueil de l’équipe (</w:t>
+      </w:r>
+      <w:proofErr w:type="gramStart"/>
+      <w:r>
+        <w:rPr>
+          <w:sz w:val="26"/>
+          <w:szCs w:val="26"/>
+        </w:rPr>
+        <w:t>briefing</w:t>
+      </w:r>
+      <w:proofErr w:type="gramEnd"/>
+      <w:r>
+        <w:rPr>
+          <w:sz w:val="26"/>
+          <w:szCs w:val="26"/>
+        </w:rPr>
+        <w:t>, compte rendu des taches à faire…)</w:t>
       </w:r>
     </w:p>
     <w:p>
@@ -130,7 +146,23 @@
           <w:sz w:val="26"/>
           <w:szCs w:val="26"/>
         </w:rPr>
-        <w:t xml:space="preserve">But : création des autres pages du site (a propos, contact…). </w:t>
+        <w:t>But : création des autres pages du site (</w:t>
+      </w:r>
+      <w:proofErr w:type="spellStart"/>
+      <w:r>
+        <w:rPr>
+          <w:sz w:val="26"/>
+          <w:szCs w:val="26"/>
+        </w:rPr>
+        <w:t>a</w:t>
+      </w:r>
+      <w:proofErr w:type="spellEnd"/>
+      <w:r>
+        <w:rPr>
+          <w:sz w:val="26"/>
+          <w:szCs w:val="26"/>
+        </w:rPr>
+        <w:t xml:space="preserve"> propos, contact…). </w:t>
       </w:r>
       <w:r>
         <w:rPr>
@@ -238,7 +270,39 @@
           <w:sz w:val="26"/>
           <w:szCs w:val="26"/>
         </w:rPr>
-        <w:t>Commencement de la page Contact (form + map)</w:t>
+        <w:t>Commencement de la page Contact (</w:t>
+      </w:r>
+      <w:proofErr w:type="spellStart"/>
+      <w:r>
+        <w:rPr>
+          <w:sz w:val="26"/>
+          <w:szCs w:val="26"/>
+        </w:rPr>
+        <w:t>form</w:t>
+      </w:r>
+      <w:proofErr w:type="spellEnd"/>
+      <w:r>
+        <w:rPr>
+          <w:sz w:val="26"/>
+          <w:szCs w:val="26"/>
+        </w:rPr>
+        <w:t xml:space="preserve"> + </w:t>
+      </w:r>
+      <w:proofErr w:type="spellStart"/>
+      <w:r>
+        <w:rPr>
+          <w:sz w:val="26"/>
+          <w:szCs w:val="26"/>
+        </w:rPr>
+        <w:t>map</w:t>
+      </w:r>
+      <w:proofErr w:type="spellEnd"/>
+      <w:r>
+        <w:rPr>
+          <w:sz w:val="26"/>
+          <w:szCs w:val="26"/>
+        </w:rPr>
+        <w:t>)</w:t>
       </w:r>
     </w:p>
     <w:p>
@@ -425,7 +489,23 @@
           <w:sz w:val="26"/>
           <w:szCs w:val="26"/>
         </w:rPr>
-        <w:t>Page contact fini avec Google forms (envoie de mail lors de formulaire soumis)</w:t>
+        <w:t xml:space="preserve">Page contact fini avec Google </w:t>
+      </w:r>
+      <w:proofErr w:type="spellStart"/>
+      <w:r>
+        <w:rPr>
+          <w:sz w:val="26"/>
+          <w:szCs w:val="26"/>
+        </w:rPr>
+        <w:t>forms</w:t>
+      </w:r>
+      <w:proofErr w:type="spellEnd"/>
+      <w:r>
+        <w:rPr>
+          <w:sz w:val="26"/>
+          <w:szCs w:val="26"/>
+        </w:rPr>
+        <w:t xml:space="preserve"> (envoie de mail lors de formulaire soumis)</w:t>
       </w:r>
     </w:p>
     <w:p>
@@ -445,7 +525,39 @@
           <w:sz w:val="26"/>
           <w:szCs w:val="26"/>
         </w:rPr>
-        <w:t>Avancement du footer avec mini map de l’adresse et une rubrique « Navigation »</w:t>
+        <w:t xml:space="preserve">Avancement du </w:t>
+      </w:r>
+      <w:proofErr w:type="spellStart"/>
+      <w:r>
+        <w:rPr>
+          <w:sz w:val="26"/>
+          <w:szCs w:val="26"/>
+        </w:rPr>
+        <w:t>footer</w:t>
+      </w:r>
+      <w:proofErr w:type="spellEnd"/>
+      <w:r>
+        <w:rPr>
+          <w:sz w:val="26"/>
+          <w:szCs w:val="26"/>
+        </w:rPr>
+        <w:t xml:space="preserve"> avec mini </w:t>
+      </w:r>
+      <w:proofErr w:type="spellStart"/>
+      <w:r>
+        <w:rPr>
+          <w:sz w:val="26"/>
+          <w:szCs w:val="26"/>
+        </w:rPr>
+        <w:t>map</w:t>
+      </w:r>
+      <w:proofErr w:type="spellEnd"/>
+      <w:r>
+        <w:rPr>
+          <w:sz w:val="26"/>
+          <w:szCs w:val="26"/>
+        </w:rPr>
+        <w:t xml:space="preserve"> de l’adresse et une rubrique « Navigation »</w:t>
       </w:r>
     </w:p>
     <w:p>
@@ -539,7 +651,39 @@
           <w:sz w:val="26"/>
           <w:szCs w:val="26"/>
         </w:rPr>
-        <w:t>Finir le footer avec les badges et conditions avec modalités ect…</w:t>
+        <w:t xml:space="preserve">Finir le </w:t>
+      </w:r>
+      <w:proofErr w:type="spellStart"/>
+      <w:r>
+        <w:rPr>
+          <w:sz w:val="26"/>
+          <w:szCs w:val="26"/>
+        </w:rPr>
+        <w:t>footer</w:t>
+      </w:r>
+      <w:proofErr w:type="spellEnd"/>
+      <w:r>
+        <w:rPr>
+          <w:sz w:val="26"/>
+          <w:szCs w:val="26"/>
+        </w:rPr>
+        <w:t xml:space="preserve"> avec les badges et conditions avec modalités </w:t>
+      </w:r>
+      <w:proofErr w:type="spellStart"/>
+      <w:r>
+        <w:rPr>
+          <w:sz w:val="26"/>
+          <w:szCs w:val="26"/>
+        </w:rPr>
+        <w:t>ect</w:t>
+      </w:r>
+      <w:proofErr w:type="spellEnd"/>
+      <w:r>
+        <w:rPr>
+          <w:sz w:val="26"/>
+          <w:szCs w:val="26"/>
+        </w:rPr>
+        <w:t>…</w:t>
       </w:r>
     </w:p>
     <w:p>
@@ -559,8 +703,49 @@
           <w:sz w:val="26"/>
           <w:szCs w:val="26"/>
         </w:rPr>
-        <w:t>Page home : acces au formulaire de prop de formation necessaire</w:t>
-      </w:r>
+        <w:t xml:space="preserve">Page home : </w:t>
+      </w:r>
+      <w:proofErr w:type="spellStart"/>
+      <w:r>
+        <w:rPr>
+          <w:sz w:val="26"/>
+          <w:szCs w:val="26"/>
+        </w:rPr>
+        <w:t>acces</w:t>
+      </w:r>
+      <w:proofErr w:type="spellEnd"/>
+      <w:r>
+        <w:rPr>
+          <w:sz w:val="26"/>
+          <w:szCs w:val="26"/>
+        </w:rPr>
+        <w:t xml:space="preserve"> au formulaire de </w:t>
+      </w:r>
+      <w:proofErr w:type="spellStart"/>
+      <w:r>
+        <w:rPr>
+          <w:sz w:val="26"/>
+          <w:szCs w:val="26"/>
+        </w:rPr>
+        <w:t>prop</w:t>
+      </w:r>
+      <w:proofErr w:type="spellEnd"/>
+      <w:r>
+        <w:rPr>
+          <w:sz w:val="26"/>
+          <w:szCs w:val="26"/>
+        </w:rPr>
+        <w:t xml:space="preserve"> de formation </w:t>
+      </w:r>
+      <w:proofErr w:type="spellStart"/>
+      <w:r>
+        <w:rPr>
+          <w:sz w:val="26"/>
+          <w:szCs w:val="26"/>
+        </w:rPr>
+        <w:t>necessaire</w:t>
+      </w:r>
+      <w:proofErr w:type="spellEnd"/>
     </w:p>
     <w:p>
       <w:pPr>
@@ -580,7 +765,39 @@
           <w:szCs w:val="26"/>
         </w:rPr>
         <w:lastRenderedPageBreak/>
-        <w:t>Changement du forms concernant l’adresse mail réceptrice (création d’un nouveau compte google pour ça)</w:t>
+        <w:t xml:space="preserve">Changement du </w:t>
+      </w:r>
+      <w:proofErr w:type="spellStart"/>
+      <w:r>
+        <w:rPr>
+          <w:sz w:val="26"/>
+          <w:szCs w:val="26"/>
+        </w:rPr>
+        <w:t>forms</w:t>
+      </w:r>
+      <w:proofErr w:type="spellEnd"/>
+      <w:r>
+        <w:rPr>
+          <w:sz w:val="26"/>
+          <w:szCs w:val="26"/>
+        </w:rPr>
+        <w:t xml:space="preserve"> concernant l’adresse </w:t>
+      </w:r>
+      <w:proofErr w:type="gramStart"/>
+      <w:r>
+        <w:rPr>
+          <w:sz w:val="26"/>
+          <w:szCs w:val="26"/>
+        </w:rPr>
+        <w:t>mail</w:t>
+      </w:r>
+      <w:proofErr w:type="gramEnd"/>
+      <w:r>
+        <w:rPr>
+          <w:sz w:val="26"/>
+          <w:szCs w:val="26"/>
+        </w:rPr>
+        <w:t xml:space="preserve"> réceptrice (création d’un nouveau compte google pour ça)</w:t>
       </w:r>
     </w:p>
     <w:p>
@@ -615,13 +832,31 @@
           <w:szCs w:val="26"/>
         </w:rPr>
       </w:pPr>
-      <w:r>
-        <w:rPr>
-          <w:sz w:val="26"/>
-          <w:szCs w:val="26"/>
-        </w:rPr>
-        <w:t>Footer fini avec le logo Qualiopi</w:t>
-      </w:r>
+      <w:proofErr w:type="spellStart"/>
+      <w:r>
+        <w:rPr>
+          <w:sz w:val="26"/>
+          <w:szCs w:val="26"/>
+        </w:rPr>
+        <w:t>Footer</w:t>
+      </w:r>
+      <w:proofErr w:type="spellEnd"/>
+      <w:r>
+        <w:rPr>
+          <w:sz w:val="26"/>
+          <w:szCs w:val="26"/>
+        </w:rPr>
+        <w:t xml:space="preserve"> fini avec le logo </w:t>
+      </w:r>
+      <w:proofErr w:type="spellStart"/>
+      <w:r>
+        <w:rPr>
+          <w:sz w:val="26"/>
+          <w:szCs w:val="26"/>
+        </w:rPr>
+        <w:t>Qualiopi</w:t>
+      </w:r>
+      <w:proofErr w:type="spellEnd"/>
     </w:p>
     <w:p>
       <w:pPr>
@@ -640,7 +875,23 @@
           <w:sz w:val="26"/>
           <w:szCs w:val="26"/>
         </w:rPr>
-        <w:t>Page Home contenant l’acces au formulaire de demande de formation personnalisé</w:t>
+        <w:t>Page Home contenant l’</w:t>
+      </w:r>
+      <w:proofErr w:type="spellStart"/>
+      <w:r>
+        <w:rPr>
+          <w:sz w:val="26"/>
+          <w:szCs w:val="26"/>
+        </w:rPr>
+        <w:t>acces</w:t>
+      </w:r>
+      <w:proofErr w:type="spellEnd"/>
+      <w:r>
+        <w:rPr>
+          <w:sz w:val="26"/>
+          <w:szCs w:val="26"/>
+        </w:rPr>
+        <w:t xml:space="preserve"> au formulaire de demande de formation personnalisé</w:t>
       </w:r>
       <w:r>
         <w:rPr>
@@ -707,7 +958,23 @@
           <w:sz w:val="26"/>
           <w:szCs w:val="26"/>
         </w:rPr>
-        <w:t>Faire la page « a propos / qui sommes-nous »</w:t>
+        <w:t>Faire la page « </w:t>
+      </w:r>
+      <w:proofErr w:type="spellStart"/>
+      <w:r>
+        <w:rPr>
+          <w:sz w:val="26"/>
+          <w:szCs w:val="26"/>
+        </w:rPr>
+        <w:t>a</w:t>
+      </w:r>
+      <w:proofErr w:type="spellEnd"/>
+      <w:r>
+        <w:rPr>
+          <w:sz w:val="26"/>
+          <w:szCs w:val="26"/>
+        </w:rPr>
+        <w:t xml:space="preserve"> propos / qui sommes-nous »</w:t>
       </w:r>
     </w:p>
     <w:p>
@@ -727,7 +994,23 @@
           <w:sz w:val="26"/>
           <w:szCs w:val="26"/>
         </w:rPr>
-        <w:t xml:space="preserve">Finir le footer avec les conditions </w:t>
+        <w:t xml:space="preserve">Finir le </w:t>
+      </w:r>
+      <w:proofErr w:type="spellStart"/>
+      <w:r>
+        <w:rPr>
+          <w:sz w:val="26"/>
+          <w:szCs w:val="26"/>
+        </w:rPr>
+        <w:t>footer</w:t>
+      </w:r>
+      <w:proofErr w:type="spellEnd"/>
+      <w:r>
+        <w:rPr>
+          <w:sz w:val="26"/>
+          <w:szCs w:val="26"/>
+        </w:rPr>
+        <w:t xml:space="preserve"> avec les conditions </w:t>
       </w:r>
       <w:r>
         <w:rPr>
@@ -741,7 +1024,23 @@
           <w:sz w:val="26"/>
           <w:szCs w:val="26"/>
         </w:rPr>
-        <w:t xml:space="preserve"> ect…</w:t>
+        <w:t xml:space="preserve"> </w:t>
+      </w:r>
+      <w:proofErr w:type="spellStart"/>
+      <w:r>
+        <w:rPr>
+          <w:sz w:val="26"/>
+          <w:szCs w:val="26"/>
+        </w:rPr>
+        <w:t>ect</w:t>
+      </w:r>
+      <w:proofErr w:type="spellEnd"/>
+      <w:r>
+        <w:rPr>
+          <w:sz w:val="26"/>
+          <w:szCs w:val="26"/>
+        </w:rPr>
+        <w:t>…</w:t>
       </w:r>
     </w:p>
     <w:p>
@@ -781,7 +1080,23 @@
           <w:sz w:val="26"/>
           <w:szCs w:val="26"/>
         </w:rPr>
-        <w:t>Page a propos</w:t>
+        <w:t xml:space="preserve">Page </w:t>
+      </w:r>
+      <w:proofErr w:type="spellStart"/>
+      <w:r>
+        <w:rPr>
+          <w:sz w:val="26"/>
+          <w:szCs w:val="26"/>
+        </w:rPr>
+        <w:t>a</w:t>
+      </w:r>
+      <w:proofErr w:type="spellEnd"/>
+      <w:r>
+        <w:rPr>
+          <w:sz w:val="26"/>
+          <w:szCs w:val="26"/>
+        </w:rPr>
+        <w:t xml:space="preserve"> propos</w:t>
       </w:r>
     </w:p>
     <w:p>
@@ -801,8 +1116,17 @@
           <w:sz w:val="26"/>
           <w:szCs w:val="26"/>
         </w:rPr>
-        <w:t>Tentative d’hebergement</w:t>
-      </w:r>
+        <w:t>Tentative d’</w:t>
+      </w:r>
+      <w:proofErr w:type="spellStart"/>
+      <w:r>
+        <w:rPr>
+          <w:sz w:val="26"/>
+          <w:szCs w:val="26"/>
+        </w:rPr>
+        <w:t>hebergement</w:t>
+      </w:r>
+      <w:proofErr w:type="spellEnd"/>
     </w:p>
     <w:p>
       <w:pPr>
@@ -921,7 +1245,23 @@
           <w:sz w:val="26"/>
           <w:szCs w:val="26"/>
         </w:rPr>
-        <w:t>Modification front pour validité qualiopi + cookies</w:t>
+        <w:t xml:space="preserve">Modification front pour validité </w:t>
+      </w:r>
+      <w:proofErr w:type="spellStart"/>
+      <w:r>
+        <w:rPr>
+          <w:sz w:val="26"/>
+          <w:szCs w:val="26"/>
+        </w:rPr>
+        <w:t>qualiopi</w:t>
+      </w:r>
+      <w:proofErr w:type="spellEnd"/>
+      <w:r>
+        <w:rPr>
+          <w:sz w:val="26"/>
+          <w:szCs w:val="26"/>
+        </w:rPr>
+        <w:t xml:space="preserve"> + cookies</w:t>
       </w:r>
     </w:p>
     <w:p>
@@ -941,8 +1281,17 @@
           <w:sz w:val="26"/>
           <w:szCs w:val="26"/>
         </w:rPr>
-        <w:t>Commencement back + bdd</w:t>
-      </w:r>
+        <w:t xml:space="preserve">Commencement back + </w:t>
+      </w:r>
+      <w:proofErr w:type="spellStart"/>
+      <w:r>
+        <w:rPr>
+          <w:sz w:val="26"/>
+          <w:szCs w:val="26"/>
+        </w:rPr>
+        <w:t>bdd</w:t>
+      </w:r>
+      <w:proofErr w:type="spellEnd"/>
     </w:p>
     <w:p>
       <w:pPr>
@@ -961,8 +1310,17 @@
           <w:sz w:val="26"/>
           <w:szCs w:val="26"/>
         </w:rPr>
-        <w:t>Mise en lien du front, back et bdd</w:t>
-      </w:r>
+        <w:t xml:space="preserve">Mise en lien du front, back et </w:t>
+      </w:r>
+      <w:proofErr w:type="spellStart"/>
+      <w:r>
+        <w:rPr>
+          <w:sz w:val="26"/>
+          <w:szCs w:val="26"/>
+        </w:rPr>
+        <w:t>bdd</w:t>
+      </w:r>
+      <w:proofErr w:type="spellEnd"/>
     </w:p>
     <w:p>
       <w:pPr>
@@ -1021,7 +1379,23 @@
           <w:sz w:val="26"/>
           <w:szCs w:val="26"/>
         </w:rPr>
-        <w:t>Avancement back (gestion compte, tableau de board pour admin)</w:t>
+        <w:t xml:space="preserve">Avancement back (gestion compte, tableau de </w:t>
+      </w:r>
+      <w:proofErr w:type="spellStart"/>
+      <w:r>
+        <w:rPr>
+          <w:sz w:val="26"/>
+          <w:szCs w:val="26"/>
+        </w:rPr>
+        <w:t>board</w:t>
+      </w:r>
+      <w:proofErr w:type="spellEnd"/>
+      <w:r>
+        <w:rPr>
+          <w:sz w:val="26"/>
+          <w:szCs w:val="26"/>
+        </w:rPr>
+        <w:t xml:space="preserve"> pour admin)</w:t>
       </w:r>
     </w:p>
     <w:p>
@@ -1041,7 +1415,55 @@
           <w:sz w:val="26"/>
           <w:szCs w:val="26"/>
         </w:rPr>
-        <w:t>Liaison entre bdd sql et bdd existante Access.</w:t>
+        <w:t xml:space="preserve">Liaison entre </w:t>
+      </w:r>
+      <w:proofErr w:type="spellStart"/>
+      <w:r>
+        <w:rPr>
+          <w:sz w:val="26"/>
+          <w:szCs w:val="26"/>
+        </w:rPr>
+        <w:t>bdd</w:t>
+      </w:r>
+      <w:proofErr w:type="spellEnd"/>
+      <w:r>
+        <w:rPr>
+          <w:sz w:val="26"/>
+          <w:szCs w:val="26"/>
+        </w:rPr>
+        <w:t xml:space="preserve"> </w:t>
+      </w:r>
+      <w:proofErr w:type="spellStart"/>
+      <w:r>
+        <w:rPr>
+          <w:sz w:val="26"/>
+          <w:szCs w:val="26"/>
+        </w:rPr>
+        <w:t>sql</w:t>
+      </w:r>
+      <w:proofErr w:type="spellEnd"/>
+      <w:r>
+        <w:rPr>
+          <w:sz w:val="26"/>
+          <w:szCs w:val="26"/>
+        </w:rPr>
+        <w:t xml:space="preserve"> et </w:t>
+      </w:r>
+      <w:proofErr w:type="spellStart"/>
+      <w:r>
+        <w:rPr>
+          <w:sz w:val="26"/>
+          <w:szCs w:val="26"/>
+        </w:rPr>
+        <w:t>bdd</w:t>
+      </w:r>
+      <w:proofErr w:type="spellEnd"/>
+      <w:r>
+        <w:rPr>
+          <w:sz w:val="26"/>
+          <w:szCs w:val="26"/>
+        </w:rPr>
+        <w:t xml:space="preserve"> existante Access.</w:t>
       </w:r>
     </w:p>
     <w:p>
@@ -1101,7 +1523,23 @@
           <w:sz w:val="26"/>
           <w:szCs w:val="26"/>
         </w:rPr>
-        <w:t>Avancement back + bdd relié au front</w:t>
+        <w:t xml:space="preserve">Avancement back + </w:t>
+      </w:r>
+      <w:proofErr w:type="spellStart"/>
+      <w:r>
+        <w:rPr>
+          <w:sz w:val="26"/>
+          <w:szCs w:val="26"/>
+        </w:rPr>
+        <w:t>bdd</w:t>
+      </w:r>
+      <w:proofErr w:type="spellEnd"/>
+      <w:r>
+        <w:rPr>
+          <w:sz w:val="26"/>
+          <w:szCs w:val="26"/>
+        </w:rPr>
+        <w:t xml:space="preserve"> relié au front</w:t>
       </w:r>
     </w:p>
     <w:p>
@@ -1116,12 +1554,37 @@
           <w:szCs w:val="26"/>
         </w:rPr>
       </w:pPr>
-      <w:r>
-        <w:rPr>
-          <w:sz w:val="26"/>
-          <w:szCs w:val="26"/>
-        </w:rPr>
-        <w:t>Requets sql fonctionnel avec le back mais pas avec le front (problème de valeur inexistante)</w:t>
+      <w:proofErr w:type="spellStart"/>
+      <w:r>
+        <w:rPr>
+          <w:sz w:val="26"/>
+          <w:szCs w:val="26"/>
+        </w:rPr>
+        <w:t>Requets</w:t>
+      </w:r>
+      <w:proofErr w:type="spellEnd"/>
+      <w:r>
+        <w:rPr>
+          <w:sz w:val="26"/>
+          <w:szCs w:val="26"/>
+        </w:rPr>
+        <w:t xml:space="preserve"> </w:t>
+      </w:r>
+      <w:proofErr w:type="spellStart"/>
+      <w:r>
+        <w:rPr>
+          <w:sz w:val="26"/>
+          <w:szCs w:val="26"/>
+        </w:rPr>
+        <w:t>sql</w:t>
+      </w:r>
+      <w:proofErr w:type="spellEnd"/>
+      <w:r>
+        <w:rPr>
+          <w:sz w:val="26"/>
+          <w:szCs w:val="26"/>
+        </w:rPr>
+        <w:t xml:space="preserve"> fonctionnel avec le back mais pas avec le front (problème de valeur inexistante)</w:t>
       </w:r>
     </w:p>
     <w:p>
@@ -1141,7 +1604,289 @@
           <w:sz w:val="26"/>
           <w:szCs w:val="26"/>
         </w:rPr>
-        <w:t>Début de sécurisation des connexions (mdp haché, regex sur les champs texte)</w:t>
+        <w:t>Début de sécurisation des connexions (</w:t>
+      </w:r>
+      <w:proofErr w:type="spellStart"/>
+      <w:r>
+        <w:rPr>
+          <w:sz w:val="26"/>
+          <w:szCs w:val="26"/>
+        </w:rPr>
+        <w:t>mdp</w:t>
+      </w:r>
+      <w:proofErr w:type="spellEnd"/>
+      <w:r>
+        <w:rPr>
+          <w:sz w:val="26"/>
+          <w:szCs w:val="26"/>
+        </w:rPr>
+        <w:t xml:space="preserve"> haché, regex sur les champs texte)</w:t>
+      </w:r>
+    </w:p>
+    <w:p>
+      <w:pPr>
+        <w:pStyle w:val="Paragraphedeliste"/>
+        <w:numPr>
+          <w:ilvl w:val="0"/>
+          <w:numId w:val="1"/>
+        </w:numPr>
+        <w:rPr>
+          <w:sz w:val="26"/>
+          <w:szCs w:val="26"/>
+        </w:rPr>
+      </w:pPr>
+      <w:r>
+        <w:rPr>
+          <w:sz w:val="26"/>
+          <w:szCs w:val="26"/>
+        </w:rPr>
+        <w:t>26/06 :</w:t>
+      </w:r>
+    </w:p>
+    <w:p>
+      <w:pPr>
+        <w:pStyle w:val="Paragraphedeliste"/>
+        <w:numPr>
+          <w:ilvl w:val="1"/>
+          <w:numId w:val="1"/>
+        </w:numPr>
+        <w:rPr>
+          <w:sz w:val="26"/>
+          <w:szCs w:val="26"/>
+        </w:rPr>
+      </w:pPr>
+      <w:r>
+        <w:rPr>
+          <w:sz w:val="26"/>
+          <w:szCs w:val="26"/>
+        </w:rPr>
+        <w:t>Faits :</w:t>
+      </w:r>
+    </w:p>
+    <w:p>
+      <w:pPr>
+        <w:pStyle w:val="Paragraphedeliste"/>
+        <w:numPr>
+          <w:ilvl w:val="2"/>
+          <w:numId w:val="1"/>
+        </w:numPr>
+        <w:rPr>
+          <w:sz w:val="26"/>
+          <w:szCs w:val="26"/>
+        </w:rPr>
+      </w:pPr>
+      <w:proofErr w:type="spellStart"/>
+      <w:r>
+        <w:rPr>
+          <w:sz w:val="26"/>
+          <w:szCs w:val="26"/>
+        </w:rPr>
+        <w:t>Requets</w:t>
+      </w:r>
+      <w:proofErr w:type="spellEnd"/>
+      <w:r>
+        <w:rPr>
+          <w:sz w:val="26"/>
+          <w:szCs w:val="26"/>
+        </w:rPr>
+        <w:t xml:space="preserve"> connexion et inscription fonctionnel (même avec front)</w:t>
+      </w:r>
+    </w:p>
+    <w:p>
+      <w:pPr>
+        <w:pStyle w:val="Paragraphedeliste"/>
+        <w:numPr>
+          <w:ilvl w:val="2"/>
+          <w:numId w:val="1"/>
+        </w:numPr>
+        <w:rPr>
+          <w:sz w:val="26"/>
+          <w:szCs w:val="26"/>
+        </w:rPr>
+      </w:pPr>
+      <w:r>
+        <w:rPr>
+          <w:sz w:val="26"/>
+          <w:szCs w:val="26"/>
+        </w:rPr>
+        <w:t>Début de navigation sous compte (</w:t>
+      </w:r>
+      <w:proofErr w:type="spellStart"/>
+      <w:r>
+        <w:rPr>
+          <w:sz w:val="26"/>
+          <w:szCs w:val="26"/>
+        </w:rPr>
+        <w:t>connexnion</w:t>
+      </w:r>
+      <w:proofErr w:type="spellEnd"/>
+      <w:r>
+        <w:rPr>
+          <w:sz w:val="26"/>
+          <w:szCs w:val="26"/>
+        </w:rPr>
+        <w:t>)</w:t>
+      </w:r>
+    </w:p>
+    <w:p>
+      <w:pPr>
+        <w:pStyle w:val="Paragraphedeliste"/>
+        <w:numPr>
+          <w:ilvl w:val="0"/>
+          <w:numId w:val="1"/>
+        </w:numPr>
+        <w:rPr>
+          <w:sz w:val="26"/>
+          <w:szCs w:val="26"/>
+        </w:rPr>
+      </w:pPr>
+      <w:r>
+        <w:rPr>
+          <w:sz w:val="26"/>
+          <w:szCs w:val="26"/>
+        </w:rPr>
+        <w:t>27/06 :</w:t>
+      </w:r>
+    </w:p>
+    <w:p>
+      <w:pPr>
+        <w:pStyle w:val="Paragraphedeliste"/>
+        <w:numPr>
+          <w:ilvl w:val="1"/>
+          <w:numId w:val="1"/>
+        </w:numPr>
+        <w:rPr>
+          <w:sz w:val="26"/>
+          <w:szCs w:val="26"/>
+        </w:rPr>
+      </w:pPr>
+      <w:r>
+        <w:rPr>
+          <w:sz w:val="26"/>
+          <w:szCs w:val="26"/>
+        </w:rPr>
+        <w:t>Faits :</w:t>
+      </w:r>
+    </w:p>
+    <w:p>
+      <w:pPr>
+        <w:pStyle w:val="Paragraphedeliste"/>
+        <w:numPr>
+          <w:ilvl w:val="2"/>
+          <w:numId w:val="1"/>
+        </w:numPr>
+        <w:rPr>
+          <w:sz w:val="26"/>
+          <w:szCs w:val="26"/>
+        </w:rPr>
+      </w:pPr>
+      <w:r>
+        <w:rPr>
+          <w:sz w:val="26"/>
+          <w:szCs w:val="26"/>
+        </w:rPr>
+        <w:lastRenderedPageBreak/>
+        <w:t xml:space="preserve">Reconnaissance des comptes en </w:t>
+      </w:r>
+      <w:proofErr w:type="spellStart"/>
+      <w:r>
+        <w:rPr>
+          <w:sz w:val="26"/>
+          <w:szCs w:val="26"/>
+        </w:rPr>
+        <w:t>bdd</w:t>
+      </w:r>
+      <w:proofErr w:type="spellEnd"/>
+      <w:r>
+        <w:rPr>
+          <w:sz w:val="26"/>
+          <w:szCs w:val="26"/>
+        </w:rPr>
+        <w:t xml:space="preserve"> (login) + </w:t>
+      </w:r>
+      <w:proofErr w:type="spellStart"/>
+      <w:r>
+        <w:rPr>
+          <w:sz w:val="26"/>
+          <w:szCs w:val="26"/>
+        </w:rPr>
+        <w:t>ecriture</w:t>
+      </w:r>
+      <w:proofErr w:type="spellEnd"/>
+      <w:r>
+        <w:rPr>
+          <w:sz w:val="26"/>
+          <w:szCs w:val="26"/>
+        </w:rPr>
+        <w:t xml:space="preserve"> en </w:t>
+      </w:r>
+      <w:proofErr w:type="spellStart"/>
+      <w:r>
+        <w:rPr>
+          <w:sz w:val="26"/>
+          <w:szCs w:val="26"/>
+        </w:rPr>
+        <w:t>bdd</w:t>
+      </w:r>
+      <w:proofErr w:type="spellEnd"/>
+      <w:r>
+        <w:rPr>
+          <w:sz w:val="26"/>
+          <w:szCs w:val="26"/>
+        </w:rPr>
+        <w:t xml:space="preserve"> (</w:t>
+      </w:r>
+      <w:proofErr w:type="spellStart"/>
+      <w:r>
+        <w:rPr>
+          <w:sz w:val="26"/>
+          <w:szCs w:val="26"/>
+        </w:rPr>
+        <w:t>register</w:t>
+      </w:r>
+      <w:proofErr w:type="spellEnd"/>
+      <w:r>
+        <w:rPr>
+          <w:sz w:val="26"/>
+          <w:szCs w:val="26"/>
+        </w:rPr>
+        <w:t>)</w:t>
+      </w:r>
+    </w:p>
+    <w:p>
+      <w:pPr>
+        <w:pStyle w:val="Paragraphedeliste"/>
+        <w:numPr>
+          <w:ilvl w:val="2"/>
+          <w:numId w:val="1"/>
+        </w:numPr>
+        <w:rPr>
+          <w:sz w:val="26"/>
+          <w:szCs w:val="26"/>
+        </w:rPr>
+      </w:pPr>
+      <w:r>
+        <w:rPr>
+          <w:sz w:val="26"/>
+          <w:szCs w:val="26"/>
+        </w:rPr>
+        <w:t xml:space="preserve">Création </w:t>
+      </w:r>
+      <w:proofErr w:type="spellStart"/>
+      <w:r>
+        <w:rPr>
+          <w:sz w:val="26"/>
+          <w:szCs w:val="26"/>
+        </w:rPr>
+        <w:t>dashboard</w:t>
+      </w:r>
+      <w:proofErr w:type="spellEnd"/>
+      <w:r>
+        <w:rPr>
+          <w:sz w:val="26"/>
+          <w:szCs w:val="26"/>
+        </w:rPr>
+        <w:t xml:space="preserve"> (future accessibilité uniquement en connexion admin)</w:t>
       </w:r>
     </w:p>
     <w:sectPr>

</xml_diff>

<commit_message>
séparation des types d'erreurs pour le cas de la redirection en boucle
</commit_message>
<xml_diff>
--- a/Rapport continue de stage.docx
+++ b/Rapport continue de stage.docx
@@ -1502,7 +1502,21 @@
           <w:sz w:val="26"/>
           <w:szCs w:val="26"/>
         </w:rPr>
-        <w:t>Refaire les formulaires (avec envoie notif lorsqu’on rempli une partie du formulaire)</w:t>
+        <w:t xml:space="preserve">Refaire les formulaires (avec envoie notif lorsqu’on </w:t>
+      </w:r>
+      <w:r>
+        <w:rPr>
+          <w:sz w:val="26"/>
+          <w:szCs w:val="26"/>
+        </w:rPr>
+        <w:t>remplit</w:t>
+      </w:r>
+      <w:r>
+        <w:rPr>
+          <w:sz w:val="26"/>
+          <w:szCs w:val="26"/>
+        </w:rPr>
+        <w:t xml:space="preserve"> une partie du formulaire)</w:t>
       </w:r>
     </w:p>
     <w:p>
@@ -1523,6 +1537,106 @@
           <w:szCs w:val="26"/>
         </w:rPr>
         <w:t>Améliorer l’authentification lors du register/login</w:t>
+      </w:r>
+    </w:p>
+    <w:p>
+      <w:pPr>
+        <w:pStyle w:val="Paragraphedeliste"/>
+        <w:numPr>
+          <w:ilvl w:val="0"/>
+          <w:numId w:val="1"/>
+        </w:numPr>
+        <w:rPr>
+          <w:sz w:val="26"/>
+          <w:szCs w:val="26"/>
+        </w:rPr>
+      </w:pPr>
+      <w:r>
+        <w:rPr>
+          <w:sz w:val="26"/>
+          <w:szCs w:val="26"/>
+        </w:rPr>
+        <w:t>01-02/07 :</w:t>
+      </w:r>
+    </w:p>
+    <w:p>
+      <w:pPr>
+        <w:pStyle w:val="Paragraphedeliste"/>
+        <w:numPr>
+          <w:ilvl w:val="1"/>
+          <w:numId w:val="1"/>
+        </w:numPr>
+        <w:rPr>
+          <w:sz w:val="26"/>
+          <w:szCs w:val="26"/>
+        </w:rPr>
+      </w:pPr>
+      <w:r>
+        <w:rPr>
+          <w:sz w:val="26"/>
+          <w:szCs w:val="26"/>
+        </w:rPr>
+        <w:t>Faits :</w:t>
+      </w:r>
+    </w:p>
+    <w:p>
+      <w:pPr>
+        <w:pStyle w:val="Paragraphedeliste"/>
+        <w:numPr>
+          <w:ilvl w:val="2"/>
+          <w:numId w:val="1"/>
+        </w:numPr>
+        <w:rPr>
+          <w:sz w:val="26"/>
+          <w:szCs w:val="26"/>
+        </w:rPr>
+      </w:pPr>
+      <w:r>
+        <w:rPr>
+          <w:sz w:val="26"/>
+          <w:szCs w:val="26"/>
+        </w:rPr>
+        <w:t>Amélioration page login</w:t>
+      </w:r>
+    </w:p>
+    <w:p>
+      <w:pPr>
+        <w:pStyle w:val="Paragraphedeliste"/>
+        <w:numPr>
+          <w:ilvl w:val="2"/>
+          <w:numId w:val="1"/>
+        </w:numPr>
+        <w:rPr>
+          <w:sz w:val="26"/>
+          <w:szCs w:val="26"/>
+        </w:rPr>
+      </w:pPr>
+      <w:r>
+        <w:rPr>
+          <w:sz w:val="26"/>
+          <w:szCs w:val="26"/>
+        </w:rPr>
+        <w:t>Distinction des erreurs axios (pour le problème en cours du redirect infinie)</w:t>
+      </w:r>
+    </w:p>
+    <w:p>
+      <w:pPr>
+        <w:pStyle w:val="Paragraphedeliste"/>
+        <w:numPr>
+          <w:ilvl w:val="2"/>
+          <w:numId w:val="1"/>
+        </w:numPr>
+        <w:rPr>
+          <w:sz w:val="26"/>
+          <w:szCs w:val="26"/>
+        </w:rPr>
+      </w:pPr>
+      <w:r>
+        <w:rPr>
+          <w:sz w:val="26"/>
+          <w:szCs w:val="26"/>
+        </w:rPr>
+        <w:t>Recherche de la source de l’erreur</w:t>
       </w:r>
     </w:p>
     <w:sectPr>

</xml_diff>

<commit_message>
toujours la meme erreur
</commit_message>
<xml_diff>
--- a/Rapport continue de stage.docx
+++ b/Rapport continue de stage.docx
@@ -1556,7 +1556,21 @@
           <w:sz w:val="26"/>
           <w:szCs w:val="26"/>
         </w:rPr>
-        <w:t>01-02/07 :</w:t>
+        <w:t>01-02</w:t>
+      </w:r>
+      <w:r>
+        <w:rPr>
+          <w:sz w:val="26"/>
+          <w:szCs w:val="26"/>
+        </w:rPr>
+        <w:t>-03</w:t>
+      </w:r>
+      <w:r>
+        <w:rPr>
+          <w:sz w:val="26"/>
+          <w:szCs w:val="26"/>
+        </w:rPr>
+        <w:t>/07 :</w:t>
       </w:r>
     </w:p>
     <w:p>

</xml_diff>

<commit_message>
Restructuration du projet (pas encore reussi a lancé il reste une erreur a gerer)
</commit_message>
<xml_diff>
--- a/Rapport continue de stage.docx
+++ b/Rapport continue de stage.docx
@@ -1651,6 +1651,66 @@
           <w:szCs w:val="26"/>
         </w:rPr>
         <w:t>Recherche de la source de l’erreur</w:t>
+      </w:r>
+    </w:p>
+    <w:p>
+      <w:pPr>
+        <w:pStyle w:val="Paragraphedeliste"/>
+        <w:numPr>
+          <w:ilvl w:val="0"/>
+          <w:numId w:val="1"/>
+        </w:numPr>
+        <w:rPr>
+          <w:sz w:val="26"/>
+          <w:szCs w:val="26"/>
+        </w:rPr>
+      </w:pPr>
+      <w:r>
+        <w:rPr>
+          <w:sz w:val="26"/>
+          <w:szCs w:val="26"/>
+        </w:rPr>
+        <w:t>04/07 :</w:t>
+      </w:r>
+    </w:p>
+    <w:p>
+      <w:pPr>
+        <w:pStyle w:val="Paragraphedeliste"/>
+        <w:numPr>
+          <w:ilvl w:val="1"/>
+          <w:numId w:val="1"/>
+        </w:numPr>
+        <w:rPr>
+          <w:sz w:val="26"/>
+          <w:szCs w:val="26"/>
+        </w:rPr>
+      </w:pPr>
+      <w:r>
+        <w:rPr>
+          <w:sz w:val="26"/>
+          <w:szCs w:val="26"/>
+        </w:rPr>
+        <w:t>Faits :</w:t>
+      </w:r>
+    </w:p>
+    <w:p>
+      <w:pPr>
+        <w:pStyle w:val="Paragraphedeliste"/>
+        <w:numPr>
+          <w:ilvl w:val="2"/>
+          <w:numId w:val="1"/>
+        </w:numPr>
+        <w:rPr>
+          <w:sz w:val="26"/>
+          <w:szCs w:val="26"/>
+        </w:rPr>
+      </w:pPr>
+      <w:r>
+        <w:rPr>
+          <w:sz w:val="26"/>
+          <w:szCs w:val="26"/>
+        </w:rPr>
+        <w:t>Reprise entière du projet, refonte de l’architecture du projet (en prenant exemple sur la sae3année de l’iut)</w:t>
       </w:r>
     </w:p>
     <w:sectPr>

</xml_diff>

<commit_message>
retour a la case depart (connexion mais pas encore de restriction)
</commit_message>
<xml_diff>
--- a/Rapport continue de stage.docx
+++ b/Rapport continue de stage.docx
@@ -1710,7 +1710,221 @@
           <w:sz w:val="26"/>
           <w:szCs w:val="26"/>
         </w:rPr>
-        <w:t>Reprise entière du projet, refonte de l’architecture du projet (en prenant exemple sur la sae3année de l’iut)</w:t>
+        <w:t>Décision de r</w:t>
+      </w:r>
+      <w:r>
+        <w:rPr>
+          <w:sz w:val="26"/>
+          <w:szCs w:val="26"/>
+        </w:rPr>
+        <w:t>eprise entière du projet, refonte de l’architecture du projet (en prenant exemple sur la sae3année de l’iut)</w:t>
+      </w:r>
+      <w:r>
+        <w:rPr>
+          <w:sz w:val="26"/>
+          <w:szCs w:val="26"/>
+        </w:rPr>
+        <w:t>, après un jour d’échec a la résolution du problème.</w:t>
+      </w:r>
+    </w:p>
+    <w:p>
+      <w:pPr>
+        <w:pStyle w:val="Paragraphedeliste"/>
+        <w:numPr>
+          <w:ilvl w:val="0"/>
+          <w:numId w:val="1"/>
+        </w:numPr>
+        <w:rPr>
+          <w:sz w:val="26"/>
+          <w:szCs w:val="26"/>
+        </w:rPr>
+      </w:pPr>
+      <w:r>
+        <w:rPr>
+          <w:sz w:val="26"/>
+          <w:szCs w:val="26"/>
+        </w:rPr>
+        <w:t>05/07 :</w:t>
+      </w:r>
+    </w:p>
+    <w:p>
+      <w:pPr>
+        <w:pStyle w:val="Paragraphedeliste"/>
+        <w:numPr>
+          <w:ilvl w:val="1"/>
+          <w:numId w:val="1"/>
+        </w:numPr>
+        <w:rPr>
+          <w:sz w:val="26"/>
+          <w:szCs w:val="26"/>
+        </w:rPr>
+      </w:pPr>
+      <w:r>
+        <w:rPr>
+          <w:sz w:val="26"/>
+          <w:szCs w:val="26"/>
+        </w:rPr>
+        <w:t xml:space="preserve">Faits : </w:t>
+      </w:r>
+    </w:p>
+    <w:p>
+      <w:pPr>
+        <w:pStyle w:val="Paragraphedeliste"/>
+        <w:numPr>
+          <w:ilvl w:val="2"/>
+          <w:numId w:val="1"/>
+        </w:numPr>
+        <w:rPr>
+          <w:sz w:val="26"/>
+          <w:szCs w:val="26"/>
+        </w:rPr>
+      </w:pPr>
+      <w:r>
+        <w:rPr>
+          <w:sz w:val="26"/>
+          <w:szCs w:val="26"/>
+        </w:rPr>
+        <w:t>Refonte entière de la structure du projet (come la sae)</w:t>
+      </w:r>
+    </w:p>
+    <w:p>
+      <w:pPr>
+        <w:pStyle w:val="Paragraphedeliste"/>
+        <w:numPr>
+          <w:ilvl w:val="0"/>
+          <w:numId w:val="1"/>
+        </w:numPr>
+        <w:rPr>
+          <w:sz w:val="26"/>
+          <w:szCs w:val="26"/>
+        </w:rPr>
+      </w:pPr>
+      <w:r>
+        <w:rPr>
+          <w:sz w:val="26"/>
+          <w:szCs w:val="26"/>
+        </w:rPr>
+        <w:t>08/07 :</w:t>
+      </w:r>
+    </w:p>
+    <w:p>
+      <w:pPr>
+        <w:pStyle w:val="Paragraphedeliste"/>
+        <w:numPr>
+          <w:ilvl w:val="1"/>
+          <w:numId w:val="1"/>
+        </w:numPr>
+        <w:rPr>
+          <w:sz w:val="26"/>
+          <w:szCs w:val="26"/>
+        </w:rPr>
+      </w:pPr>
+      <w:r>
+        <w:rPr>
+          <w:sz w:val="26"/>
+          <w:szCs w:val="26"/>
+        </w:rPr>
+        <w:t>Faits :</w:t>
+      </w:r>
+    </w:p>
+    <w:p>
+      <w:pPr>
+        <w:pStyle w:val="Paragraphedeliste"/>
+        <w:numPr>
+          <w:ilvl w:val="2"/>
+          <w:numId w:val="1"/>
+        </w:numPr>
+        <w:rPr>
+          <w:sz w:val="26"/>
+          <w:szCs w:val="26"/>
+        </w:rPr>
+      </w:pPr>
+      <w:r>
+        <w:rPr>
+          <w:sz w:val="26"/>
+          <w:szCs w:val="26"/>
+        </w:rPr>
+        <w:t>Refonte et débogage du projet</w:t>
+      </w:r>
+    </w:p>
+    <w:p>
+      <w:pPr>
+        <w:pStyle w:val="Paragraphedeliste"/>
+        <w:numPr>
+          <w:ilvl w:val="0"/>
+          <w:numId w:val="1"/>
+        </w:numPr>
+        <w:rPr>
+          <w:sz w:val="26"/>
+          <w:szCs w:val="26"/>
+        </w:rPr>
+      </w:pPr>
+      <w:r>
+        <w:rPr>
+          <w:sz w:val="26"/>
+          <w:szCs w:val="26"/>
+        </w:rPr>
+        <w:t xml:space="preserve">09/07 : </w:t>
+      </w:r>
+    </w:p>
+    <w:p>
+      <w:pPr>
+        <w:pStyle w:val="Paragraphedeliste"/>
+        <w:numPr>
+          <w:ilvl w:val="1"/>
+          <w:numId w:val="1"/>
+        </w:numPr>
+        <w:rPr>
+          <w:sz w:val="26"/>
+          <w:szCs w:val="26"/>
+        </w:rPr>
+      </w:pPr>
+      <w:r>
+        <w:rPr>
+          <w:sz w:val="26"/>
+          <w:szCs w:val="26"/>
+        </w:rPr>
+        <w:t>Faits :</w:t>
+      </w:r>
+    </w:p>
+    <w:p>
+      <w:pPr>
+        <w:pStyle w:val="Paragraphedeliste"/>
+        <w:numPr>
+          <w:ilvl w:val="2"/>
+          <w:numId w:val="1"/>
+        </w:numPr>
+        <w:rPr>
+          <w:sz w:val="26"/>
+          <w:szCs w:val="26"/>
+        </w:rPr>
+      </w:pPr>
+      <w:r>
+        <w:rPr>
+          <w:sz w:val="26"/>
+          <w:szCs w:val="26"/>
+        </w:rPr>
+        <w:t>Débogage</w:t>
+      </w:r>
+    </w:p>
+    <w:p>
+      <w:pPr>
+        <w:pStyle w:val="Paragraphedeliste"/>
+        <w:numPr>
+          <w:ilvl w:val="2"/>
+          <w:numId w:val="1"/>
+        </w:numPr>
+        <w:rPr>
+          <w:sz w:val="26"/>
+          <w:szCs w:val="26"/>
+        </w:rPr>
+      </w:pPr>
+      <w:r>
+        <w:rPr>
+          <w:sz w:val="26"/>
+          <w:szCs w:val="26"/>
+        </w:rPr>
+        <w:t>Connexion ré-accessible mais toujours pas de restriction d’acces selon le rôle de l’utilisateur (retour a la case départ)</w:t>
       </w:r>
     </w:p>
     <w:sectPr>

</xml_diff>

<commit_message>
envoie de mail lors de la soumission du formulaire (a changer selon le word)
</commit_message>
<xml_diff>
--- a/Rapport continue de stage.docx
+++ b/Rapport continue de stage.docx
@@ -70,7 +70,23 @@
           <w:sz w:val="26"/>
           <w:szCs w:val="26"/>
         </w:rPr>
-        <w:t>Accueil de l’équipe (briefing, compte rendu des taches à faire…)</w:t>
+        <w:t>Accueil de l’équipe (</w:t>
+      </w:r>
+      <w:proofErr w:type="gramStart"/>
+      <w:r>
+        <w:rPr>
+          <w:sz w:val="26"/>
+          <w:szCs w:val="26"/>
+        </w:rPr>
+        <w:t>briefing</w:t>
+      </w:r>
+      <w:proofErr w:type="gramEnd"/>
+      <w:r>
+        <w:rPr>
+          <w:sz w:val="26"/>
+          <w:szCs w:val="26"/>
+        </w:rPr>
+        <w:t>, compte rendu des taches à faire…)</w:t>
       </w:r>
     </w:p>
     <w:p>
@@ -130,7 +146,23 @@
           <w:sz w:val="26"/>
           <w:szCs w:val="26"/>
         </w:rPr>
-        <w:t xml:space="preserve">But : création des autres pages du site (a propos, contact…). </w:t>
+        <w:t>But : création des autres pages du site (</w:t>
+      </w:r>
+      <w:proofErr w:type="spellStart"/>
+      <w:r>
+        <w:rPr>
+          <w:sz w:val="26"/>
+          <w:szCs w:val="26"/>
+        </w:rPr>
+        <w:t>a</w:t>
+      </w:r>
+      <w:proofErr w:type="spellEnd"/>
+      <w:r>
+        <w:rPr>
+          <w:sz w:val="26"/>
+          <w:szCs w:val="26"/>
+        </w:rPr>
+        <w:t xml:space="preserve"> propos, contact…). </w:t>
       </w:r>
       <w:r>
         <w:rPr>
@@ -238,7 +270,39 @@
           <w:sz w:val="26"/>
           <w:szCs w:val="26"/>
         </w:rPr>
-        <w:t>Commencement de la page Contact (form + map)</w:t>
+        <w:t>Commencement de la page Contact (</w:t>
+      </w:r>
+      <w:proofErr w:type="spellStart"/>
+      <w:r>
+        <w:rPr>
+          <w:sz w:val="26"/>
+          <w:szCs w:val="26"/>
+        </w:rPr>
+        <w:t>form</w:t>
+      </w:r>
+      <w:proofErr w:type="spellEnd"/>
+      <w:r>
+        <w:rPr>
+          <w:sz w:val="26"/>
+          <w:szCs w:val="26"/>
+        </w:rPr>
+        <w:t xml:space="preserve"> + </w:t>
+      </w:r>
+      <w:proofErr w:type="spellStart"/>
+      <w:r>
+        <w:rPr>
+          <w:sz w:val="26"/>
+          <w:szCs w:val="26"/>
+        </w:rPr>
+        <w:t>map</w:t>
+      </w:r>
+      <w:proofErr w:type="spellEnd"/>
+      <w:r>
+        <w:rPr>
+          <w:sz w:val="26"/>
+          <w:szCs w:val="26"/>
+        </w:rPr>
+        <w:t>)</w:t>
       </w:r>
     </w:p>
     <w:p>
@@ -425,27 +489,75 @@
           <w:sz w:val="26"/>
           <w:szCs w:val="26"/>
         </w:rPr>
-        <w:t>Page contact fini avec Google forms (envoie de mail lors de formulaire soumis)</w:t>
-      </w:r>
-    </w:p>
-    <w:p>
-      <w:pPr>
-        <w:pStyle w:val="Paragraphedeliste"/>
-        <w:numPr>
-          <w:ilvl w:val="2"/>
-          <w:numId w:val="1"/>
-        </w:numPr>
-        <w:rPr>
-          <w:sz w:val="26"/>
-          <w:szCs w:val="26"/>
-        </w:rPr>
-      </w:pPr>
-      <w:r>
-        <w:rPr>
-          <w:sz w:val="26"/>
-          <w:szCs w:val="26"/>
-        </w:rPr>
-        <w:t>Avancement du footer avec mini map de l’adresse et une rubrique « Navigation »</w:t>
+        <w:t xml:space="preserve">Page contact fini avec Google </w:t>
+      </w:r>
+      <w:proofErr w:type="spellStart"/>
+      <w:r>
+        <w:rPr>
+          <w:sz w:val="26"/>
+          <w:szCs w:val="26"/>
+        </w:rPr>
+        <w:t>forms</w:t>
+      </w:r>
+      <w:proofErr w:type="spellEnd"/>
+      <w:r>
+        <w:rPr>
+          <w:sz w:val="26"/>
+          <w:szCs w:val="26"/>
+        </w:rPr>
+        <w:t xml:space="preserve"> (envoie de mail lors de formulaire soumis)</w:t>
+      </w:r>
+    </w:p>
+    <w:p>
+      <w:pPr>
+        <w:pStyle w:val="Paragraphedeliste"/>
+        <w:numPr>
+          <w:ilvl w:val="2"/>
+          <w:numId w:val="1"/>
+        </w:numPr>
+        <w:rPr>
+          <w:sz w:val="26"/>
+          <w:szCs w:val="26"/>
+        </w:rPr>
+      </w:pPr>
+      <w:r>
+        <w:rPr>
+          <w:sz w:val="26"/>
+          <w:szCs w:val="26"/>
+        </w:rPr>
+        <w:t xml:space="preserve">Avancement du </w:t>
+      </w:r>
+      <w:proofErr w:type="spellStart"/>
+      <w:r>
+        <w:rPr>
+          <w:sz w:val="26"/>
+          <w:szCs w:val="26"/>
+        </w:rPr>
+        <w:t>footer</w:t>
+      </w:r>
+      <w:proofErr w:type="spellEnd"/>
+      <w:r>
+        <w:rPr>
+          <w:sz w:val="26"/>
+          <w:szCs w:val="26"/>
+        </w:rPr>
+        <w:t xml:space="preserve"> avec mini </w:t>
+      </w:r>
+      <w:proofErr w:type="spellStart"/>
+      <w:r>
+        <w:rPr>
+          <w:sz w:val="26"/>
+          <w:szCs w:val="26"/>
+        </w:rPr>
+        <w:t>map</w:t>
+      </w:r>
+      <w:proofErr w:type="spellEnd"/>
+      <w:r>
+        <w:rPr>
+          <w:sz w:val="26"/>
+          <w:szCs w:val="26"/>
+        </w:rPr>
+        <w:t xml:space="preserve"> de l’adresse et une rubrique « Navigation »</w:t>
       </w:r>
     </w:p>
     <w:p>
@@ -539,28 +651,101 @@
           <w:sz w:val="26"/>
           <w:szCs w:val="26"/>
         </w:rPr>
-        <w:t>Finir le footer avec les badges et conditions avec modalités ect…</w:t>
-      </w:r>
-    </w:p>
-    <w:p>
-      <w:pPr>
-        <w:pStyle w:val="Paragraphedeliste"/>
-        <w:numPr>
-          <w:ilvl w:val="2"/>
-          <w:numId w:val="1"/>
-        </w:numPr>
-        <w:rPr>
-          <w:sz w:val="26"/>
-          <w:szCs w:val="26"/>
-        </w:rPr>
-      </w:pPr>
-      <w:r>
-        <w:rPr>
-          <w:sz w:val="26"/>
-          <w:szCs w:val="26"/>
-        </w:rPr>
-        <w:t>Page home : acces au formulaire de prop de formation necessaire</w:t>
-      </w:r>
+        <w:t xml:space="preserve">Finir le </w:t>
+      </w:r>
+      <w:proofErr w:type="spellStart"/>
+      <w:r>
+        <w:rPr>
+          <w:sz w:val="26"/>
+          <w:szCs w:val="26"/>
+        </w:rPr>
+        <w:t>footer</w:t>
+      </w:r>
+      <w:proofErr w:type="spellEnd"/>
+      <w:r>
+        <w:rPr>
+          <w:sz w:val="26"/>
+          <w:szCs w:val="26"/>
+        </w:rPr>
+        <w:t xml:space="preserve"> avec les badges et conditions avec modalités </w:t>
+      </w:r>
+      <w:proofErr w:type="spellStart"/>
+      <w:r>
+        <w:rPr>
+          <w:sz w:val="26"/>
+          <w:szCs w:val="26"/>
+        </w:rPr>
+        <w:t>ect</w:t>
+      </w:r>
+      <w:proofErr w:type="spellEnd"/>
+      <w:r>
+        <w:rPr>
+          <w:sz w:val="26"/>
+          <w:szCs w:val="26"/>
+        </w:rPr>
+        <w:t>…</w:t>
+      </w:r>
+    </w:p>
+    <w:p>
+      <w:pPr>
+        <w:pStyle w:val="Paragraphedeliste"/>
+        <w:numPr>
+          <w:ilvl w:val="2"/>
+          <w:numId w:val="1"/>
+        </w:numPr>
+        <w:rPr>
+          <w:sz w:val="26"/>
+          <w:szCs w:val="26"/>
+        </w:rPr>
+      </w:pPr>
+      <w:r>
+        <w:rPr>
+          <w:sz w:val="26"/>
+          <w:szCs w:val="26"/>
+        </w:rPr>
+        <w:t xml:space="preserve">Page home : </w:t>
+      </w:r>
+      <w:proofErr w:type="spellStart"/>
+      <w:r>
+        <w:rPr>
+          <w:sz w:val="26"/>
+          <w:szCs w:val="26"/>
+        </w:rPr>
+        <w:t>acces</w:t>
+      </w:r>
+      <w:proofErr w:type="spellEnd"/>
+      <w:r>
+        <w:rPr>
+          <w:sz w:val="26"/>
+          <w:szCs w:val="26"/>
+        </w:rPr>
+        <w:t xml:space="preserve"> au formulaire de </w:t>
+      </w:r>
+      <w:proofErr w:type="spellStart"/>
+      <w:r>
+        <w:rPr>
+          <w:sz w:val="26"/>
+          <w:szCs w:val="26"/>
+        </w:rPr>
+        <w:t>prop</w:t>
+      </w:r>
+      <w:proofErr w:type="spellEnd"/>
+      <w:r>
+        <w:rPr>
+          <w:sz w:val="26"/>
+          <w:szCs w:val="26"/>
+        </w:rPr>
+        <w:t xml:space="preserve"> de formation </w:t>
+      </w:r>
+      <w:proofErr w:type="spellStart"/>
+      <w:r>
+        <w:rPr>
+          <w:sz w:val="26"/>
+          <w:szCs w:val="26"/>
+        </w:rPr>
+        <w:t>necessaire</w:t>
+      </w:r>
+      <w:proofErr w:type="spellEnd"/>
     </w:p>
     <w:p>
       <w:pPr>
@@ -580,7 +765,39 @@
           <w:szCs w:val="26"/>
         </w:rPr>
         <w:lastRenderedPageBreak/>
-        <w:t>Changement du forms concernant l’adresse mail réceptrice (création d’un nouveau compte google pour ça)</w:t>
+        <w:t xml:space="preserve">Changement du </w:t>
+      </w:r>
+      <w:proofErr w:type="spellStart"/>
+      <w:r>
+        <w:rPr>
+          <w:sz w:val="26"/>
+          <w:szCs w:val="26"/>
+        </w:rPr>
+        <w:t>forms</w:t>
+      </w:r>
+      <w:proofErr w:type="spellEnd"/>
+      <w:r>
+        <w:rPr>
+          <w:sz w:val="26"/>
+          <w:szCs w:val="26"/>
+        </w:rPr>
+        <w:t xml:space="preserve"> concernant l’adresse </w:t>
+      </w:r>
+      <w:proofErr w:type="gramStart"/>
+      <w:r>
+        <w:rPr>
+          <w:sz w:val="26"/>
+          <w:szCs w:val="26"/>
+        </w:rPr>
+        <w:t>mail</w:t>
+      </w:r>
+      <w:proofErr w:type="gramEnd"/>
+      <w:r>
+        <w:rPr>
+          <w:sz w:val="26"/>
+          <w:szCs w:val="26"/>
+        </w:rPr>
+        <w:t xml:space="preserve"> réceptrice (création d’un nouveau compte google pour ça)</w:t>
       </w:r>
     </w:p>
     <w:p>
@@ -615,32 +832,66 @@
           <w:szCs w:val="26"/>
         </w:rPr>
       </w:pPr>
-      <w:r>
-        <w:rPr>
-          <w:sz w:val="26"/>
-          <w:szCs w:val="26"/>
-        </w:rPr>
-        <w:t>Footer fini avec le logo Qualiopi</w:t>
-      </w:r>
-    </w:p>
-    <w:p>
-      <w:pPr>
-        <w:pStyle w:val="Paragraphedeliste"/>
-        <w:numPr>
-          <w:ilvl w:val="2"/>
-          <w:numId w:val="1"/>
-        </w:numPr>
-        <w:rPr>
-          <w:sz w:val="26"/>
-          <w:szCs w:val="26"/>
-        </w:rPr>
-      </w:pPr>
-      <w:r>
-        <w:rPr>
-          <w:sz w:val="26"/>
-          <w:szCs w:val="26"/>
-        </w:rPr>
-        <w:t>Page Home contenant l’acces au formulaire de demande de formation personnalisé</w:t>
+      <w:proofErr w:type="spellStart"/>
+      <w:r>
+        <w:rPr>
+          <w:sz w:val="26"/>
+          <w:szCs w:val="26"/>
+        </w:rPr>
+        <w:t>Footer</w:t>
+      </w:r>
+      <w:proofErr w:type="spellEnd"/>
+      <w:r>
+        <w:rPr>
+          <w:sz w:val="26"/>
+          <w:szCs w:val="26"/>
+        </w:rPr>
+        <w:t xml:space="preserve"> fini avec le logo </w:t>
+      </w:r>
+      <w:proofErr w:type="spellStart"/>
+      <w:r>
+        <w:rPr>
+          <w:sz w:val="26"/>
+          <w:szCs w:val="26"/>
+        </w:rPr>
+        <w:t>Qualiopi</w:t>
+      </w:r>
+      <w:proofErr w:type="spellEnd"/>
+    </w:p>
+    <w:p>
+      <w:pPr>
+        <w:pStyle w:val="Paragraphedeliste"/>
+        <w:numPr>
+          <w:ilvl w:val="2"/>
+          <w:numId w:val="1"/>
+        </w:numPr>
+        <w:rPr>
+          <w:sz w:val="26"/>
+          <w:szCs w:val="26"/>
+        </w:rPr>
+      </w:pPr>
+      <w:r>
+        <w:rPr>
+          <w:sz w:val="26"/>
+          <w:szCs w:val="26"/>
+        </w:rPr>
+        <w:t>Page Home contenant l’</w:t>
+      </w:r>
+      <w:proofErr w:type="spellStart"/>
+      <w:r>
+        <w:rPr>
+          <w:sz w:val="26"/>
+          <w:szCs w:val="26"/>
+        </w:rPr>
+        <w:t>acces</w:t>
+      </w:r>
+      <w:proofErr w:type="spellEnd"/>
+      <w:r>
+        <w:rPr>
+          <w:sz w:val="26"/>
+          <w:szCs w:val="26"/>
+        </w:rPr>
+        <w:t xml:space="preserve"> au formulaire de demande de formation personnalisé</w:t>
       </w:r>
       <w:r>
         <w:rPr>
@@ -707,27 +958,59 @@
           <w:sz w:val="26"/>
           <w:szCs w:val="26"/>
         </w:rPr>
-        <w:t>Faire la page « a propos / qui sommes-nous »</w:t>
-      </w:r>
-    </w:p>
-    <w:p>
-      <w:pPr>
-        <w:pStyle w:val="Paragraphedeliste"/>
-        <w:numPr>
-          <w:ilvl w:val="2"/>
-          <w:numId w:val="1"/>
-        </w:numPr>
-        <w:rPr>
-          <w:sz w:val="26"/>
-          <w:szCs w:val="26"/>
-        </w:rPr>
-      </w:pPr>
-      <w:r>
-        <w:rPr>
-          <w:sz w:val="26"/>
-          <w:szCs w:val="26"/>
-        </w:rPr>
-        <w:t xml:space="preserve">Finir le footer avec les conditions </w:t>
+        <w:t>Faire la page « </w:t>
+      </w:r>
+      <w:proofErr w:type="spellStart"/>
+      <w:r>
+        <w:rPr>
+          <w:sz w:val="26"/>
+          <w:szCs w:val="26"/>
+        </w:rPr>
+        <w:t>a</w:t>
+      </w:r>
+      <w:proofErr w:type="spellEnd"/>
+      <w:r>
+        <w:rPr>
+          <w:sz w:val="26"/>
+          <w:szCs w:val="26"/>
+        </w:rPr>
+        <w:t xml:space="preserve"> propos / qui sommes-nous »</w:t>
+      </w:r>
+    </w:p>
+    <w:p>
+      <w:pPr>
+        <w:pStyle w:val="Paragraphedeliste"/>
+        <w:numPr>
+          <w:ilvl w:val="2"/>
+          <w:numId w:val="1"/>
+        </w:numPr>
+        <w:rPr>
+          <w:sz w:val="26"/>
+          <w:szCs w:val="26"/>
+        </w:rPr>
+      </w:pPr>
+      <w:r>
+        <w:rPr>
+          <w:sz w:val="26"/>
+          <w:szCs w:val="26"/>
+        </w:rPr>
+        <w:t xml:space="preserve">Finir le </w:t>
+      </w:r>
+      <w:proofErr w:type="spellStart"/>
+      <w:r>
+        <w:rPr>
+          <w:sz w:val="26"/>
+          <w:szCs w:val="26"/>
+        </w:rPr>
+        <w:t>footer</w:t>
+      </w:r>
+      <w:proofErr w:type="spellEnd"/>
+      <w:r>
+        <w:rPr>
+          <w:sz w:val="26"/>
+          <w:szCs w:val="26"/>
+        </w:rPr>
+        <w:t xml:space="preserve"> avec les conditions </w:t>
       </w:r>
       <w:r>
         <w:rPr>
@@ -741,7 +1024,23 @@
           <w:sz w:val="26"/>
           <w:szCs w:val="26"/>
         </w:rPr>
-        <w:t xml:space="preserve"> ect…</w:t>
+        <w:t xml:space="preserve"> </w:t>
+      </w:r>
+      <w:proofErr w:type="spellStart"/>
+      <w:r>
+        <w:rPr>
+          <w:sz w:val="26"/>
+          <w:szCs w:val="26"/>
+        </w:rPr>
+        <w:t>ect</w:t>
+      </w:r>
+      <w:proofErr w:type="spellEnd"/>
+      <w:r>
+        <w:rPr>
+          <w:sz w:val="26"/>
+          <w:szCs w:val="26"/>
+        </w:rPr>
+        <w:t>…</w:t>
       </w:r>
     </w:p>
     <w:p>
@@ -781,28 +1080,53 @@
           <w:sz w:val="26"/>
           <w:szCs w:val="26"/>
         </w:rPr>
-        <w:t>Page a propos</w:t>
-      </w:r>
-    </w:p>
-    <w:p>
-      <w:pPr>
-        <w:pStyle w:val="Paragraphedeliste"/>
-        <w:numPr>
-          <w:ilvl w:val="2"/>
-          <w:numId w:val="1"/>
-        </w:numPr>
-        <w:rPr>
-          <w:sz w:val="26"/>
-          <w:szCs w:val="26"/>
-        </w:rPr>
-      </w:pPr>
-      <w:r>
-        <w:rPr>
-          <w:sz w:val="26"/>
-          <w:szCs w:val="26"/>
-        </w:rPr>
-        <w:t>Tentative d’hebergement</w:t>
-      </w:r>
+        <w:t xml:space="preserve">Page </w:t>
+      </w:r>
+      <w:proofErr w:type="spellStart"/>
+      <w:r>
+        <w:rPr>
+          <w:sz w:val="26"/>
+          <w:szCs w:val="26"/>
+        </w:rPr>
+        <w:t>a</w:t>
+      </w:r>
+      <w:proofErr w:type="spellEnd"/>
+      <w:r>
+        <w:rPr>
+          <w:sz w:val="26"/>
+          <w:szCs w:val="26"/>
+        </w:rPr>
+        <w:t xml:space="preserve"> propos</w:t>
+      </w:r>
+    </w:p>
+    <w:p>
+      <w:pPr>
+        <w:pStyle w:val="Paragraphedeliste"/>
+        <w:numPr>
+          <w:ilvl w:val="2"/>
+          <w:numId w:val="1"/>
+        </w:numPr>
+        <w:rPr>
+          <w:sz w:val="26"/>
+          <w:szCs w:val="26"/>
+        </w:rPr>
+      </w:pPr>
+      <w:r>
+        <w:rPr>
+          <w:sz w:val="26"/>
+          <w:szCs w:val="26"/>
+        </w:rPr>
+        <w:t>Tentative d’</w:t>
+      </w:r>
+      <w:proofErr w:type="spellStart"/>
+      <w:r>
+        <w:rPr>
+          <w:sz w:val="26"/>
+          <w:szCs w:val="26"/>
+        </w:rPr>
+        <w:t>hebergement</w:t>
+      </w:r>
+      <w:proofErr w:type="spellEnd"/>
     </w:p>
     <w:p>
       <w:pPr>
@@ -921,48 +1245,82 @@
           <w:sz w:val="26"/>
           <w:szCs w:val="26"/>
         </w:rPr>
-        <w:t>Modification front pour validité qualiopi + cookies</w:t>
-      </w:r>
-    </w:p>
-    <w:p>
-      <w:pPr>
-        <w:pStyle w:val="Paragraphedeliste"/>
-        <w:numPr>
-          <w:ilvl w:val="2"/>
-          <w:numId w:val="1"/>
-        </w:numPr>
-        <w:rPr>
-          <w:sz w:val="26"/>
-          <w:szCs w:val="26"/>
-        </w:rPr>
-      </w:pPr>
-      <w:r>
-        <w:rPr>
-          <w:sz w:val="26"/>
-          <w:szCs w:val="26"/>
-        </w:rPr>
-        <w:t>Commencement back + bdd</w:t>
-      </w:r>
-    </w:p>
-    <w:p>
-      <w:pPr>
-        <w:pStyle w:val="Paragraphedeliste"/>
-        <w:numPr>
-          <w:ilvl w:val="2"/>
-          <w:numId w:val="1"/>
-        </w:numPr>
-        <w:rPr>
-          <w:sz w:val="26"/>
-          <w:szCs w:val="26"/>
-        </w:rPr>
-      </w:pPr>
-      <w:r>
-        <w:rPr>
-          <w:sz w:val="26"/>
-          <w:szCs w:val="26"/>
-        </w:rPr>
-        <w:t>Mise en lien du front, back et bdd</w:t>
-      </w:r>
+        <w:t xml:space="preserve">Modification front pour validité </w:t>
+      </w:r>
+      <w:proofErr w:type="spellStart"/>
+      <w:r>
+        <w:rPr>
+          <w:sz w:val="26"/>
+          <w:szCs w:val="26"/>
+        </w:rPr>
+        <w:t>qualiopi</w:t>
+      </w:r>
+      <w:proofErr w:type="spellEnd"/>
+      <w:r>
+        <w:rPr>
+          <w:sz w:val="26"/>
+          <w:szCs w:val="26"/>
+        </w:rPr>
+        <w:t xml:space="preserve"> + cookies</w:t>
+      </w:r>
+    </w:p>
+    <w:p>
+      <w:pPr>
+        <w:pStyle w:val="Paragraphedeliste"/>
+        <w:numPr>
+          <w:ilvl w:val="2"/>
+          <w:numId w:val="1"/>
+        </w:numPr>
+        <w:rPr>
+          <w:sz w:val="26"/>
+          <w:szCs w:val="26"/>
+        </w:rPr>
+      </w:pPr>
+      <w:r>
+        <w:rPr>
+          <w:sz w:val="26"/>
+          <w:szCs w:val="26"/>
+        </w:rPr>
+        <w:t xml:space="preserve">Commencement back + </w:t>
+      </w:r>
+      <w:proofErr w:type="spellStart"/>
+      <w:r>
+        <w:rPr>
+          <w:sz w:val="26"/>
+          <w:szCs w:val="26"/>
+        </w:rPr>
+        <w:t>bdd</w:t>
+      </w:r>
+      <w:proofErr w:type="spellEnd"/>
+    </w:p>
+    <w:p>
+      <w:pPr>
+        <w:pStyle w:val="Paragraphedeliste"/>
+        <w:numPr>
+          <w:ilvl w:val="2"/>
+          <w:numId w:val="1"/>
+        </w:numPr>
+        <w:rPr>
+          <w:sz w:val="26"/>
+          <w:szCs w:val="26"/>
+        </w:rPr>
+      </w:pPr>
+      <w:r>
+        <w:rPr>
+          <w:sz w:val="26"/>
+          <w:szCs w:val="26"/>
+        </w:rPr>
+        <w:t xml:space="preserve">Mise en lien du front, back et </w:t>
+      </w:r>
+      <w:proofErr w:type="spellStart"/>
+      <w:r>
+        <w:rPr>
+          <w:sz w:val="26"/>
+          <w:szCs w:val="26"/>
+        </w:rPr>
+        <w:t>bdd</w:t>
+      </w:r>
+      <w:proofErr w:type="spellEnd"/>
     </w:p>
     <w:p>
       <w:pPr>
@@ -1021,27 +1379,91 @@
           <w:sz w:val="26"/>
           <w:szCs w:val="26"/>
         </w:rPr>
-        <w:t>Avancement back (gestion compte, tableau de board pour admin)</w:t>
-      </w:r>
-    </w:p>
-    <w:p>
-      <w:pPr>
-        <w:pStyle w:val="Paragraphedeliste"/>
-        <w:numPr>
-          <w:ilvl w:val="2"/>
-          <w:numId w:val="1"/>
-        </w:numPr>
-        <w:rPr>
-          <w:sz w:val="26"/>
-          <w:szCs w:val="26"/>
-        </w:rPr>
-      </w:pPr>
-      <w:r>
-        <w:rPr>
-          <w:sz w:val="26"/>
-          <w:szCs w:val="26"/>
-        </w:rPr>
-        <w:t>Liaison entre bdd sql et bdd existante Access.</w:t>
+        <w:t xml:space="preserve">Avancement back (gestion compte, tableau de </w:t>
+      </w:r>
+      <w:proofErr w:type="spellStart"/>
+      <w:r>
+        <w:rPr>
+          <w:sz w:val="26"/>
+          <w:szCs w:val="26"/>
+        </w:rPr>
+        <w:t>board</w:t>
+      </w:r>
+      <w:proofErr w:type="spellEnd"/>
+      <w:r>
+        <w:rPr>
+          <w:sz w:val="26"/>
+          <w:szCs w:val="26"/>
+        </w:rPr>
+        <w:t xml:space="preserve"> pour admin)</w:t>
+      </w:r>
+    </w:p>
+    <w:p>
+      <w:pPr>
+        <w:pStyle w:val="Paragraphedeliste"/>
+        <w:numPr>
+          <w:ilvl w:val="2"/>
+          <w:numId w:val="1"/>
+        </w:numPr>
+        <w:rPr>
+          <w:sz w:val="26"/>
+          <w:szCs w:val="26"/>
+        </w:rPr>
+      </w:pPr>
+      <w:r>
+        <w:rPr>
+          <w:sz w:val="26"/>
+          <w:szCs w:val="26"/>
+        </w:rPr>
+        <w:t xml:space="preserve">Liaison entre </w:t>
+      </w:r>
+      <w:proofErr w:type="spellStart"/>
+      <w:r>
+        <w:rPr>
+          <w:sz w:val="26"/>
+          <w:szCs w:val="26"/>
+        </w:rPr>
+        <w:t>bdd</w:t>
+      </w:r>
+      <w:proofErr w:type="spellEnd"/>
+      <w:r>
+        <w:rPr>
+          <w:sz w:val="26"/>
+          <w:szCs w:val="26"/>
+        </w:rPr>
+        <w:t xml:space="preserve"> </w:t>
+      </w:r>
+      <w:proofErr w:type="spellStart"/>
+      <w:r>
+        <w:rPr>
+          <w:sz w:val="26"/>
+          <w:szCs w:val="26"/>
+        </w:rPr>
+        <w:t>sql</w:t>
+      </w:r>
+      <w:proofErr w:type="spellEnd"/>
+      <w:r>
+        <w:rPr>
+          <w:sz w:val="26"/>
+          <w:szCs w:val="26"/>
+        </w:rPr>
+        <w:t xml:space="preserve"> et </w:t>
+      </w:r>
+      <w:proofErr w:type="spellStart"/>
+      <w:r>
+        <w:rPr>
+          <w:sz w:val="26"/>
+          <w:szCs w:val="26"/>
+        </w:rPr>
+        <w:t>bdd</w:t>
+      </w:r>
+      <w:proofErr w:type="spellEnd"/>
+      <w:r>
+        <w:rPr>
+          <w:sz w:val="26"/>
+          <w:szCs w:val="26"/>
+        </w:rPr>
+        <w:t xml:space="preserve"> existante Access.</w:t>
       </w:r>
     </w:p>
     <w:p>
@@ -1101,47 +1523,104 @@
           <w:sz w:val="26"/>
           <w:szCs w:val="26"/>
         </w:rPr>
-        <w:t>Avancement back + bdd relié au front</w:t>
-      </w:r>
-    </w:p>
-    <w:p>
-      <w:pPr>
-        <w:pStyle w:val="Paragraphedeliste"/>
-        <w:numPr>
-          <w:ilvl w:val="2"/>
-          <w:numId w:val="1"/>
-        </w:numPr>
-        <w:rPr>
-          <w:sz w:val="26"/>
-          <w:szCs w:val="26"/>
-        </w:rPr>
-      </w:pPr>
-      <w:r>
-        <w:rPr>
-          <w:sz w:val="26"/>
-          <w:szCs w:val="26"/>
-        </w:rPr>
-        <w:t>Requets sql fonctionnel avec le back mais pas avec le front (problème de valeur inexistante)</w:t>
-      </w:r>
-    </w:p>
-    <w:p>
-      <w:pPr>
-        <w:pStyle w:val="Paragraphedeliste"/>
-        <w:numPr>
-          <w:ilvl w:val="2"/>
-          <w:numId w:val="1"/>
-        </w:numPr>
-        <w:rPr>
-          <w:sz w:val="26"/>
-          <w:szCs w:val="26"/>
-        </w:rPr>
-      </w:pPr>
-      <w:r>
-        <w:rPr>
-          <w:sz w:val="26"/>
-          <w:szCs w:val="26"/>
-        </w:rPr>
-        <w:t>Début de sécurisation des connexions (mdp haché, regex sur les champs texte)</w:t>
+        <w:t xml:space="preserve">Avancement back + </w:t>
+      </w:r>
+      <w:proofErr w:type="spellStart"/>
+      <w:r>
+        <w:rPr>
+          <w:sz w:val="26"/>
+          <w:szCs w:val="26"/>
+        </w:rPr>
+        <w:t>bdd</w:t>
+      </w:r>
+      <w:proofErr w:type="spellEnd"/>
+      <w:r>
+        <w:rPr>
+          <w:sz w:val="26"/>
+          <w:szCs w:val="26"/>
+        </w:rPr>
+        <w:t xml:space="preserve"> relié au front</w:t>
+      </w:r>
+    </w:p>
+    <w:p>
+      <w:pPr>
+        <w:pStyle w:val="Paragraphedeliste"/>
+        <w:numPr>
+          <w:ilvl w:val="2"/>
+          <w:numId w:val="1"/>
+        </w:numPr>
+        <w:rPr>
+          <w:sz w:val="26"/>
+          <w:szCs w:val="26"/>
+        </w:rPr>
+      </w:pPr>
+      <w:proofErr w:type="spellStart"/>
+      <w:r>
+        <w:rPr>
+          <w:sz w:val="26"/>
+          <w:szCs w:val="26"/>
+        </w:rPr>
+        <w:t>Requets</w:t>
+      </w:r>
+      <w:proofErr w:type="spellEnd"/>
+      <w:r>
+        <w:rPr>
+          <w:sz w:val="26"/>
+          <w:szCs w:val="26"/>
+        </w:rPr>
+        <w:t xml:space="preserve"> </w:t>
+      </w:r>
+      <w:proofErr w:type="spellStart"/>
+      <w:r>
+        <w:rPr>
+          <w:sz w:val="26"/>
+          <w:szCs w:val="26"/>
+        </w:rPr>
+        <w:t>sql</w:t>
+      </w:r>
+      <w:proofErr w:type="spellEnd"/>
+      <w:r>
+        <w:rPr>
+          <w:sz w:val="26"/>
+          <w:szCs w:val="26"/>
+        </w:rPr>
+        <w:t xml:space="preserve"> fonctionnel avec le back mais pas avec le front (problème de valeur inexistante)</w:t>
+      </w:r>
+    </w:p>
+    <w:p>
+      <w:pPr>
+        <w:pStyle w:val="Paragraphedeliste"/>
+        <w:numPr>
+          <w:ilvl w:val="2"/>
+          <w:numId w:val="1"/>
+        </w:numPr>
+        <w:rPr>
+          <w:sz w:val="26"/>
+          <w:szCs w:val="26"/>
+        </w:rPr>
+      </w:pPr>
+      <w:r>
+        <w:rPr>
+          <w:sz w:val="26"/>
+          <w:szCs w:val="26"/>
+        </w:rPr>
+        <w:t>Début de sécurisation des connexions (</w:t>
+      </w:r>
+      <w:proofErr w:type="spellStart"/>
+      <w:r>
+        <w:rPr>
+          <w:sz w:val="26"/>
+          <w:szCs w:val="26"/>
+        </w:rPr>
+        <w:t>mdp</w:t>
+      </w:r>
+      <w:proofErr w:type="spellEnd"/>
+      <w:r>
+        <w:rPr>
+          <w:sz w:val="26"/>
+          <w:szCs w:val="26"/>
+        </w:rPr>
+        <w:t xml:space="preserve"> haché, regex sur les champs texte)</w:t>
       </w:r>
     </w:p>
     <w:p>
@@ -1196,32 +1675,57 @@
           <w:szCs w:val="26"/>
         </w:rPr>
       </w:pPr>
-      <w:r>
-        <w:rPr>
-          <w:sz w:val="26"/>
-          <w:szCs w:val="26"/>
-        </w:rPr>
-        <w:t>Requets connexion et inscription fonctionnel (même avec front)</w:t>
-      </w:r>
-    </w:p>
-    <w:p>
-      <w:pPr>
-        <w:pStyle w:val="Paragraphedeliste"/>
-        <w:numPr>
-          <w:ilvl w:val="2"/>
-          <w:numId w:val="1"/>
-        </w:numPr>
-        <w:rPr>
-          <w:sz w:val="26"/>
-          <w:szCs w:val="26"/>
-        </w:rPr>
-      </w:pPr>
-      <w:r>
-        <w:rPr>
-          <w:sz w:val="26"/>
-          <w:szCs w:val="26"/>
-        </w:rPr>
-        <w:t>Début de navigation sous compte (connexnion)</w:t>
+      <w:proofErr w:type="spellStart"/>
+      <w:r>
+        <w:rPr>
+          <w:sz w:val="26"/>
+          <w:szCs w:val="26"/>
+        </w:rPr>
+        <w:t>Requets</w:t>
+      </w:r>
+      <w:proofErr w:type="spellEnd"/>
+      <w:r>
+        <w:rPr>
+          <w:sz w:val="26"/>
+          <w:szCs w:val="26"/>
+        </w:rPr>
+        <w:t xml:space="preserve"> connexion et inscription fonctionnel (même avec front)</w:t>
+      </w:r>
+    </w:p>
+    <w:p>
+      <w:pPr>
+        <w:pStyle w:val="Paragraphedeliste"/>
+        <w:numPr>
+          <w:ilvl w:val="2"/>
+          <w:numId w:val="1"/>
+        </w:numPr>
+        <w:rPr>
+          <w:sz w:val="26"/>
+          <w:szCs w:val="26"/>
+        </w:rPr>
+      </w:pPr>
+      <w:r>
+        <w:rPr>
+          <w:sz w:val="26"/>
+          <w:szCs w:val="26"/>
+        </w:rPr>
+        <w:t>Début de navigation sous compte (</w:t>
+      </w:r>
+      <w:proofErr w:type="spellStart"/>
+      <w:r>
+        <w:rPr>
+          <w:sz w:val="26"/>
+          <w:szCs w:val="26"/>
+        </w:rPr>
+        <w:t>connexnion</w:t>
+      </w:r>
+      <w:proofErr w:type="spellEnd"/>
+      <w:r>
+        <w:rPr>
+          <w:sz w:val="26"/>
+          <w:szCs w:val="26"/>
+        </w:rPr>
+        <w:t>)</w:t>
       </w:r>
     </w:p>
     <w:p>
@@ -1282,27 +1786,107 @@
           <w:szCs w:val="26"/>
         </w:rPr>
         <w:lastRenderedPageBreak/>
-        <w:t>Reconnaissance des comptes en bdd (login) + ecriture en bdd (register)</w:t>
-      </w:r>
-    </w:p>
-    <w:p>
-      <w:pPr>
-        <w:pStyle w:val="Paragraphedeliste"/>
-        <w:numPr>
-          <w:ilvl w:val="2"/>
-          <w:numId w:val="1"/>
-        </w:numPr>
-        <w:rPr>
-          <w:sz w:val="26"/>
-          <w:szCs w:val="26"/>
-        </w:rPr>
-      </w:pPr>
-      <w:r>
-        <w:rPr>
-          <w:sz w:val="26"/>
-          <w:szCs w:val="26"/>
-        </w:rPr>
-        <w:t>Création dashboard (future accessibilité uniquement en connexion admin)</w:t>
+        <w:t xml:space="preserve">Reconnaissance des comptes en </w:t>
+      </w:r>
+      <w:proofErr w:type="spellStart"/>
+      <w:r>
+        <w:rPr>
+          <w:sz w:val="26"/>
+          <w:szCs w:val="26"/>
+        </w:rPr>
+        <w:t>bdd</w:t>
+      </w:r>
+      <w:proofErr w:type="spellEnd"/>
+      <w:r>
+        <w:rPr>
+          <w:sz w:val="26"/>
+          <w:szCs w:val="26"/>
+        </w:rPr>
+        <w:t xml:space="preserve"> (login) + </w:t>
+      </w:r>
+      <w:proofErr w:type="spellStart"/>
+      <w:r>
+        <w:rPr>
+          <w:sz w:val="26"/>
+          <w:szCs w:val="26"/>
+        </w:rPr>
+        <w:t>ecriture</w:t>
+      </w:r>
+      <w:proofErr w:type="spellEnd"/>
+      <w:r>
+        <w:rPr>
+          <w:sz w:val="26"/>
+          <w:szCs w:val="26"/>
+        </w:rPr>
+        <w:t xml:space="preserve"> en </w:t>
+      </w:r>
+      <w:proofErr w:type="spellStart"/>
+      <w:r>
+        <w:rPr>
+          <w:sz w:val="26"/>
+          <w:szCs w:val="26"/>
+        </w:rPr>
+        <w:t>bdd</w:t>
+      </w:r>
+      <w:proofErr w:type="spellEnd"/>
+      <w:r>
+        <w:rPr>
+          <w:sz w:val="26"/>
+          <w:szCs w:val="26"/>
+        </w:rPr>
+        <w:t xml:space="preserve"> (</w:t>
+      </w:r>
+      <w:proofErr w:type="spellStart"/>
+      <w:r>
+        <w:rPr>
+          <w:sz w:val="26"/>
+          <w:szCs w:val="26"/>
+        </w:rPr>
+        <w:t>register</w:t>
+      </w:r>
+      <w:proofErr w:type="spellEnd"/>
+      <w:r>
+        <w:rPr>
+          <w:sz w:val="26"/>
+          <w:szCs w:val="26"/>
+        </w:rPr>
+        <w:t>)</w:t>
+      </w:r>
+    </w:p>
+    <w:p>
+      <w:pPr>
+        <w:pStyle w:val="Paragraphedeliste"/>
+        <w:numPr>
+          <w:ilvl w:val="2"/>
+          <w:numId w:val="1"/>
+        </w:numPr>
+        <w:rPr>
+          <w:sz w:val="26"/>
+          <w:szCs w:val="26"/>
+        </w:rPr>
+      </w:pPr>
+      <w:r>
+        <w:rPr>
+          <w:sz w:val="26"/>
+          <w:szCs w:val="26"/>
+        </w:rPr>
+        <w:t xml:space="preserve">Création </w:t>
+      </w:r>
+      <w:proofErr w:type="spellStart"/>
+      <w:r>
+        <w:rPr>
+          <w:sz w:val="26"/>
+          <w:szCs w:val="26"/>
+        </w:rPr>
+        <w:t>dashboard</w:t>
+      </w:r>
+      <w:proofErr w:type="spellEnd"/>
+      <w:r>
+        <w:rPr>
+          <w:sz w:val="26"/>
+          <w:szCs w:val="26"/>
+        </w:rPr>
+        <w:t xml:space="preserve"> (future accessibilité uniquement en connexion admin)</w:t>
       </w:r>
     </w:p>
     <w:p>
@@ -1462,28 +2046,85 @@
           <w:sz w:val="26"/>
           <w:szCs w:val="26"/>
         </w:rPr>
-        <w:t>Créer un dashboard pour la gestion en tant qu’admin</w:t>
-      </w:r>
-    </w:p>
-    <w:p>
-      <w:pPr>
-        <w:pStyle w:val="Paragraphedeliste"/>
-        <w:numPr>
-          <w:ilvl w:val="2"/>
-          <w:numId w:val="1"/>
-        </w:numPr>
-        <w:rPr>
-          <w:sz w:val="26"/>
-          <w:szCs w:val="26"/>
-        </w:rPr>
-      </w:pPr>
-      <w:r>
-        <w:rPr>
-          <w:sz w:val="26"/>
-          <w:szCs w:val="26"/>
-        </w:rPr>
-        <w:t>Liaison de la bdd existante avec une bdd access</w:t>
-      </w:r>
+        <w:t xml:space="preserve">Créer un </w:t>
+      </w:r>
+      <w:proofErr w:type="spellStart"/>
+      <w:r>
+        <w:rPr>
+          <w:sz w:val="26"/>
+          <w:szCs w:val="26"/>
+        </w:rPr>
+        <w:t>dashboard</w:t>
+      </w:r>
+      <w:proofErr w:type="spellEnd"/>
+      <w:r>
+        <w:rPr>
+          <w:sz w:val="26"/>
+          <w:szCs w:val="26"/>
+        </w:rPr>
+        <w:t xml:space="preserve"> pour la gestion en tant qu’admin</w:t>
+      </w:r>
+    </w:p>
+    <w:p>
+      <w:pPr>
+        <w:pStyle w:val="Paragraphedeliste"/>
+        <w:numPr>
+          <w:ilvl w:val="2"/>
+          <w:numId w:val="1"/>
+        </w:numPr>
+        <w:rPr>
+          <w:sz w:val="26"/>
+          <w:szCs w:val="26"/>
+        </w:rPr>
+      </w:pPr>
+      <w:r>
+        <w:rPr>
+          <w:sz w:val="26"/>
+          <w:szCs w:val="26"/>
+        </w:rPr>
+        <w:t xml:space="preserve">Liaison de la </w:t>
+      </w:r>
+      <w:proofErr w:type="spellStart"/>
+      <w:r>
+        <w:rPr>
+          <w:sz w:val="26"/>
+          <w:szCs w:val="26"/>
+        </w:rPr>
+        <w:t>bdd</w:t>
+      </w:r>
+      <w:proofErr w:type="spellEnd"/>
+      <w:r>
+        <w:rPr>
+          <w:sz w:val="26"/>
+          <w:szCs w:val="26"/>
+        </w:rPr>
+        <w:t xml:space="preserve"> existante avec une </w:t>
+      </w:r>
+      <w:proofErr w:type="spellStart"/>
+      <w:r>
+        <w:rPr>
+          <w:sz w:val="26"/>
+          <w:szCs w:val="26"/>
+        </w:rPr>
+        <w:t>bdd</w:t>
+      </w:r>
+      <w:proofErr w:type="spellEnd"/>
+      <w:r>
+        <w:rPr>
+          <w:sz w:val="26"/>
+          <w:szCs w:val="26"/>
+        </w:rPr>
+        <w:t xml:space="preserve"> </w:t>
+      </w:r>
+      <w:proofErr w:type="spellStart"/>
+      <w:r>
+        <w:rPr>
+          <w:sz w:val="26"/>
+          <w:szCs w:val="26"/>
+        </w:rPr>
+        <w:t>access</w:t>
+      </w:r>
+      <w:proofErr w:type="spellEnd"/>
     </w:p>
     <w:p>
       <w:pPr>
@@ -1536,7 +2177,23 @@
           <w:sz w:val="26"/>
           <w:szCs w:val="26"/>
         </w:rPr>
-        <w:t>Améliorer l’authentification lors du register/login</w:t>
+        <w:t xml:space="preserve">Améliorer l’authentification lors du </w:t>
+      </w:r>
+      <w:proofErr w:type="spellStart"/>
+      <w:r>
+        <w:rPr>
+          <w:sz w:val="26"/>
+          <w:szCs w:val="26"/>
+        </w:rPr>
+        <w:t>register</w:t>
+      </w:r>
+      <w:proofErr w:type="spellEnd"/>
+      <w:r>
+        <w:rPr>
+          <w:sz w:val="26"/>
+          <w:szCs w:val="26"/>
+        </w:rPr>
+        <w:t>/login</w:t>
       </w:r>
     </w:p>
     <w:p>
@@ -1630,7 +2287,39 @@
           <w:sz w:val="26"/>
           <w:szCs w:val="26"/>
         </w:rPr>
-        <w:t>Distinction des erreurs axios (pour le problème en cours du redirect infinie)</w:t>
+        <w:t xml:space="preserve">Distinction des erreurs </w:t>
+      </w:r>
+      <w:proofErr w:type="spellStart"/>
+      <w:r>
+        <w:rPr>
+          <w:sz w:val="26"/>
+          <w:szCs w:val="26"/>
+        </w:rPr>
+        <w:t>axios</w:t>
+      </w:r>
+      <w:proofErr w:type="spellEnd"/>
+      <w:r>
+        <w:rPr>
+          <w:sz w:val="26"/>
+          <w:szCs w:val="26"/>
+        </w:rPr>
+        <w:t xml:space="preserve"> (pour le problème en cours du </w:t>
+      </w:r>
+      <w:proofErr w:type="spellStart"/>
+      <w:r>
+        <w:rPr>
+          <w:sz w:val="26"/>
+          <w:szCs w:val="26"/>
+        </w:rPr>
+        <w:t>redirect</w:t>
+      </w:r>
+      <w:proofErr w:type="spellEnd"/>
+      <w:r>
+        <w:rPr>
+          <w:sz w:val="26"/>
+          <w:szCs w:val="26"/>
+        </w:rPr>
+        <w:t xml:space="preserve"> infinie)</w:t>
       </w:r>
     </w:p>
     <w:p>
@@ -1724,7 +2413,23 @@
           <w:sz w:val="26"/>
           <w:szCs w:val="26"/>
         </w:rPr>
-        <w:t>, après un jour d’échec a la résolution du problème.</w:t>
+        <w:t xml:space="preserve">, après un jour d’échec </w:t>
+      </w:r>
+      <w:proofErr w:type="spellStart"/>
+      <w:r>
+        <w:rPr>
+          <w:sz w:val="26"/>
+          <w:szCs w:val="26"/>
+        </w:rPr>
+        <w:t>a</w:t>
+      </w:r>
+      <w:proofErr w:type="spellEnd"/>
+      <w:r>
+        <w:rPr>
+          <w:sz w:val="26"/>
+          <w:szCs w:val="26"/>
+        </w:rPr>
+        <w:t xml:space="preserve"> la résolution du problème.</w:t>
       </w:r>
     </w:p>
     <w:p>
@@ -1784,7 +2489,23 @@
           <w:sz w:val="26"/>
           <w:szCs w:val="26"/>
         </w:rPr>
-        <w:t>Refonte entière de la structure du projet (come la sae)</w:t>
+        <w:t xml:space="preserve">Refonte entière de la structure du projet (come la </w:t>
+      </w:r>
+      <w:proofErr w:type="spellStart"/>
+      <w:r>
+        <w:rPr>
+          <w:sz w:val="26"/>
+          <w:szCs w:val="26"/>
+        </w:rPr>
+        <w:t>sae</w:t>
+      </w:r>
+      <w:proofErr w:type="spellEnd"/>
+      <w:r>
+        <w:rPr>
+          <w:sz w:val="26"/>
+          <w:szCs w:val="26"/>
+        </w:rPr>
+        <w:t>)</w:t>
       </w:r>
     </w:p>
     <w:p>
@@ -1924,8 +2645,608 @@
           <w:sz w:val="26"/>
           <w:szCs w:val="26"/>
         </w:rPr>
-        <w:t>Connexion ré-accessible mais toujours pas de restriction d’acces selon le rôle de l’utilisateur (retour a la case départ)</w:t>
-      </w:r>
+        <w:t>Connexion ré-accessible mais toujours pas de restriction d’</w:t>
+      </w:r>
+      <w:proofErr w:type="spellStart"/>
+      <w:r>
+        <w:rPr>
+          <w:sz w:val="26"/>
+          <w:szCs w:val="26"/>
+        </w:rPr>
+        <w:t>acces</w:t>
+      </w:r>
+      <w:proofErr w:type="spellEnd"/>
+      <w:r>
+        <w:rPr>
+          <w:sz w:val="26"/>
+          <w:szCs w:val="26"/>
+        </w:rPr>
+        <w:t xml:space="preserve"> selon le rôle de l’utilisateur (retour </w:t>
+      </w:r>
+      <w:proofErr w:type="spellStart"/>
+      <w:r>
+        <w:rPr>
+          <w:sz w:val="26"/>
+          <w:szCs w:val="26"/>
+        </w:rPr>
+        <w:t>a</w:t>
+      </w:r>
+      <w:proofErr w:type="spellEnd"/>
+      <w:r>
+        <w:rPr>
+          <w:sz w:val="26"/>
+          <w:szCs w:val="26"/>
+        </w:rPr>
+        <w:t xml:space="preserve"> la case départ)</w:t>
+      </w:r>
+    </w:p>
+    <w:p>
+      <w:pPr>
+        <w:pStyle w:val="Paragraphedeliste"/>
+        <w:numPr>
+          <w:ilvl w:val="0"/>
+          <w:numId w:val="1"/>
+        </w:numPr>
+        <w:rPr>
+          <w:sz w:val="26"/>
+          <w:szCs w:val="26"/>
+        </w:rPr>
+      </w:pPr>
+      <w:r>
+        <w:rPr>
+          <w:sz w:val="26"/>
+          <w:szCs w:val="26"/>
+        </w:rPr>
+        <w:t>10/07 :</w:t>
+      </w:r>
+    </w:p>
+    <w:p>
+      <w:pPr>
+        <w:pStyle w:val="Paragraphedeliste"/>
+        <w:numPr>
+          <w:ilvl w:val="1"/>
+          <w:numId w:val="1"/>
+        </w:numPr>
+        <w:rPr>
+          <w:sz w:val="26"/>
+          <w:szCs w:val="26"/>
+        </w:rPr>
+      </w:pPr>
+      <w:r>
+        <w:rPr>
+          <w:sz w:val="26"/>
+          <w:szCs w:val="26"/>
+        </w:rPr>
+        <w:t>Faits :</w:t>
+      </w:r>
+    </w:p>
+    <w:p>
+      <w:pPr>
+        <w:pStyle w:val="Paragraphedeliste"/>
+        <w:numPr>
+          <w:ilvl w:val="2"/>
+          <w:numId w:val="1"/>
+        </w:numPr>
+        <w:rPr>
+          <w:sz w:val="26"/>
+          <w:szCs w:val="26"/>
+        </w:rPr>
+      </w:pPr>
+      <w:r>
+        <w:rPr>
+          <w:sz w:val="26"/>
+          <w:szCs w:val="26"/>
+        </w:rPr>
+        <w:lastRenderedPageBreak/>
+        <w:t xml:space="preserve">Résolution du problème (enfaite c’était une mauvaise récupération du rôle du user côté back, du </w:t>
+      </w:r>
+      <w:proofErr w:type="gramStart"/>
+      <w:r>
+        <w:rPr>
+          <w:sz w:val="26"/>
+          <w:szCs w:val="26"/>
+        </w:rPr>
+        <w:t xml:space="preserve">coup reconnaissait pas </w:t>
+      </w:r>
+      <w:r>
+        <w:rPr>
+          <w:sz w:val="26"/>
+          <w:szCs w:val="26"/>
+        </w:rPr>
+        <w:t>ni</w:t>
+      </w:r>
+      <w:proofErr w:type="gramEnd"/>
+      <w:r>
+        <w:rPr>
+          <w:sz w:val="26"/>
+          <w:szCs w:val="26"/>
+        </w:rPr>
+        <w:t xml:space="preserve"> </w:t>
+      </w:r>
+      <w:r>
+        <w:rPr>
+          <w:sz w:val="26"/>
+          <w:szCs w:val="26"/>
+        </w:rPr>
+        <w:t>le user ni son rôle et donc boucle infinie)</w:t>
+      </w:r>
+    </w:p>
+    <w:p>
+      <w:pPr>
+        <w:pStyle w:val="Paragraphedeliste"/>
+        <w:numPr>
+          <w:ilvl w:val="2"/>
+          <w:numId w:val="1"/>
+        </w:numPr>
+        <w:rPr>
+          <w:sz w:val="26"/>
+          <w:szCs w:val="26"/>
+        </w:rPr>
+      </w:pPr>
+      <w:r>
+        <w:rPr>
+          <w:sz w:val="26"/>
+          <w:szCs w:val="26"/>
+        </w:rPr>
+        <w:t>Restriction de la page « profil » selon le rôle de l’utilisateur</w:t>
+      </w:r>
+    </w:p>
+    <w:p>
+      <w:pPr>
+        <w:pStyle w:val="Paragraphedeliste"/>
+        <w:numPr>
+          <w:ilvl w:val="0"/>
+          <w:numId w:val="1"/>
+        </w:numPr>
+        <w:rPr>
+          <w:sz w:val="26"/>
+          <w:szCs w:val="26"/>
+        </w:rPr>
+      </w:pPr>
+      <w:r>
+        <w:rPr>
+          <w:sz w:val="26"/>
+          <w:szCs w:val="26"/>
+        </w:rPr>
+        <w:t>11/07 :</w:t>
+      </w:r>
+    </w:p>
+    <w:p>
+      <w:pPr>
+        <w:pStyle w:val="Paragraphedeliste"/>
+        <w:numPr>
+          <w:ilvl w:val="1"/>
+          <w:numId w:val="1"/>
+        </w:numPr>
+        <w:rPr>
+          <w:sz w:val="26"/>
+          <w:szCs w:val="26"/>
+        </w:rPr>
+      </w:pPr>
+      <w:r>
+        <w:rPr>
+          <w:sz w:val="26"/>
+          <w:szCs w:val="26"/>
+        </w:rPr>
+        <w:t>Faits :</w:t>
+      </w:r>
+    </w:p>
+    <w:p>
+      <w:pPr>
+        <w:pStyle w:val="Paragraphedeliste"/>
+        <w:numPr>
+          <w:ilvl w:val="2"/>
+          <w:numId w:val="1"/>
+        </w:numPr>
+        <w:rPr>
+          <w:sz w:val="26"/>
+          <w:szCs w:val="26"/>
+        </w:rPr>
+      </w:pPr>
+      <w:r>
+        <w:rPr>
+          <w:sz w:val="26"/>
+          <w:szCs w:val="26"/>
+        </w:rPr>
+        <w:t>Amélioration de la connexion, extraction de données plus claire</w:t>
+      </w:r>
+    </w:p>
+    <w:p>
+      <w:pPr>
+        <w:pStyle w:val="Paragraphedeliste"/>
+        <w:numPr>
+          <w:ilvl w:val="2"/>
+          <w:numId w:val="1"/>
+        </w:numPr>
+        <w:rPr>
+          <w:sz w:val="26"/>
+          <w:szCs w:val="26"/>
+        </w:rPr>
+      </w:pPr>
+      <w:r>
+        <w:rPr>
+          <w:sz w:val="26"/>
+          <w:szCs w:val="26"/>
+        </w:rPr>
+        <w:t>Début de changement du formulaire</w:t>
+      </w:r>
+    </w:p>
+    <w:p>
+      <w:pPr>
+        <w:pStyle w:val="Paragraphedeliste"/>
+        <w:numPr>
+          <w:ilvl w:val="0"/>
+          <w:numId w:val="1"/>
+        </w:numPr>
+        <w:rPr>
+          <w:sz w:val="26"/>
+          <w:szCs w:val="26"/>
+        </w:rPr>
+      </w:pPr>
+      <w:r>
+        <w:rPr>
+          <w:sz w:val="26"/>
+          <w:szCs w:val="26"/>
+        </w:rPr>
+        <w:t>12/07 :</w:t>
+      </w:r>
+    </w:p>
+    <w:p>
+      <w:pPr>
+        <w:pStyle w:val="Paragraphedeliste"/>
+        <w:numPr>
+          <w:ilvl w:val="1"/>
+          <w:numId w:val="1"/>
+        </w:numPr>
+        <w:rPr>
+          <w:sz w:val="26"/>
+          <w:szCs w:val="26"/>
+        </w:rPr>
+      </w:pPr>
+      <w:r>
+        <w:rPr>
+          <w:sz w:val="26"/>
+          <w:szCs w:val="26"/>
+        </w:rPr>
+        <w:t>Faits :</w:t>
+      </w:r>
+    </w:p>
+    <w:p>
+      <w:pPr>
+        <w:pStyle w:val="Paragraphedeliste"/>
+        <w:numPr>
+          <w:ilvl w:val="2"/>
+          <w:numId w:val="1"/>
+        </w:numPr>
+        <w:rPr>
+          <w:sz w:val="26"/>
+          <w:szCs w:val="26"/>
+        </w:rPr>
+      </w:pPr>
+      <w:r>
+        <w:rPr>
+          <w:sz w:val="26"/>
+          <w:szCs w:val="26"/>
+        </w:rPr>
+        <w:t>Changement du formulaire (encore à décider si l’envoie se fait par mail ou avec la base de données)</w:t>
+      </w:r>
+    </w:p>
+    <w:p>
+      <w:pPr>
+        <w:pStyle w:val="Paragraphedeliste"/>
+        <w:numPr>
+          <w:ilvl w:val="0"/>
+          <w:numId w:val="1"/>
+        </w:numPr>
+        <w:rPr>
+          <w:sz w:val="26"/>
+          <w:szCs w:val="26"/>
+        </w:rPr>
+      </w:pPr>
+      <w:r>
+        <w:rPr>
+          <w:sz w:val="26"/>
+          <w:szCs w:val="26"/>
+        </w:rPr>
+        <w:t>15/07 :</w:t>
+      </w:r>
+    </w:p>
+    <w:p>
+      <w:pPr>
+        <w:pStyle w:val="Paragraphedeliste"/>
+        <w:numPr>
+          <w:ilvl w:val="1"/>
+          <w:numId w:val="1"/>
+        </w:numPr>
+        <w:rPr>
+          <w:sz w:val="26"/>
+          <w:szCs w:val="26"/>
+        </w:rPr>
+      </w:pPr>
+      <w:r>
+        <w:rPr>
+          <w:sz w:val="26"/>
+          <w:szCs w:val="26"/>
+        </w:rPr>
+        <w:t>Faits :</w:t>
+      </w:r>
+    </w:p>
+    <w:p>
+      <w:pPr>
+        <w:pStyle w:val="Paragraphedeliste"/>
+        <w:numPr>
+          <w:ilvl w:val="2"/>
+          <w:numId w:val="1"/>
+        </w:numPr>
+        <w:rPr>
+          <w:sz w:val="26"/>
+          <w:szCs w:val="26"/>
+        </w:rPr>
+      </w:pPr>
+      <w:r>
+        <w:rPr>
+          <w:sz w:val="26"/>
+          <w:szCs w:val="26"/>
+        </w:rPr>
+        <w:t>Envoie de mail lors de la soumission du formulaire.</w:t>
+      </w:r>
+    </w:p>
+    <w:p>
+      <w:pPr>
+        <w:rPr>
+          <w:sz w:val="26"/>
+          <w:szCs w:val="26"/>
+        </w:rPr>
+      </w:pPr>
+    </w:p>
+    <w:p>
+      <w:pPr>
+        <w:rPr>
+          <w:sz w:val="26"/>
+          <w:szCs w:val="26"/>
+        </w:rPr>
+      </w:pPr>
+    </w:p>
+    <w:p>
+      <w:pPr>
+        <w:rPr>
+          <w:sz w:val="26"/>
+          <w:szCs w:val="26"/>
+        </w:rPr>
+      </w:pPr>
+    </w:p>
+    <w:p>
+      <w:pPr>
+        <w:pStyle w:val="Paragraphedeliste"/>
+        <w:numPr>
+          <w:ilvl w:val="0"/>
+          <w:numId w:val="1"/>
+        </w:numPr>
+        <w:rPr>
+          <w:sz w:val="26"/>
+          <w:szCs w:val="26"/>
+        </w:rPr>
+      </w:pPr>
+      <w:r>
+        <w:rPr>
+          <w:sz w:val="26"/>
+          <w:szCs w:val="26"/>
+        </w:rPr>
+        <w:t xml:space="preserve">Note : </w:t>
+      </w:r>
+    </w:p>
+    <w:p>
+      <w:pPr>
+        <w:pStyle w:val="Paragraphedeliste"/>
+        <w:numPr>
+          <w:ilvl w:val="1"/>
+          <w:numId w:val="1"/>
+        </w:numPr>
+        <w:rPr>
+          <w:sz w:val="26"/>
+          <w:szCs w:val="26"/>
+        </w:rPr>
+      </w:pPr>
+      <w:r>
+        <w:rPr>
+          <w:sz w:val="26"/>
+          <w:szCs w:val="26"/>
+        </w:rPr>
+        <w:t xml:space="preserve">Partir plutôt sur le stockage des infos sur la </w:t>
+      </w:r>
+      <w:proofErr w:type="spellStart"/>
+      <w:r>
+        <w:rPr>
+          <w:sz w:val="26"/>
+          <w:szCs w:val="26"/>
+        </w:rPr>
+        <w:t>bdd</w:t>
+      </w:r>
+      <w:proofErr w:type="spellEnd"/>
+      <w:r>
+        <w:rPr>
+          <w:sz w:val="26"/>
+          <w:szCs w:val="26"/>
+        </w:rPr>
+        <w:t xml:space="preserve"> (ne pas oublié le lien entre </w:t>
+      </w:r>
+      <w:proofErr w:type="spellStart"/>
+      <w:r>
+        <w:rPr>
+          <w:sz w:val="26"/>
+          <w:szCs w:val="26"/>
+        </w:rPr>
+        <w:t>mysql</w:t>
+      </w:r>
+      <w:proofErr w:type="spellEnd"/>
+      <w:r>
+        <w:rPr>
+          <w:sz w:val="26"/>
+          <w:szCs w:val="26"/>
+        </w:rPr>
+        <w:t xml:space="preserve"> et </w:t>
+      </w:r>
+      <w:proofErr w:type="spellStart"/>
+      <w:r>
+        <w:rPr>
+          <w:sz w:val="26"/>
+          <w:szCs w:val="26"/>
+        </w:rPr>
+        <w:t>access</w:t>
+      </w:r>
+      <w:proofErr w:type="spellEnd"/>
+      <w:r>
+        <w:rPr>
+          <w:sz w:val="26"/>
+          <w:szCs w:val="26"/>
+        </w:rPr>
+        <w:t xml:space="preserve">) et notifier sur le mail que </w:t>
+      </w:r>
+      <w:proofErr w:type="spellStart"/>
+      <w:r>
+        <w:rPr>
+          <w:sz w:val="26"/>
+          <w:szCs w:val="26"/>
+        </w:rPr>
+        <w:t>qlqun</w:t>
+      </w:r>
+      <w:proofErr w:type="spellEnd"/>
+      <w:r>
+        <w:rPr>
+          <w:sz w:val="26"/>
+          <w:szCs w:val="26"/>
+        </w:rPr>
+        <w:t xml:space="preserve"> a rempli le formulaire (soucis de conformité et données personnelles envoyés par mail).</w:t>
+      </w:r>
+    </w:p>
+    <w:p>
+      <w:pPr>
+        <w:pStyle w:val="Paragraphedeliste"/>
+        <w:numPr>
+          <w:ilvl w:val="1"/>
+          <w:numId w:val="1"/>
+        </w:numPr>
+        <w:rPr>
+          <w:sz w:val="26"/>
+          <w:szCs w:val="26"/>
+        </w:rPr>
+      </w:pPr>
+      <w:r>
+        <w:rPr>
+          <w:sz w:val="26"/>
+          <w:szCs w:val="26"/>
+        </w:rPr>
+        <w:t xml:space="preserve">Dashboard où l’admin pourra gérer plusieurs choses (à prendre exemple sur la </w:t>
+      </w:r>
+      <w:proofErr w:type="spellStart"/>
+      <w:r>
+        <w:rPr>
+          <w:sz w:val="26"/>
+          <w:szCs w:val="26"/>
+        </w:rPr>
+        <w:t>sae</w:t>
+      </w:r>
+      <w:proofErr w:type="spellEnd"/>
+      <w:r>
+        <w:rPr>
+          <w:sz w:val="26"/>
+          <w:szCs w:val="26"/>
+        </w:rPr>
+        <w:t xml:space="preserve"> avec leur </w:t>
+      </w:r>
+      <w:proofErr w:type="spellStart"/>
+      <w:r>
+        <w:rPr>
+          <w:sz w:val="26"/>
+          <w:szCs w:val="26"/>
+        </w:rPr>
+        <w:t>dashboard</w:t>
+      </w:r>
+      <w:proofErr w:type="spellEnd"/>
+      <w:proofErr w:type="gramStart"/>
+      <w:r>
+        <w:rPr>
+          <w:sz w:val="26"/>
+          <w:szCs w:val="26"/>
+        </w:rPr>
+        <w:t>):</w:t>
+      </w:r>
+      <w:proofErr w:type="gramEnd"/>
+      <w:r>
+        <w:rPr>
+          <w:sz w:val="26"/>
+          <w:szCs w:val="26"/>
+        </w:rPr>
+        <w:t xml:space="preserve"> </w:t>
+      </w:r>
+    </w:p>
+    <w:p>
+      <w:pPr>
+        <w:pStyle w:val="Paragraphedeliste"/>
+        <w:numPr>
+          <w:ilvl w:val="2"/>
+          <w:numId w:val="1"/>
+        </w:numPr>
+        <w:rPr>
+          <w:sz w:val="26"/>
+          <w:szCs w:val="26"/>
+        </w:rPr>
+      </w:pPr>
+      <w:r>
+        <w:rPr>
+          <w:sz w:val="26"/>
+          <w:szCs w:val="26"/>
+        </w:rPr>
+        <w:t>Les clients et utilisateurs, avec leurs droits (clients à lister uniquement lorsqu’on les cherche par leur nom ou d’autres paramètres)</w:t>
+      </w:r>
+    </w:p>
+    <w:p>
+      <w:pPr>
+        <w:pStyle w:val="Paragraphedeliste"/>
+        <w:numPr>
+          <w:ilvl w:val="2"/>
+          <w:numId w:val="1"/>
+        </w:numPr>
+        <w:rPr>
+          <w:sz w:val="26"/>
+          <w:szCs w:val="26"/>
+        </w:rPr>
+      </w:pPr>
+      <w:r>
+        <w:rPr>
+          <w:sz w:val="26"/>
+          <w:szCs w:val="26"/>
+        </w:rPr>
+        <w:t>Les différents fichiers qu’ils envoient (si possible)</w:t>
+      </w:r>
+    </w:p>
+    <w:p>
+      <w:pPr>
+        <w:pStyle w:val="Paragraphedeliste"/>
+        <w:numPr>
+          <w:ilvl w:val="2"/>
+          <w:numId w:val="1"/>
+        </w:numPr>
+        <w:rPr>
+          <w:sz w:val="26"/>
+          <w:szCs w:val="26"/>
+        </w:rPr>
+      </w:pPr>
+      <w:r>
+        <w:rPr>
+          <w:sz w:val="26"/>
+          <w:szCs w:val="26"/>
+        </w:rPr>
+        <w:t>A voir quoi rajouter…</w:t>
+      </w:r>
+    </w:p>
+    <w:p>
+      <w:pPr>
+        <w:rPr>
+          <w:sz w:val="26"/>
+          <w:szCs w:val="26"/>
+        </w:rPr>
+      </w:pPr>
     </w:p>
     <w:sectPr>
       <w:pgSz w:w="11906" w:h="16838"/>

</xml_diff>

<commit_message>
formulaire fonctionnel avec la bdd (par contre problème avec le register)
</commit_message>
<xml_diff>
--- a/Rapport continue de stage.docx
+++ b/Rapport continue de stage.docx
@@ -70,23 +70,7 @@
           <w:sz w:val="26"/>
           <w:szCs w:val="26"/>
         </w:rPr>
-        <w:t>Accueil de l’équipe (</w:t>
-      </w:r>
-      <w:proofErr w:type="gramStart"/>
-      <w:r>
-        <w:rPr>
-          <w:sz w:val="26"/>
-          <w:szCs w:val="26"/>
-        </w:rPr>
-        <w:t>briefing</w:t>
-      </w:r>
-      <w:proofErr w:type="gramEnd"/>
-      <w:r>
-        <w:rPr>
-          <w:sz w:val="26"/>
-          <w:szCs w:val="26"/>
-        </w:rPr>
-        <w:t>, compte rendu des taches à faire…)</w:t>
+        <w:t>Accueil de l’équipe (briefing, compte rendu des taches à faire…)</w:t>
       </w:r>
     </w:p>
     <w:p>
@@ -781,23 +765,7 @@
           <w:sz w:val="26"/>
           <w:szCs w:val="26"/>
         </w:rPr>
-        <w:t xml:space="preserve"> concernant l’adresse </w:t>
-      </w:r>
-      <w:proofErr w:type="gramStart"/>
-      <w:r>
-        <w:rPr>
-          <w:sz w:val="26"/>
-          <w:szCs w:val="26"/>
-        </w:rPr>
-        <w:t>mail</w:t>
-      </w:r>
-      <w:proofErr w:type="gramEnd"/>
-      <w:r>
-        <w:rPr>
-          <w:sz w:val="26"/>
-          <w:szCs w:val="26"/>
-        </w:rPr>
-        <w:t xml:space="preserve"> réceptrice (création d’un nouveau compte google pour ça)</w:t>
+        <w:t xml:space="preserve"> concernant l’adresse mail réceptrice (création d’un nouveau compte google pour ça)</w:t>
       </w:r>
     </w:p>
     <w:p>
@@ -2738,30 +2706,14 @@
           <w:szCs w:val="26"/>
         </w:rPr>
         <w:lastRenderedPageBreak/>
-        <w:t xml:space="preserve">Résolution du problème (enfaite c’était une mauvaise récupération du rôle du user côté back, du </w:t>
-      </w:r>
-      <w:proofErr w:type="gramStart"/>
-      <w:r>
-        <w:rPr>
-          <w:sz w:val="26"/>
-          <w:szCs w:val="26"/>
-        </w:rPr>
-        <w:t xml:space="preserve">coup reconnaissait pas </w:t>
-      </w:r>
-      <w:r>
-        <w:rPr>
-          <w:sz w:val="26"/>
-          <w:szCs w:val="26"/>
-        </w:rPr>
-        <w:t>ni</w:t>
-      </w:r>
-      <w:proofErr w:type="gramEnd"/>
-      <w:r>
-        <w:rPr>
-          <w:sz w:val="26"/>
-          <w:szCs w:val="26"/>
-        </w:rPr>
-        <w:t xml:space="preserve"> </w:t>
+        <w:t xml:space="preserve">Résolution du problème (enfaite c’était une mauvaise récupération du rôle du user côté back, du coup reconnaissait pas </w:t>
+      </w:r>
+      <w:r>
+        <w:rPr>
+          <w:sz w:val="26"/>
+          <w:szCs w:val="26"/>
+        </w:rPr>
+        <w:t xml:space="preserve">ni </w:t>
       </w:r>
       <w:r>
         <w:rPr>
@@ -2993,30 +2945,6 @@
     </w:p>
     <w:p>
       <w:pPr>
-        <w:rPr>
-          <w:sz w:val="26"/>
-          <w:szCs w:val="26"/>
-        </w:rPr>
-      </w:pPr>
-    </w:p>
-    <w:p>
-      <w:pPr>
-        <w:rPr>
-          <w:sz w:val="26"/>
-          <w:szCs w:val="26"/>
-        </w:rPr>
-      </w:pPr>
-    </w:p>
-    <w:p>
-      <w:pPr>
-        <w:rPr>
-          <w:sz w:val="26"/>
-          <w:szCs w:val="26"/>
-        </w:rPr>
-      </w:pPr>
-    </w:p>
-    <w:p>
-      <w:pPr>
         <w:pStyle w:val="Paragraphedeliste"/>
         <w:numPr>
           <w:ilvl w:val="0"/>
@@ -3032,6 +2960,138 @@
           <w:sz w:val="26"/>
           <w:szCs w:val="26"/>
         </w:rPr>
+        <w:t>16/07 :</w:t>
+      </w:r>
+    </w:p>
+    <w:p>
+      <w:pPr>
+        <w:pStyle w:val="Paragraphedeliste"/>
+        <w:numPr>
+          <w:ilvl w:val="1"/>
+          <w:numId w:val="1"/>
+        </w:numPr>
+        <w:rPr>
+          <w:sz w:val="26"/>
+          <w:szCs w:val="26"/>
+        </w:rPr>
+      </w:pPr>
+      <w:r>
+        <w:rPr>
+          <w:sz w:val="26"/>
+          <w:szCs w:val="26"/>
+        </w:rPr>
+        <w:t>Faits :</w:t>
+      </w:r>
+    </w:p>
+    <w:p>
+      <w:pPr>
+        <w:pStyle w:val="Paragraphedeliste"/>
+        <w:numPr>
+          <w:ilvl w:val="2"/>
+          <w:numId w:val="1"/>
+        </w:numPr>
+        <w:rPr>
+          <w:sz w:val="26"/>
+          <w:szCs w:val="26"/>
+        </w:rPr>
+      </w:pPr>
+      <w:r>
+        <w:rPr>
+          <w:sz w:val="26"/>
+          <w:szCs w:val="26"/>
+        </w:rPr>
+        <w:t xml:space="preserve">Début de changement du formulaire : envoie de mail juste pour informer, et stocker les infos dans la </w:t>
+      </w:r>
+      <w:proofErr w:type="spellStart"/>
+      <w:r>
+        <w:rPr>
+          <w:sz w:val="26"/>
+          <w:szCs w:val="26"/>
+        </w:rPr>
+        <w:t>bdd</w:t>
+      </w:r>
+      <w:proofErr w:type="spellEnd"/>
+      <w:r>
+        <w:rPr>
+          <w:sz w:val="26"/>
+          <w:szCs w:val="26"/>
+        </w:rPr>
+        <w:t xml:space="preserve"> (erreur lors de la soumission du formulaire, log : boucle infinie login / </w:t>
+      </w:r>
+      <w:proofErr w:type="spellStart"/>
+      <w:r>
+        <w:rPr>
+          <w:sz w:val="26"/>
+          <w:szCs w:val="26"/>
+        </w:rPr>
+        <w:t>nonlog</w:t>
+      </w:r>
+      <w:proofErr w:type="spellEnd"/>
+      <w:r>
+        <w:rPr>
+          <w:sz w:val="26"/>
+          <w:szCs w:val="26"/>
+        </w:rPr>
+        <w:t xml:space="preserve"> : </w:t>
+      </w:r>
+      <w:proofErr w:type="spellStart"/>
+      <w:r>
+        <w:rPr>
+          <w:sz w:val="26"/>
+          <w:szCs w:val="26"/>
+        </w:rPr>
+        <w:t>crach</w:t>
+      </w:r>
+      <w:proofErr w:type="spellEnd"/>
+      <w:r>
+        <w:rPr>
+          <w:sz w:val="26"/>
+          <w:szCs w:val="26"/>
+        </w:rPr>
+        <w:t>)</w:t>
+      </w:r>
+    </w:p>
+    <w:p>
+      <w:pPr>
+        <w:rPr>
+          <w:sz w:val="26"/>
+          <w:szCs w:val="26"/>
+        </w:rPr>
+      </w:pPr>
+    </w:p>
+    <w:p>
+      <w:pPr>
+        <w:rPr>
+          <w:sz w:val="26"/>
+          <w:szCs w:val="26"/>
+        </w:rPr>
+      </w:pPr>
+    </w:p>
+    <w:p>
+      <w:pPr>
+        <w:rPr>
+          <w:sz w:val="26"/>
+          <w:szCs w:val="26"/>
+        </w:rPr>
+      </w:pPr>
+    </w:p>
+    <w:p>
+      <w:pPr>
+        <w:pStyle w:val="Paragraphedeliste"/>
+        <w:numPr>
+          <w:ilvl w:val="0"/>
+          <w:numId w:val="1"/>
+        </w:numPr>
+        <w:rPr>
+          <w:sz w:val="26"/>
+          <w:szCs w:val="26"/>
+        </w:rPr>
+      </w:pPr>
+      <w:r>
+        <w:rPr>
+          <w:sz w:val="26"/>
+          <w:szCs w:val="26"/>
+        </w:rPr>
         <w:t xml:space="preserve">Note : </w:t>
       </w:r>
     </w:p>
@@ -3068,7 +3128,23 @@
           <w:sz w:val="26"/>
           <w:szCs w:val="26"/>
         </w:rPr>
-        <w:t xml:space="preserve"> (ne pas oublié le lien entre </w:t>
+        <w:t xml:space="preserve"> (ne pas </w:t>
+      </w:r>
+      <w:proofErr w:type="spellStart"/>
+      <w:r>
+        <w:rPr>
+          <w:sz w:val="26"/>
+          <w:szCs w:val="26"/>
+        </w:rPr>
+        <w:t>oublié</w:t>
+      </w:r>
+      <w:proofErr w:type="spellEnd"/>
+      <w:r>
+        <w:rPr>
+          <w:sz w:val="26"/>
+          <w:szCs w:val="26"/>
+        </w:rPr>
+        <w:t xml:space="preserve"> le lien entre </w:t>
       </w:r>
       <w:proofErr w:type="spellStart"/>
       <w:r>
@@ -3163,21 +3239,12 @@
         <w:t>dashboard</w:t>
       </w:r>
       <w:proofErr w:type="spellEnd"/>
-      <w:proofErr w:type="gramStart"/>
-      <w:r>
-        <w:rPr>
-          <w:sz w:val="26"/>
-          <w:szCs w:val="26"/>
-        </w:rPr>
-        <w:t>):</w:t>
-      </w:r>
-      <w:proofErr w:type="gramEnd"/>
-      <w:r>
-        <w:rPr>
-          <w:sz w:val="26"/>
-          <w:szCs w:val="26"/>
-        </w:rPr>
-        <w:t xml:space="preserve"> </w:t>
+      <w:r>
+        <w:rPr>
+          <w:sz w:val="26"/>
+          <w:szCs w:val="26"/>
+        </w:rPr>
+        <w:t xml:space="preserve">): </w:t>
       </w:r>
     </w:p>
     <w:p>

</xml_diff>

<commit_message>
reglement de qlq problemes, manque encore le bug sur le register avec les comptes sur la bdd
</commit_message>
<xml_diff>
--- a/Rapport continue de stage.docx
+++ b/Rapport continue de stage.docx
@@ -3049,6 +3049,367 @@
           <w:szCs w:val="26"/>
         </w:rPr>
         <w:t>)</w:t>
+      </w:r>
+    </w:p>
+    <w:p>
+      <w:pPr>
+        <w:pStyle w:val="Paragraphedeliste"/>
+        <w:numPr>
+          <w:ilvl w:val="0"/>
+          <w:numId w:val="1"/>
+        </w:numPr>
+        <w:rPr>
+          <w:sz w:val="26"/>
+          <w:szCs w:val="26"/>
+        </w:rPr>
+      </w:pPr>
+      <w:r>
+        <w:rPr>
+          <w:sz w:val="26"/>
+          <w:szCs w:val="26"/>
+        </w:rPr>
+        <w:t>17/07 :</w:t>
+      </w:r>
+    </w:p>
+    <w:p>
+      <w:pPr>
+        <w:pStyle w:val="Paragraphedeliste"/>
+        <w:numPr>
+          <w:ilvl w:val="1"/>
+          <w:numId w:val="1"/>
+        </w:numPr>
+        <w:rPr>
+          <w:sz w:val="26"/>
+          <w:szCs w:val="26"/>
+        </w:rPr>
+      </w:pPr>
+      <w:r>
+        <w:rPr>
+          <w:sz w:val="26"/>
+          <w:szCs w:val="26"/>
+        </w:rPr>
+        <w:t>Faits :</w:t>
+      </w:r>
+    </w:p>
+    <w:p>
+      <w:pPr>
+        <w:pStyle w:val="Paragraphedeliste"/>
+        <w:numPr>
+          <w:ilvl w:val="2"/>
+          <w:numId w:val="1"/>
+        </w:numPr>
+        <w:rPr>
+          <w:sz w:val="26"/>
+          <w:szCs w:val="26"/>
+        </w:rPr>
+      </w:pPr>
+      <w:r>
+        <w:rPr>
+          <w:sz w:val="26"/>
+          <w:szCs w:val="26"/>
+        </w:rPr>
+        <w:t xml:space="preserve">formulaire fonctionnel avec la </w:t>
+      </w:r>
+      <w:proofErr w:type="spellStart"/>
+      <w:r>
+        <w:rPr>
+          <w:sz w:val="26"/>
+          <w:szCs w:val="26"/>
+        </w:rPr>
+        <w:t>bdd</w:t>
+      </w:r>
+      <w:proofErr w:type="spellEnd"/>
+      <w:r>
+        <w:rPr>
+          <w:sz w:val="26"/>
+          <w:szCs w:val="26"/>
+        </w:rPr>
+        <w:t xml:space="preserve"> (par contre problème avec le </w:t>
+      </w:r>
+      <w:proofErr w:type="spellStart"/>
+      <w:r>
+        <w:rPr>
+          <w:sz w:val="26"/>
+          <w:szCs w:val="26"/>
+        </w:rPr>
+        <w:t>register</w:t>
+      </w:r>
+      <w:proofErr w:type="spellEnd"/>
+      <w:r>
+        <w:rPr>
+          <w:sz w:val="26"/>
+          <w:szCs w:val="26"/>
+        </w:rPr>
+        <w:t>)</w:t>
+      </w:r>
+    </w:p>
+    <w:p>
+      <w:pPr>
+        <w:pStyle w:val="Paragraphedeliste"/>
+        <w:numPr>
+          <w:ilvl w:val="0"/>
+          <w:numId w:val="1"/>
+        </w:numPr>
+        <w:rPr>
+          <w:sz w:val="26"/>
+          <w:szCs w:val="26"/>
+        </w:rPr>
+      </w:pPr>
+      <w:r>
+        <w:rPr>
+          <w:sz w:val="26"/>
+          <w:szCs w:val="26"/>
+        </w:rPr>
+        <w:t>18/07 :</w:t>
+      </w:r>
+    </w:p>
+    <w:p>
+      <w:pPr>
+        <w:pStyle w:val="Paragraphedeliste"/>
+        <w:numPr>
+          <w:ilvl w:val="1"/>
+          <w:numId w:val="1"/>
+        </w:numPr>
+        <w:rPr>
+          <w:sz w:val="26"/>
+          <w:szCs w:val="26"/>
+        </w:rPr>
+      </w:pPr>
+      <w:r>
+        <w:rPr>
+          <w:sz w:val="26"/>
+          <w:szCs w:val="26"/>
+        </w:rPr>
+        <w:t>Faits :</w:t>
+      </w:r>
+    </w:p>
+    <w:p>
+      <w:pPr>
+        <w:pStyle w:val="Paragraphedeliste"/>
+        <w:numPr>
+          <w:ilvl w:val="2"/>
+          <w:numId w:val="1"/>
+        </w:numPr>
+        <w:rPr>
+          <w:sz w:val="26"/>
+          <w:szCs w:val="26"/>
+        </w:rPr>
+      </w:pPr>
+      <w:r>
+        <w:rPr>
+          <w:sz w:val="26"/>
+          <w:szCs w:val="26"/>
+        </w:rPr>
+        <w:t xml:space="preserve">Création de compte fonctionnel (donc création de la ligne dans la </w:t>
+      </w:r>
+      <w:proofErr w:type="spellStart"/>
+      <w:r>
+        <w:rPr>
+          <w:sz w:val="26"/>
+          <w:szCs w:val="26"/>
+        </w:rPr>
+        <w:t>bdd</w:t>
+      </w:r>
+      <w:proofErr w:type="spellEnd"/>
+      <w:r>
+        <w:rPr>
+          <w:sz w:val="26"/>
+          <w:szCs w:val="26"/>
+        </w:rPr>
+        <w:t>), mais peut pas se connecter avec</w:t>
+      </w:r>
+      <w:r>
+        <w:rPr>
+          <w:sz w:val="26"/>
+          <w:szCs w:val="26"/>
+        </w:rPr>
+        <w:t xml:space="preserve">, peut </w:t>
+      </w:r>
+      <w:proofErr w:type="spellStart"/>
+      <w:r>
+        <w:rPr>
+          <w:sz w:val="26"/>
+          <w:szCs w:val="26"/>
+        </w:rPr>
+        <w:t>etre</w:t>
+      </w:r>
+      <w:proofErr w:type="spellEnd"/>
+      <w:r>
+        <w:rPr>
+          <w:sz w:val="26"/>
+          <w:szCs w:val="26"/>
+        </w:rPr>
+        <w:t xml:space="preserve"> problème de </w:t>
+      </w:r>
+      <w:proofErr w:type="spellStart"/>
+      <w:r>
+        <w:rPr>
+          <w:sz w:val="26"/>
+          <w:szCs w:val="26"/>
+        </w:rPr>
+        <w:t>getRole</w:t>
+      </w:r>
+      <w:proofErr w:type="spellEnd"/>
+      <w:r>
+        <w:rPr>
+          <w:sz w:val="26"/>
+          <w:szCs w:val="26"/>
+        </w:rPr>
+        <w:t xml:space="preserve"> ou de </w:t>
+      </w:r>
+      <w:proofErr w:type="spellStart"/>
+      <w:r>
+        <w:rPr>
+          <w:sz w:val="26"/>
+          <w:szCs w:val="26"/>
+        </w:rPr>
+        <w:t>getToken</w:t>
+      </w:r>
+      <w:proofErr w:type="spellEnd"/>
+    </w:p>
+    <w:p>
+      <w:pPr>
+        <w:pStyle w:val="Paragraphedeliste"/>
+        <w:numPr>
+          <w:ilvl w:val="0"/>
+          <w:numId w:val="1"/>
+        </w:numPr>
+        <w:rPr>
+          <w:sz w:val="26"/>
+          <w:szCs w:val="26"/>
+        </w:rPr>
+      </w:pPr>
+      <w:r>
+        <w:rPr>
+          <w:sz w:val="26"/>
+          <w:szCs w:val="26"/>
+        </w:rPr>
+        <w:t>19/07 :</w:t>
+      </w:r>
+    </w:p>
+    <w:p>
+      <w:pPr>
+        <w:pStyle w:val="Paragraphedeliste"/>
+        <w:numPr>
+          <w:ilvl w:val="1"/>
+          <w:numId w:val="1"/>
+        </w:numPr>
+        <w:rPr>
+          <w:sz w:val="26"/>
+          <w:szCs w:val="26"/>
+        </w:rPr>
+      </w:pPr>
+      <w:r>
+        <w:rPr>
+          <w:sz w:val="26"/>
+          <w:szCs w:val="26"/>
+        </w:rPr>
+        <w:t>Faits :</w:t>
+      </w:r>
+    </w:p>
+    <w:p>
+      <w:pPr>
+        <w:pStyle w:val="Paragraphedeliste"/>
+        <w:numPr>
+          <w:ilvl w:val="2"/>
+          <w:numId w:val="1"/>
+        </w:numPr>
+        <w:rPr>
+          <w:sz w:val="26"/>
+          <w:szCs w:val="26"/>
+        </w:rPr>
+      </w:pPr>
+      <w:r>
+        <w:rPr>
+          <w:sz w:val="26"/>
+          <w:szCs w:val="26"/>
+        </w:rPr>
+        <w:t>Des erreurs de partout et des problèmes de partout (voir git)</w:t>
+      </w:r>
+    </w:p>
+    <w:p>
+      <w:pPr>
+        <w:pStyle w:val="Paragraphedeliste"/>
+        <w:numPr>
+          <w:ilvl w:val="0"/>
+          <w:numId w:val="1"/>
+        </w:numPr>
+        <w:rPr>
+          <w:sz w:val="26"/>
+          <w:szCs w:val="26"/>
+        </w:rPr>
+      </w:pPr>
+      <w:r>
+        <w:rPr>
+          <w:sz w:val="26"/>
+          <w:szCs w:val="26"/>
+        </w:rPr>
+        <w:t>22/07 :</w:t>
+      </w:r>
+    </w:p>
+    <w:p>
+      <w:pPr>
+        <w:pStyle w:val="Paragraphedeliste"/>
+        <w:numPr>
+          <w:ilvl w:val="1"/>
+          <w:numId w:val="1"/>
+        </w:numPr>
+        <w:rPr>
+          <w:sz w:val="26"/>
+          <w:szCs w:val="26"/>
+        </w:rPr>
+      </w:pPr>
+      <w:r>
+        <w:rPr>
+          <w:sz w:val="26"/>
+          <w:szCs w:val="26"/>
+        </w:rPr>
+        <w:t>Faits :</w:t>
+      </w:r>
+    </w:p>
+    <w:p>
+      <w:pPr>
+        <w:pStyle w:val="Paragraphedeliste"/>
+        <w:numPr>
+          <w:ilvl w:val="2"/>
+          <w:numId w:val="1"/>
+        </w:numPr>
+        <w:rPr>
+          <w:sz w:val="26"/>
+          <w:szCs w:val="26"/>
+        </w:rPr>
+      </w:pPr>
+      <w:proofErr w:type="spellStart"/>
+      <w:r>
+        <w:rPr>
+          <w:sz w:val="26"/>
+          <w:szCs w:val="26"/>
+        </w:rPr>
+        <w:t>Debug</w:t>
+      </w:r>
+      <w:proofErr w:type="spellEnd"/>
+      <w:r>
+        <w:rPr>
+          <w:sz w:val="26"/>
+          <w:szCs w:val="26"/>
+        </w:rPr>
+        <w:t xml:space="preserve"> et </w:t>
+      </w:r>
+      <w:proofErr w:type="spellStart"/>
+      <w:r>
+        <w:rPr>
+          <w:sz w:val="26"/>
+          <w:szCs w:val="26"/>
+        </w:rPr>
+        <w:t>reparation</w:t>
+      </w:r>
+      <w:proofErr w:type="spellEnd"/>
+      <w:r>
+        <w:rPr>
+          <w:sz w:val="26"/>
+          <w:szCs w:val="26"/>
+        </w:rPr>
+        <w:t xml:space="preserve"> de qlq erreurs (il en reste encore)</w:t>
       </w:r>
     </w:p>
     <w:p>

</xml_diff>

<commit_message>
double table role_user résolu mais re-probleme avec matches(mdp,mdp)
</commit_message>
<xml_diff>
--- a/Rapport continue de stage.docx
+++ b/Rapport continue de stage.docx
@@ -2648,6 +2648,66 @@
           <w:szCs w:val="26"/>
         </w:rPr>
         <w:t>Résolution du problème de connexion de new compte (double hashage) + peut être compréhension (chatgpt) du problème des tables dans la bdd</w:t>
+      </w:r>
+    </w:p>
+    <w:p>
+      <w:pPr>
+        <w:pStyle w:val="Paragraphedeliste"/>
+        <w:numPr>
+          <w:ilvl w:val="0"/>
+          <w:numId w:val="1"/>
+        </w:numPr>
+        <w:rPr>
+          <w:sz w:val="26"/>
+          <w:szCs w:val="26"/>
+        </w:rPr>
+      </w:pPr>
+      <w:r>
+        <w:rPr>
+          <w:sz w:val="26"/>
+          <w:szCs w:val="26"/>
+        </w:rPr>
+        <w:t>25/07 :</w:t>
+      </w:r>
+    </w:p>
+    <w:p>
+      <w:pPr>
+        <w:pStyle w:val="Paragraphedeliste"/>
+        <w:numPr>
+          <w:ilvl w:val="1"/>
+          <w:numId w:val="1"/>
+        </w:numPr>
+        <w:rPr>
+          <w:sz w:val="26"/>
+          <w:szCs w:val="26"/>
+        </w:rPr>
+      </w:pPr>
+      <w:r>
+        <w:rPr>
+          <w:sz w:val="26"/>
+          <w:szCs w:val="26"/>
+        </w:rPr>
+        <w:t>Faits :</w:t>
+      </w:r>
+    </w:p>
+    <w:p>
+      <w:pPr>
+        <w:pStyle w:val="Paragraphedeliste"/>
+        <w:numPr>
+          <w:ilvl w:val="2"/>
+          <w:numId w:val="1"/>
+        </w:numPr>
+        <w:rPr>
+          <w:sz w:val="26"/>
+          <w:szCs w:val="26"/>
+        </w:rPr>
+      </w:pPr>
+      <w:r>
+        <w:rPr>
+          <w:sz w:val="26"/>
+          <w:szCs w:val="26"/>
+        </w:rPr>
+        <w:t>Résolution de la double table dans la bdd mais re-problème avec les mdp (.matches())</w:t>
       </w:r>
     </w:p>
     <w:p>

</xml_diff>

<commit_message>
save avant d'enlever le user_role
</commit_message>
<xml_diff>
--- a/Rapport continue de stage.docx
+++ b/Rapport continue de stage.docx
@@ -2667,7 +2667,21 @@
           <w:sz w:val="26"/>
           <w:szCs w:val="26"/>
         </w:rPr>
-        <w:t>25/07 :</w:t>
+        <w:t>25</w:t>
+      </w:r>
+      <w:r>
+        <w:rPr>
+          <w:sz w:val="26"/>
+          <w:szCs w:val="26"/>
+        </w:rPr>
+        <w:t>-26</w:t>
+      </w:r>
+      <w:r>
+        <w:rPr>
+          <w:sz w:val="26"/>
+          <w:szCs w:val="26"/>
+        </w:rPr>
+        <w:t>/07 :</w:t>
       </w:r>
     </w:p>
     <w:p>
@@ -2708,6 +2722,66 @@
           <w:szCs w:val="26"/>
         </w:rPr>
         <w:t>Résolution de la double table dans la bdd mais re-problème avec les mdp (.matches())</w:t>
+      </w:r>
+    </w:p>
+    <w:p>
+      <w:pPr>
+        <w:pStyle w:val="Paragraphedeliste"/>
+        <w:numPr>
+          <w:ilvl w:val="0"/>
+          <w:numId w:val="1"/>
+        </w:numPr>
+        <w:rPr>
+          <w:sz w:val="26"/>
+          <w:szCs w:val="26"/>
+        </w:rPr>
+      </w:pPr>
+      <w:r>
+        <w:rPr>
+          <w:sz w:val="26"/>
+          <w:szCs w:val="26"/>
+        </w:rPr>
+        <w:t>29/07 :</w:t>
+      </w:r>
+    </w:p>
+    <w:p>
+      <w:pPr>
+        <w:pStyle w:val="Paragraphedeliste"/>
+        <w:numPr>
+          <w:ilvl w:val="1"/>
+          <w:numId w:val="1"/>
+        </w:numPr>
+        <w:rPr>
+          <w:sz w:val="26"/>
+          <w:szCs w:val="26"/>
+        </w:rPr>
+      </w:pPr>
+      <w:r>
+        <w:rPr>
+          <w:sz w:val="26"/>
+          <w:szCs w:val="26"/>
+        </w:rPr>
+        <w:t>Faits :</w:t>
+      </w:r>
+    </w:p>
+    <w:p>
+      <w:pPr>
+        <w:pStyle w:val="Paragraphedeliste"/>
+        <w:numPr>
+          <w:ilvl w:val="2"/>
+          <w:numId w:val="1"/>
+        </w:numPr>
+        <w:rPr>
+          <w:sz w:val="26"/>
+          <w:szCs w:val="26"/>
+        </w:rPr>
+      </w:pPr>
+      <w:r>
+        <w:rPr>
+          <w:sz w:val="26"/>
+          <w:szCs w:val="26"/>
+        </w:rPr>
+        <w:t>Re-résolution du double hashage + résolution problème de la double table (rôle_user et user_role)</w:t>
       </w:r>
     </w:p>
     <w:p>

</xml_diff>

<commit_message>
Suppression des userRole (model, service, controller, ect…) car trop de problème pour la bdd. Données plutôt misent dans User (manque vérification au niveau du back) / ne pas oublier la save faite juste avant au cas ou si le noouveau système ne fonctionne pas
</commit_message>
<xml_diff>
--- a/Rapport continue de stage.docx
+++ b/Rapport continue de stage.docx
@@ -70,7 +70,23 @@
           <w:sz w:val="26"/>
           <w:szCs w:val="26"/>
         </w:rPr>
-        <w:t>Accueil de l’équipe (briefing, compte rendu des taches à faire…)</w:t>
+        <w:t>Accueil de l’équipe (</w:t>
+      </w:r>
+      <w:proofErr w:type="gramStart"/>
+      <w:r>
+        <w:rPr>
+          <w:sz w:val="26"/>
+          <w:szCs w:val="26"/>
+        </w:rPr>
+        <w:t>briefing</w:t>
+      </w:r>
+      <w:proofErr w:type="gramEnd"/>
+      <w:r>
+        <w:rPr>
+          <w:sz w:val="26"/>
+          <w:szCs w:val="26"/>
+        </w:rPr>
+        <w:t>, compte rendu des taches à faire…)</w:t>
       </w:r>
     </w:p>
     <w:p>
@@ -130,7 +146,23 @@
           <w:sz w:val="26"/>
           <w:szCs w:val="26"/>
         </w:rPr>
-        <w:t xml:space="preserve">But : création des autres pages du site (a propos, contact…). </w:t>
+        <w:t>But : création des autres pages du site (</w:t>
+      </w:r>
+      <w:proofErr w:type="spellStart"/>
+      <w:r>
+        <w:rPr>
+          <w:sz w:val="26"/>
+          <w:szCs w:val="26"/>
+        </w:rPr>
+        <w:t>a</w:t>
+      </w:r>
+      <w:proofErr w:type="spellEnd"/>
+      <w:r>
+        <w:rPr>
+          <w:sz w:val="26"/>
+          <w:szCs w:val="26"/>
+        </w:rPr>
+        <w:t xml:space="preserve"> propos, contact…). </w:t>
       </w:r>
       <w:r>
         <w:rPr>
@@ -238,7 +270,39 @@
           <w:sz w:val="26"/>
           <w:szCs w:val="26"/>
         </w:rPr>
-        <w:t>Commencement de la page Contact (form + map)</w:t>
+        <w:t>Commencement de la page Contact (</w:t>
+      </w:r>
+      <w:proofErr w:type="spellStart"/>
+      <w:r>
+        <w:rPr>
+          <w:sz w:val="26"/>
+          <w:szCs w:val="26"/>
+        </w:rPr>
+        <w:t>form</w:t>
+      </w:r>
+      <w:proofErr w:type="spellEnd"/>
+      <w:r>
+        <w:rPr>
+          <w:sz w:val="26"/>
+          <w:szCs w:val="26"/>
+        </w:rPr>
+        <w:t xml:space="preserve"> + </w:t>
+      </w:r>
+      <w:proofErr w:type="spellStart"/>
+      <w:r>
+        <w:rPr>
+          <w:sz w:val="26"/>
+          <w:szCs w:val="26"/>
+        </w:rPr>
+        <w:t>map</w:t>
+      </w:r>
+      <w:proofErr w:type="spellEnd"/>
+      <w:r>
+        <w:rPr>
+          <w:sz w:val="26"/>
+          <w:szCs w:val="26"/>
+        </w:rPr>
+        <w:t>)</w:t>
       </w:r>
     </w:p>
     <w:p>
@@ -425,27 +489,75 @@
           <w:sz w:val="26"/>
           <w:szCs w:val="26"/>
         </w:rPr>
-        <w:t>Page contact fini avec Google forms (envoie de mail lors de formulaire soumis)</w:t>
-      </w:r>
-    </w:p>
-    <w:p>
-      <w:pPr>
-        <w:pStyle w:val="Paragraphedeliste"/>
-        <w:numPr>
-          <w:ilvl w:val="2"/>
-          <w:numId w:val="1"/>
-        </w:numPr>
-        <w:rPr>
-          <w:sz w:val="26"/>
-          <w:szCs w:val="26"/>
-        </w:rPr>
-      </w:pPr>
-      <w:r>
-        <w:rPr>
-          <w:sz w:val="26"/>
-          <w:szCs w:val="26"/>
-        </w:rPr>
-        <w:t>Avancement du footer avec mini map de l’adresse et une rubrique « Navigation »</w:t>
+        <w:t xml:space="preserve">Page contact fini avec Google </w:t>
+      </w:r>
+      <w:proofErr w:type="spellStart"/>
+      <w:r>
+        <w:rPr>
+          <w:sz w:val="26"/>
+          <w:szCs w:val="26"/>
+        </w:rPr>
+        <w:t>forms</w:t>
+      </w:r>
+      <w:proofErr w:type="spellEnd"/>
+      <w:r>
+        <w:rPr>
+          <w:sz w:val="26"/>
+          <w:szCs w:val="26"/>
+        </w:rPr>
+        <w:t xml:space="preserve"> (envoie de mail lors de formulaire soumis)</w:t>
+      </w:r>
+    </w:p>
+    <w:p>
+      <w:pPr>
+        <w:pStyle w:val="Paragraphedeliste"/>
+        <w:numPr>
+          <w:ilvl w:val="2"/>
+          <w:numId w:val="1"/>
+        </w:numPr>
+        <w:rPr>
+          <w:sz w:val="26"/>
+          <w:szCs w:val="26"/>
+        </w:rPr>
+      </w:pPr>
+      <w:r>
+        <w:rPr>
+          <w:sz w:val="26"/>
+          <w:szCs w:val="26"/>
+        </w:rPr>
+        <w:t xml:space="preserve">Avancement du </w:t>
+      </w:r>
+      <w:proofErr w:type="spellStart"/>
+      <w:r>
+        <w:rPr>
+          <w:sz w:val="26"/>
+          <w:szCs w:val="26"/>
+        </w:rPr>
+        <w:t>footer</w:t>
+      </w:r>
+      <w:proofErr w:type="spellEnd"/>
+      <w:r>
+        <w:rPr>
+          <w:sz w:val="26"/>
+          <w:szCs w:val="26"/>
+        </w:rPr>
+        <w:t xml:space="preserve"> avec mini </w:t>
+      </w:r>
+      <w:proofErr w:type="spellStart"/>
+      <w:r>
+        <w:rPr>
+          <w:sz w:val="26"/>
+          <w:szCs w:val="26"/>
+        </w:rPr>
+        <w:t>map</w:t>
+      </w:r>
+      <w:proofErr w:type="spellEnd"/>
+      <w:r>
+        <w:rPr>
+          <w:sz w:val="26"/>
+          <w:szCs w:val="26"/>
+        </w:rPr>
+        <w:t xml:space="preserve"> de l’adresse et une rubrique « Navigation »</w:t>
       </w:r>
     </w:p>
     <w:p>
@@ -539,28 +651,101 @@
           <w:sz w:val="26"/>
           <w:szCs w:val="26"/>
         </w:rPr>
-        <w:t>Finir le footer avec les badges et conditions avec modalités ect…</w:t>
-      </w:r>
-    </w:p>
-    <w:p>
-      <w:pPr>
-        <w:pStyle w:val="Paragraphedeliste"/>
-        <w:numPr>
-          <w:ilvl w:val="2"/>
-          <w:numId w:val="1"/>
-        </w:numPr>
-        <w:rPr>
-          <w:sz w:val="26"/>
-          <w:szCs w:val="26"/>
-        </w:rPr>
-      </w:pPr>
-      <w:r>
-        <w:rPr>
-          <w:sz w:val="26"/>
-          <w:szCs w:val="26"/>
-        </w:rPr>
-        <w:t>Page home : acces au formulaire de prop de formation necessaire</w:t>
-      </w:r>
+        <w:t xml:space="preserve">Finir le </w:t>
+      </w:r>
+      <w:proofErr w:type="spellStart"/>
+      <w:r>
+        <w:rPr>
+          <w:sz w:val="26"/>
+          <w:szCs w:val="26"/>
+        </w:rPr>
+        <w:t>footer</w:t>
+      </w:r>
+      <w:proofErr w:type="spellEnd"/>
+      <w:r>
+        <w:rPr>
+          <w:sz w:val="26"/>
+          <w:szCs w:val="26"/>
+        </w:rPr>
+        <w:t xml:space="preserve"> avec les badges et conditions avec modalités </w:t>
+      </w:r>
+      <w:proofErr w:type="spellStart"/>
+      <w:r>
+        <w:rPr>
+          <w:sz w:val="26"/>
+          <w:szCs w:val="26"/>
+        </w:rPr>
+        <w:t>ect</w:t>
+      </w:r>
+      <w:proofErr w:type="spellEnd"/>
+      <w:r>
+        <w:rPr>
+          <w:sz w:val="26"/>
+          <w:szCs w:val="26"/>
+        </w:rPr>
+        <w:t>…</w:t>
+      </w:r>
+    </w:p>
+    <w:p>
+      <w:pPr>
+        <w:pStyle w:val="Paragraphedeliste"/>
+        <w:numPr>
+          <w:ilvl w:val="2"/>
+          <w:numId w:val="1"/>
+        </w:numPr>
+        <w:rPr>
+          <w:sz w:val="26"/>
+          <w:szCs w:val="26"/>
+        </w:rPr>
+      </w:pPr>
+      <w:r>
+        <w:rPr>
+          <w:sz w:val="26"/>
+          <w:szCs w:val="26"/>
+        </w:rPr>
+        <w:t xml:space="preserve">Page home : </w:t>
+      </w:r>
+      <w:proofErr w:type="spellStart"/>
+      <w:r>
+        <w:rPr>
+          <w:sz w:val="26"/>
+          <w:szCs w:val="26"/>
+        </w:rPr>
+        <w:t>acces</w:t>
+      </w:r>
+      <w:proofErr w:type="spellEnd"/>
+      <w:r>
+        <w:rPr>
+          <w:sz w:val="26"/>
+          <w:szCs w:val="26"/>
+        </w:rPr>
+        <w:t xml:space="preserve"> au formulaire de </w:t>
+      </w:r>
+      <w:proofErr w:type="spellStart"/>
+      <w:r>
+        <w:rPr>
+          <w:sz w:val="26"/>
+          <w:szCs w:val="26"/>
+        </w:rPr>
+        <w:t>prop</w:t>
+      </w:r>
+      <w:proofErr w:type="spellEnd"/>
+      <w:r>
+        <w:rPr>
+          <w:sz w:val="26"/>
+          <w:szCs w:val="26"/>
+        </w:rPr>
+        <w:t xml:space="preserve"> de formation </w:t>
+      </w:r>
+      <w:proofErr w:type="spellStart"/>
+      <w:r>
+        <w:rPr>
+          <w:sz w:val="26"/>
+          <w:szCs w:val="26"/>
+        </w:rPr>
+        <w:t>necessaire</w:t>
+      </w:r>
+      <w:proofErr w:type="spellEnd"/>
     </w:p>
     <w:p>
       <w:pPr>
@@ -580,7 +765,39 @@
           <w:szCs w:val="26"/>
         </w:rPr>
         <w:lastRenderedPageBreak/>
-        <w:t>Changement du forms concernant l’adresse mail réceptrice (création d’un nouveau compte google pour ça)</w:t>
+        <w:t xml:space="preserve">Changement du </w:t>
+      </w:r>
+      <w:proofErr w:type="spellStart"/>
+      <w:r>
+        <w:rPr>
+          <w:sz w:val="26"/>
+          <w:szCs w:val="26"/>
+        </w:rPr>
+        <w:t>forms</w:t>
+      </w:r>
+      <w:proofErr w:type="spellEnd"/>
+      <w:r>
+        <w:rPr>
+          <w:sz w:val="26"/>
+          <w:szCs w:val="26"/>
+        </w:rPr>
+        <w:t xml:space="preserve"> concernant l’adresse </w:t>
+      </w:r>
+      <w:proofErr w:type="gramStart"/>
+      <w:r>
+        <w:rPr>
+          <w:sz w:val="26"/>
+          <w:szCs w:val="26"/>
+        </w:rPr>
+        <w:t>mail</w:t>
+      </w:r>
+      <w:proofErr w:type="gramEnd"/>
+      <w:r>
+        <w:rPr>
+          <w:sz w:val="26"/>
+          <w:szCs w:val="26"/>
+        </w:rPr>
+        <w:t xml:space="preserve"> réceptrice (création d’un nouveau compte google pour ça)</w:t>
       </w:r>
     </w:p>
     <w:p>
@@ -615,32 +832,66 @@
           <w:szCs w:val="26"/>
         </w:rPr>
       </w:pPr>
-      <w:r>
-        <w:rPr>
-          <w:sz w:val="26"/>
-          <w:szCs w:val="26"/>
-        </w:rPr>
-        <w:t>Footer fini avec le logo Qualiopi</w:t>
-      </w:r>
-    </w:p>
-    <w:p>
-      <w:pPr>
-        <w:pStyle w:val="Paragraphedeliste"/>
-        <w:numPr>
-          <w:ilvl w:val="2"/>
-          <w:numId w:val="1"/>
-        </w:numPr>
-        <w:rPr>
-          <w:sz w:val="26"/>
-          <w:szCs w:val="26"/>
-        </w:rPr>
-      </w:pPr>
-      <w:r>
-        <w:rPr>
-          <w:sz w:val="26"/>
-          <w:szCs w:val="26"/>
-        </w:rPr>
-        <w:t>Page Home contenant l’acces au formulaire de demande de formation personnalisé</w:t>
+      <w:proofErr w:type="spellStart"/>
+      <w:r>
+        <w:rPr>
+          <w:sz w:val="26"/>
+          <w:szCs w:val="26"/>
+        </w:rPr>
+        <w:t>Footer</w:t>
+      </w:r>
+      <w:proofErr w:type="spellEnd"/>
+      <w:r>
+        <w:rPr>
+          <w:sz w:val="26"/>
+          <w:szCs w:val="26"/>
+        </w:rPr>
+        <w:t xml:space="preserve"> fini avec le logo </w:t>
+      </w:r>
+      <w:proofErr w:type="spellStart"/>
+      <w:r>
+        <w:rPr>
+          <w:sz w:val="26"/>
+          <w:szCs w:val="26"/>
+        </w:rPr>
+        <w:t>Qualiopi</w:t>
+      </w:r>
+      <w:proofErr w:type="spellEnd"/>
+    </w:p>
+    <w:p>
+      <w:pPr>
+        <w:pStyle w:val="Paragraphedeliste"/>
+        <w:numPr>
+          <w:ilvl w:val="2"/>
+          <w:numId w:val="1"/>
+        </w:numPr>
+        <w:rPr>
+          <w:sz w:val="26"/>
+          <w:szCs w:val="26"/>
+        </w:rPr>
+      </w:pPr>
+      <w:r>
+        <w:rPr>
+          <w:sz w:val="26"/>
+          <w:szCs w:val="26"/>
+        </w:rPr>
+        <w:t>Page Home contenant l’</w:t>
+      </w:r>
+      <w:proofErr w:type="spellStart"/>
+      <w:r>
+        <w:rPr>
+          <w:sz w:val="26"/>
+          <w:szCs w:val="26"/>
+        </w:rPr>
+        <w:t>acces</w:t>
+      </w:r>
+      <w:proofErr w:type="spellEnd"/>
+      <w:r>
+        <w:rPr>
+          <w:sz w:val="26"/>
+          <w:szCs w:val="26"/>
+        </w:rPr>
+        <w:t xml:space="preserve"> au formulaire de demande de formation personnalisé</w:t>
       </w:r>
       <w:r>
         <w:rPr>
@@ -707,27 +958,59 @@
           <w:sz w:val="26"/>
           <w:szCs w:val="26"/>
         </w:rPr>
-        <w:t>Faire la page « a propos / qui sommes-nous »</w:t>
-      </w:r>
-    </w:p>
-    <w:p>
-      <w:pPr>
-        <w:pStyle w:val="Paragraphedeliste"/>
-        <w:numPr>
-          <w:ilvl w:val="2"/>
-          <w:numId w:val="1"/>
-        </w:numPr>
-        <w:rPr>
-          <w:sz w:val="26"/>
-          <w:szCs w:val="26"/>
-        </w:rPr>
-      </w:pPr>
-      <w:r>
-        <w:rPr>
-          <w:sz w:val="26"/>
-          <w:szCs w:val="26"/>
-        </w:rPr>
-        <w:t xml:space="preserve">Finir le footer avec les conditions </w:t>
+        <w:t>Faire la page « </w:t>
+      </w:r>
+      <w:proofErr w:type="spellStart"/>
+      <w:r>
+        <w:rPr>
+          <w:sz w:val="26"/>
+          <w:szCs w:val="26"/>
+        </w:rPr>
+        <w:t>a</w:t>
+      </w:r>
+      <w:proofErr w:type="spellEnd"/>
+      <w:r>
+        <w:rPr>
+          <w:sz w:val="26"/>
+          <w:szCs w:val="26"/>
+        </w:rPr>
+        <w:t xml:space="preserve"> propos / qui sommes-nous »</w:t>
+      </w:r>
+    </w:p>
+    <w:p>
+      <w:pPr>
+        <w:pStyle w:val="Paragraphedeliste"/>
+        <w:numPr>
+          <w:ilvl w:val="2"/>
+          <w:numId w:val="1"/>
+        </w:numPr>
+        <w:rPr>
+          <w:sz w:val="26"/>
+          <w:szCs w:val="26"/>
+        </w:rPr>
+      </w:pPr>
+      <w:r>
+        <w:rPr>
+          <w:sz w:val="26"/>
+          <w:szCs w:val="26"/>
+        </w:rPr>
+        <w:t xml:space="preserve">Finir le </w:t>
+      </w:r>
+      <w:proofErr w:type="spellStart"/>
+      <w:r>
+        <w:rPr>
+          <w:sz w:val="26"/>
+          <w:szCs w:val="26"/>
+        </w:rPr>
+        <w:t>footer</w:t>
+      </w:r>
+      <w:proofErr w:type="spellEnd"/>
+      <w:r>
+        <w:rPr>
+          <w:sz w:val="26"/>
+          <w:szCs w:val="26"/>
+        </w:rPr>
+        <w:t xml:space="preserve"> avec les conditions </w:t>
       </w:r>
       <w:r>
         <w:rPr>
@@ -741,7 +1024,23 @@
           <w:sz w:val="26"/>
           <w:szCs w:val="26"/>
         </w:rPr>
-        <w:t xml:space="preserve"> ect…</w:t>
+        <w:t xml:space="preserve"> </w:t>
+      </w:r>
+      <w:proofErr w:type="spellStart"/>
+      <w:r>
+        <w:rPr>
+          <w:sz w:val="26"/>
+          <w:szCs w:val="26"/>
+        </w:rPr>
+        <w:t>ect</w:t>
+      </w:r>
+      <w:proofErr w:type="spellEnd"/>
+      <w:r>
+        <w:rPr>
+          <w:sz w:val="26"/>
+          <w:szCs w:val="26"/>
+        </w:rPr>
+        <w:t>…</w:t>
       </w:r>
     </w:p>
     <w:p>
@@ -781,28 +1080,53 @@
           <w:sz w:val="26"/>
           <w:szCs w:val="26"/>
         </w:rPr>
-        <w:t>Page a propos</w:t>
-      </w:r>
-    </w:p>
-    <w:p>
-      <w:pPr>
-        <w:pStyle w:val="Paragraphedeliste"/>
-        <w:numPr>
-          <w:ilvl w:val="2"/>
-          <w:numId w:val="1"/>
-        </w:numPr>
-        <w:rPr>
-          <w:sz w:val="26"/>
-          <w:szCs w:val="26"/>
-        </w:rPr>
-      </w:pPr>
-      <w:r>
-        <w:rPr>
-          <w:sz w:val="26"/>
-          <w:szCs w:val="26"/>
-        </w:rPr>
-        <w:t>Tentative d’hebergement</w:t>
-      </w:r>
+        <w:t xml:space="preserve">Page </w:t>
+      </w:r>
+      <w:proofErr w:type="spellStart"/>
+      <w:r>
+        <w:rPr>
+          <w:sz w:val="26"/>
+          <w:szCs w:val="26"/>
+        </w:rPr>
+        <w:t>a</w:t>
+      </w:r>
+      <w:proofErr w:type="spellEnd"/>
+      <w:r>
+        <w:rPr>
+          <w:sz w:val="26"/>
+          <w:szCs w:val="26"/>
+        </w:rPr>
+        <w:t xml:space="preserve"> propos</w:t>
+      </w:r>
+    </w:p>
+    <w:p>
+      <w:pPr>
+        <w:pStyle w:val="Paragraphedeliste"/>
+        <w:numPr>
+          <w:ilvl w:val="2"/>
+          <w:numId w:val="1"/>
+        </w:numPr>
+        <w:rPr>
+          <w:sz w:val="26"/>
+          <w:szCs w:val="26"/>
+        </w:rPr>
+      </w:pPr>
+      <w:r>
+        <w:rPr>
+          <w:sz w:val="26"/>
+          <w:szCs w:val="26"/>
+        </w:rPr>
+        <w:t>Tentative d’</w:t>
+      </w:r>
+      <w:proofErr w:type="spellStart"/>
+      <w:r>
+        <w:rPr>
+          <w:sz w:val="26"/>
+          <w:szCs w:val="26"/>
+        </w:rPr>
+        <w:t>hebergement</w:t>
+      </w:r>
+      <w:proofErr w:type="spellEnd"/>
     </w:p>
     <w:p>
       <w:pPr>
@@ -921,48 +1245,82 @@
           <w:sz w:val="26"/>
           <w:szCs w:val="26"/>
         </w:rPr>
-        <w:t>Modification front pour validité qualiopi + cookies</w:t>
-      </w:r>
-    </w:p>
-    <w:p>
-      <w:pPr>
-        <w:pStyle w:val="Paragraphedeliste"/>
-        <w:numPr>
-          <w:ilvl w:val="2"/>
-          <w:numId w:val="1"/>
-        </w:numPr>
-        <w:rPr>
-          <w:sz w:val="26"/>
-          <w:szCs w:val="26"/>
-        </w:rPr>
-      </w:pPr>
-      <w:r>
-        <w:rPr>
-          <w:sz w:val="26"/>
-          <w:szCs w:val="26"/>
-        </w:rPr>
-        <w:t>Commencement back + bdd</w:t>
-      </w:r>
-    </w:p>
-    <w:p>
-      <w:pPr>
-        <w:pStyle w:val="Paragraphedeliste"/>
-        <w:numPr>
-          <w:ilvl w:val="2"/>
-          <w:numId w:val="1"/>
-        </w:numPr>
-        <w:rPr>
-          <w:sz w:val="26"/>
-          <w:szCs w:val="26"/>
-        </w:rPr>
-      </w:pPr>
-      <w:r>
-        <w:rPr>
-          <w:sz w:val="26"/>
-          <w:szCs w:val="26"/>
-        </w:rPr>
-        <w:t>Mise en lien du front, back et bdd</w:t>
-      </w:r>
+        <w:t xml:space="preserve">Modification front pour validité </w:t>
+      </w:r>
+      <w:proofErr w:type="spellStart"/>
+      <w:r>
+        <w:rPr>
+          <w:sz w:val="26"/>
+          <w:szCs w:val="26"/>
+        </w:rPr>
+        <w:t>qualiopi</w:t>
+      </w:r>
+      <w:proofErr w:type="spellEnd"/>
+      <w:r>
+        <w:rPr>
+          <w:sz w:val="26"/>
+          <w:szCs w:val="26"/>
+        </w:rPr>
+        <w:t xml:space="preserve"> + cookies</w:t>
+      </w:r>
+    </w:p>
+    <w:p>
+      <w:pPr>
+        <w:pStyle w:val="Paragraphedeliste"/>
+        <w:numPr>
+          <w:ilvl w:val="2"/>
+          <w:numId w:val="1"/>
+        </w:numPr>
+        <w:rPr>
+          <w:sz w:val="26"/>
+          <w:szCs w:val="26"/>
+        </w:rPr>
+      </w:pPr>
+      <w:r>
+        <w:rPr>
+          <w:sz w:val="26"/>
+          <w:szCs w:val="26"/>
+        </w:rPr>
+        <w:t xml:space="preserve">Commencement back + </w:t>
+      </w:r>
+      <w:proofErr w:type="spellStart"/>
+      <w:r>
+        <w:rPr>
+          <w:sz w:val="26"/>
+          <w:szCs w:val="26"/>
+        </w:rPr>
+        <w:t>bdd</w:t>
+      </w:r>
+      <w:proofErr w:type="spellEnd"/>
+    </w:p>
+    <w:p>
+      <w:pPr>
+        <w:pStyle w:val="Paragraphedeliste"/>
+        <w:numPr>
+          <w:ilvl w:val="2"/>
+          <w:numId w:val="1"/>
+        </w:numPr>
+        <w:rPr>
+          <w:sz w:val="26"/>
+          <w:szCs w:val="26"/>
+        </w:rPr>
+      </w:pPr>
+      <w:r>
+        <w:rPr>
+          <w:sz w:val="26"/>
+          <w:szCs w:val="26"/>
+        </w:rPr>
+        <w:t xml:space="preserve">Mise en lien du front, back et </w:t>
+      </w:r>
+      <w:proofErr w:type="spellStart"/>
+      <w:r>
+        <w:rPr>
+          <w:sz w:val="26"/>
+          <w:szCs w:val="26"/>
+        </w:rPr>
+        <w:t>bdd</w:t>
+      </w:r>
+      <w:proofErr w:type="spellEnd"/>
     </w:p>
     <w:p>
       <w:pPr>
@@ -1021,27 +1379,91 @@
           <w:sz w:val="26"/>
           <w:szCs w:val="26"/>
         </w:rPr>
-        <w:t>Avancement back (gestion compte, tableau de board pour admin)</w:t>
-      </w:r>
-    </w:p>
-    <w:p>
-      <w:pPr>
-        <w:pStyle w:val="Paragraphedeliste"/>
-        <w:numPr>
-          <w:ilvl w:val="2"/>
-          <w:numId w:val="1"/>
-        </w:numPr>
-        <w:rPr>
-          <w:sz w:val="26"/>
-          <w:szCs w:val="26"/>
-        </w:rPr>
-      </w:pPr>
-      <w:r>
-        <w:rPr>
-          <w:sz w:val="26"/>
-          <w:szCs w:val="26"/>
-        </w:rPr>
-        <w:t>Liaison entre bdd sql et bdd existante Access.</w:t>
+        <w:t xml:space="preserve">Avancement back (gestion compte, tableau de </w:t>
+      </w:r>
+      <w:proofErr w:type="spellStart"/>
+      <w:r>
+        <w:rPr>
+          <w:sz w:val="26"/>
+          <w:szCs w:val="26"/>
+        </w:rPr>
+        <w:t>board</w:t>
+      </w:r>
+      <w:proofErr w:type="spellEnd"/>
+      <w:r>
+        <w:rPr>
+          <w:sz w:val="26"/>
+          <w:szCs w:val="26"/>
+        </w:rPr>
+        <w:t xml:space="preserve"> pour admin)</w:t>
+      </w:r>
+    </w:p>
+    <w:p>
+      <w:pPr>
+        <w:pStyle w:val="Paragraphedeliste"/>
+        <w:numPr>
+          <w:ilvl w:val="2"/>
+          <w:numId w:val="1"/>
+        </w:numPr>
+        <w:rPr>
+          <w:sz w:val="26"/>
+          <w:szCs w:val="26"/>
+        </w:rPr>
+      </w:pPr>
+      <w:r>
+        <w:rPr>
+          <w:sz w:val="26"/>
+          <w:szCs w:val="26"/>
+        </w:rPr>
+        <w:t xml:space="preserve">Liaison entre </w:t>
+      </w:r>
+      <w:proofErr w:type="spellStart"/>
+      <w:r>
+        <w:rPr>
+          <w:sz w:val="26"/>
+          <w:szCs w:val="26"/>
+        </w:rPr>
+        <w:t>bdd</w:t>
+      </w:r>
+      <w:proofErr w:type="spellEnd"/>
+      <w:r>
+        <w:rPr>
+          <w:sz w:val="26"/>
+          <w:szCs w:val="26"/>
+        </w:rPr>
+        <w:t xml:space="preserve"> </w:t>
+      </w:r>
+      <w:proofErr w:type="spellStart"/>
+      <w:r>
+        <w:rPr>
+          <w:sz w:val="26"/>
+          <w:szCs w:val="26"/>
+        </w:rPr>
+        <w:t>sql</w:t>
+      </w:r>
+      <w:proofErr w:type="spellEnd"/>
+      <w:r>
+        <w:rPr>
+          <w:sz w:val="26"/>
+          <w:szCs w:val="26"/>
+        </w:rPr>
+        <w:t xml:space="preserve"> et </w:t>
+      </w:r>
+      <w:proofErr w:type="spellStart"/>
+      <w:r>
+        <w:rPr>
+          <w:sz w:val="26"/>
+          <w:szCs w:val="26"/>
+        </w:rPr>
+        <w:t>bdd</w:t>
+      </w:r>
+      <w:proofErr w:type="spellEnd"/>
+      <w:r>
+        <w:rPr>
+          <w:sz w:val="26"/>
+          <w:szCs w:val="26"/>
+        </w:rPr>
+        <w:t xml:space="preserve"> existante Access.</w:t>
       </w:r>
     </w:p>
     <w:p>
@@ -1101,47 +1523,104 @@
           <w:sz w:val="26"/>
           <w:szCs w:val="26"/>
         </w:rPr>
-        <w:t>Avancement back + bdd relié au front</w:t>
-      </w:r>
-    </w:p>
-    <w:p>
-      <w:pPr>
-        <w:pStyle w:val="Paragraphedeliste"/>
-        <w:numPr>
-          <w:ilvl w:val="2"/>
-          <w:numId w:val="1"/>
-        </w:numPr>
-        <w:rPr>
-          <w:sz w:val="26"/>
-          <w:szCs w:val="26"/>
-        </w:rPr>
-      </w:pPr>
-      <w:r>
-        <w:rPr>
-          <w:sz w:val="26"/>
-          <w:szCs w:val="26"/>
-        </w:rPr>
-        <w:t>Requets sql fonctionnel avec le back mais pas avec le front (problème de valeur inexistante)</w:t>
-      </w:r>
-    </w:p>
-    <w:p>
-      <w:pPr>
-        <w:pStyle w:val="Paragraphedeliste"/>
-        <w:numPr>
-          <w:ilvl w:val="2"/>
-          <w:numId w:val="1"/>
-        </w:numPr>
-        <w:rPr>
-          <w:sz w:val="26"/>
-          <w:szCs w:val="26"/>
-        </w:rPr>
-      </w:pPr>
-      <w:r>
-        <w:rPr>
-          <w:sz w:val="26"/>
-          <w:szCs w:val="26"/>
-        </w:rPr>
-        <w:t>Début de sécurisation des connexions (mdp haché, regex sur les champs texte)</w:t>
+        <w:t xml:space="preserve">Avancement back + </w:t>
+      </w:r>
+      <w:proofErr w:type="spellStart"/>
+      <w:r>
+        <w:rPr>
+          <w:sz w:val="26"/>
+          <w:szCs w:val="26"/>
+        </w:rPr>
+        <w:t>bdd</w:t>
+      </w:r>
+      <w:proofErr w:type="spellEnd"/>
+      <w:r>
+        <w:rPr>
+          <w:sz w:val="26"/>
+          <w:szCs w:val="26"/>
+        </w:rPr>
+        <w:t xml:space="preserve"> relié au front</w:t>
+      </w:r>
+    </w:p>
+    <w:p>
+      <w:pPr>
+        <w:pStyle w:val="Paragraphedeliste"/>
+        <w:numPr>
+          <w:ilvl w:val="2"/>
+          <w:numId w:val="1"/>
+        </w:numPr>
+        <w:rPr>
+          <w:sz w:val="26"/>
+          <w:szCs w:val="26"/>
+        </w:rPr>
+      </w:pPr>
+      <w:proofErr w:type="spellStart"/>
+      <w:r>
+        <w:rPr>
+          <w:sz w:val="26"/>
+          <w:szCs w:val="26"/>
+        </w:rPr>
+        <w:t>Requets</w:t>
+      </w:r>
+      <w:proofErr w:type="spellEnd"/>
+      <w:r>
+        <w:rPr>
+          <w:sz w:val="26"/>
+          <w:szCs w:val="26"/>
+        </w:rPr>
+        <w:t xml:space="preserve"> </w:t>
+      </w:r>
+      <w:proofErr w:type="spellStart"/>
+      <w:r>
+        <w:rPr>
+          <w:sz w:val="26"/>
+          <w:szCs w:val="26"/>
+        </w:rPr>
+        <w:t>sql</w:t>
+      </w:r>
+      <w:proofErr w:type="spellEnd"/>
+      <w:r>
+        <w:rPr>
+          <w:sz w:val="26"/>
+          <w:szCs w:val="26"/>
+        </w:rPr>
+        <w:t xml:space="preserve"> fonctionnel avec le back mais pas avec le front (problème de valeur inexistante)</w:t>
+      </w:r>
+    </w:p>
+    <w:p>
+      <w:pPr>
+        <w:pStyle w:val="Paragraphedeliste"/>
+        <w:numPr>
+          <w:ilvl w:val="2"/>
+          <w:numId w:val="1"/>
+        </w:numPr>
+        <w:rPr>
+          <w:sz w:val="26"/>
+          <w:szCs w:val="26"/>
+        </w:rPr>
+      </w:pPr>
+      <w:r>
+        <w:rPr>
+          <w:sz w:val="26"/>
+          <w:szCs w:val="26"/>
+        </w:rPr>
+        <w:t>Début de sécurisation des connexions (</w:t>
+      </w:r>
+      <w:proofErr w:type="spellStart"/>
+      <w:r>
+        <w:rPr>
+          <w:sz w:val="26"/>
+          <w:szCs w:val="26"/>
+        </w:rPr>
+        <w:t>mdp</w:t>
+      </w:r>
+      <w:proofErr w:type="spellEnd"/>
+      <w:r>
+        <w:rPr>
+          <w:sz w:val="26"/>
+          <w:szCs w:val="26"/>
+        </w:rPr>
+        <w:t xml:space="preserve"> haché, regex sur les champs texte)</w:t>
       </w:r>
     </w:p>
     <w:p>
@@ -1196,32 +1675,57 @@
           <w:szCs w:val="26"/>
         </w:rPr>
       </w:pPr>
-      <w:r>
-        <w:rPr>
-          <w:sz w:val="26"/>
-          <w:szCs w:val="26"/>
-        </w:rPr>
-        <w:t>Requets connexion et inscription fonctionnel (même avec front)</w:t>
-      </w:r>
-    </w:p>
-    <w:p>
-      <w:pPr>
-        <w:pStyle w:val="Paragraphedeliste"/>
-        <w:numPr>
-          <w:ilvl w:val="2"/>
-          <w:numId w:val="1"/>
-        </w:numPr>
-        <w:rPr>
-          <w:sz w:val="26"/>
-          <w:szCs w:val="26"/>
-        </w:rPr>
-      </w:pPr>
-      <w:r>
-        <w:rPr>
-          <w:sz w:val="26"/>
-          <w:szCs w:val="26"/>
-        </w:rPr>
-        <w:t>Début de navigation sous compte (connexnion)</w:t>
+      <w:proofErr w:type="spellStart"/>
+      <w:r>
+        <w:rPr>
+          <w:sz w:val="26"/>
+          <w:szCs w:val="26"/>
+        </w:rPr>
+        <w:t>Requets</w:t>
+      </w:r>
+      <w:proofErr w:type="spellEnd"/>
+      <w:r>
+        <w:rPr>
+          <w:sz w:val="26"/>
+          <w:szCs w:val="26"/>
+        </w:rPr>
+        <w:t xml:space="preserve"> connexion et inscription fonctionnel (même avec front)</w:t>
+      </w:r>
+    </w:p>
+    <w:p>
+      <w:pPr>
+        <w:pStyle w:val="Paragraphedeliste"/>
+        <w:numPr>
+          <w:ilvl w:val="2"/>
+          <w:numId w:val="1"/>
+        </w:numPr>
+        <w:rPr>
+          <w:sz w:val="26"/>
+          <w:szCs w:val="26"/>
+        </w:rPr>
+      </w:pPr>
+      <w:r>
+        <w:rPr>
+          <w:sz w:val="26"/>
+          <w:szCs w:val="26"/>
+        </w:rPr>
+        <w:t>Début de navigation sous compte (</w:t>
+      </w:r>
+      <w:proofErr w:type="spellStart"/>
+      <w:r>
+        <w:rPr>
+          <w:sz w:val="26"/>
+          <w:szCs w:val="26"/>
+        </w:rPr>
+        <w:t>connexnion</w:t>
+      </w:r>
+      <w:proofErr w:type="spellEnd"/>
+      <w:r>
+        <w:rPr>
+          <w:sz w:val="26"/>
+          <w:szCs w:val="26"/>
+        </w:rPr>
+        <w:t>)</w:t>
       </w:r>
     </w:p>
     <w:p>
@@ -1282,27 +1786,107 @@
           <w:szCs w:val="26"/>
         </w:rPr>
         <w:lastRenderedPageBreak/>
-        <w:t>Reconnaissance des comptes en bdd (login) + ecriture en bdd (register)</w:t>
-      </w:r>
-    </w:p>
-    <w:p>
-      <w:pPr>
-        <w:pStyle w:val="Paragraphedeliste"/>
-        <w:numPr>
-          <w:ilvl w:val="2"/>
-          <w:numId w:val="1"/>
-        </w:numPr>
-        <w:rPr>
-          <w:sz w:val="26"/>
-          <w:szCs w:val="26"/>
-        </w:rPr>
-      </w:pPr>
-      <w:r>
-        <w:rPr>
-          <w:sz w:val="26"/>
-          <w:szCs w:val="26"/>
-        </w:rPr>
-        <w:t>Création dashboard (future accessibilité uniquement en connexion admin)</w:t>
+        <w:t xml:space="preserve">Reconnaissance des comptes en </w:t>
+      </w:r>
+      <w:proofErr w:type="spellStart"/>
+      <w:r>
+        <w:rPr>
+          <w:sz w:val="26"/>
+          <w:szCs w:val="26"/>
+        </w:rPr>
+        <w:t>bdd</w:t>
+      </w:r>
+      <w:proofErr w:type="spellEnd"/>
+      <w:r>
+        <w:rPr>
+          <w:sz w:val="26"/>
+          <w:szCs w:val="26"/>
+        </w:rPr>
+        <w:t xml:space="preserve"> (login) + </w:t>
+      </w:r>
+      <w:proofErr w:type="spellStart"/>
+      <w:r>
+        <w:rPr>
+          <w:sz w:val="26"/>
+          <w:szCs w:val="26"/>
+        </w:rPr>
+        <w:t>ecriture</w:t>
+      </w:r>
+      <w:proofErr w:type="spellEnd"/>
+      <w:r>
+        <w:rPr>
+          <w:sz w:val="26"/>
+          <w:szCs w:val="26"/>
+        </w:rPr>
+        <w:t xml:space="preserve"> en </w:t>
+      </w:r>
+      <w:proofErr w:type="spellStart"/>
+      <w:r>
+        <w:rPr>
+          <w:sz w:val="26"/>
+          <w:szCs w:val="26"/>
+        </w:rPr>
+        <w:t>bdd</w:t>
+      </w:r>
+      <w:proofErr w:type="spellEnd"/>
+      <w:r>
+        <w:rPr>
+          <w:sz w:val="26"/>
+          <w:szCs w:val="26"/>
+        </w:rPr>
+        <w:t xml:space="preserve"> (</w:t>
+      </w:r>
+      <w:proofErr w:type="spellStart"/>
+      <w:r>
+        <w:rPr>
+          <w:sz w:val="26"/>
+          <w:szCs w:val="26"/>
+        </w:rPr>
+        <w:t>register</w:t>
+      </w:r>
+      <w:proofErr w:type="spellEnd"/>
+      <w:r>
+        <w:rPr>
+          <w:sz w:val="26"/>
+          <w:szCs w:val="26"/>
+        </w:rPr>
+        <w:t>)</w:t>
+      </w:r>
+    </w:p>
+    <w:p>
+      <w:pPr>
+        <w:pStyle w:val="Paragraphedeliste"/>
+        <w:numPr>
+          <w:ilvl w:val="2"/>
+          <w:numId w:val="1"/>
+        </w:numPr>
+        <w:rPr>
+          <w:sz w:val="26"/>
+          <w:szCs w:val="26"/>
+        </w:rPr>
+      </w:pPr>
+      <w:r>
+        <w:rPr>
+          <w:sz w:val="26"/>
+          <w:szCs w:val="26"/>
+        </w:rPr>
+        <w:t xml:space="preserve">Création </w:t>
+      </w:r>
+      <w:proofErr w:type="spellStart"/>
+      <w:r>
+        <w:rPr>
+          <w:sz w:val="26"/>
+          <w:szCs w:val="26"/>
+        </w:rPr>
+        <w:t>dashboard</w:t>
+      </w:r>
+      <w:proofErr w:type="spellEnd"/>
+      <w:r>
+        <w:rPr>
+          <w:sz w:val="26"/>
+          <w:szCs w:val="26"/>
+        </w:rPr>
+        <w:t xml:space="preserve"> (future accessibilité uniquement en connexion admin)</w:t>
       </w:r>
     </w:p>
     <w:p>
@@ -1462,28 +2046,85 @@
           <w:sz w:val="26"/>
           <w:szCs w:val="26"/>
         </w:rPr>
-        <w:t>Créer un dashboard pour la gestion en tant qu’admin</w:t>
-      </w:r>
-    </w:p>
-    <w:p>
-      <w:pPr>
-        <w:pStyle w:val="Paragraphedeliste"/>
-        <w:numPr>
-          <w:ilvl w:val="2"/>
-          <w:numId w:val="1"/>
-        </w:numPr>
-        <w:rPr>
-          <w:sz w:val="26"/>
-          <w:szCs w:val="26"/>
-        </w:rPr>
-      </w:pPr>
-      <w:r>
-        <w:rPr>
-          <w:sz w:val="26"/>
-          <w:szCs w:val="26"/>
-        </w:rPr>
-        <w:t>Liaison de la bdd existante avec une bdd access</w:t>
-      </w:r>
+        <w:t xml:space="preserve">Créer un </w:t>
+      </w:r>
+      <w:proofErr w:type="spellStart"/>
+      <w:r>
+        <w:rPr>
+          <w:sz w:val="26"/>
+          <w:szCs w:val="26"/>
+        </w:rPr>
+        <w:t>dashboard</w:t>
+      </w:r>
+      <w:proofErr w:type="spellEnd"/>
+      <w:r>
+        <w:rPr>
+          <w:sz w:val="26"/>
+          <w:szCs w:val="26"/>
+        </w:rPr>
+        <w:t xml:space="preserve"> pour la gestion en tant qu’admin</w:t>
+      </w:r>
+    </w:p>
+    <w:p>
+      <w:pPr>
+        <w:pStyle w:val="Paragraphedeliste"/>
+        <w:numPr>
+          <w:ilvl w:val="2"/>
+          <w:numId w:val="1"/>
+        </w:numPr>
+        <w:rPr>
+          <w:sz w:val="26"/>
+          <w:szCs w:val="26"/>
+        </w:rPr>
+      </w:pPr>
+      <w:r>
+        <w:rPr>
+          <w:sz w:val="26"/>
+          <w:szCs w:val="26"/>
+        </w:rPr>
+        <w:t xml:space="preserve">Liaison de la </w:t>
+      </w:r>
+      <w:proofErr w:type="spellStart"/>
+      <w:r>
+        <w:rPr>
+          <w:sz w:val="26"/>
+          <w:szCs w:val="26"/>
+        </w:rPr>
+        <w:t>bdd</w:t>
+      </w:r>
+      <w:proofErr w:type="spellEnd"/>
+      <w:r>
+        <w:rPr>
+          <w:sz w:val="26"/>
+          <w:szCs w:val="26"/>
+        </w:rPr>
+        <w:t xml:space="preserve"> existante avec une </w:t>
+      </w:r>
+      <w:proofErr w:type="spellStart"/>
+      <w:r>
+        <w:rPr>
+          <w:sz w:val="26"/>
+          <w:szCs w:val="26"/>
+        </w:rPr>
+        <w:t>bdd</w:t>
+      </w:r>
+      <w:proofErr w:type="spellEnd"/>
+      <w:r>
+        <w:rPr>
+          <w:sz w:val="26"/>
+          <w:szCs w:val="26"/>
+        </w:rPr>
+        <w:t xml:space="preserve"> </w:t>
+      </w:r>
+      <w:proofErr w:type="spellStart"/>
+      <w:r>
+        <w:rPr>
+          <w:sz w:val="26"/>
+          <w:szCs w:val="26"/>
+        </w:rPr>
+        <w:t>access</w:t>
+      </w:r>
+      <w:proofErr w:type="spellEnd"/>
     </w:p>
     <w:p>
       <w:pPr>
@@ -1536,7 +2177,23 @@
           <w:sz w:val="26"/>
           <w:szCs w:val="26"/>
         </w:rPr>
-        <w:t>Améliorer l’authentification lors du register/login</w:t>
+        <w:t xml:space="preserve">Améliorer l’authentification lors du </w:t>
+      </w:r>
+      <w:proofErr w:type="spellStart"/>
+      <w:r>
+        <w:rPr>
+          <w:sz w:val="26"/>
+          <w:szCs w:val="26"/>
+        </w:rPr>
+        <w:t>register</w:t>
+      </w:r>
+      <w:proofErr w:type="spellEnd"/>
+      <w:r>
+        <w:rPr>
+          <w:sz w:val="26"/>
+          <w:szCs w:val="26"/>
+        </w:rPr>
+        <w:t>/login</w:t>
       </w:r>
     </w:p>
     <w:p>
@@ -1630,7 +2287,39 @@
           <w:sz w:val="26"/>
           <w:szCs w:val="26"/>
         </w:rPr>
-        <w:t>Distinction des erreurs axios (pour le problème en cours du redirect infinie)</w:t>
+        <w:t xml:space="preserve">Distinction des erreurs </w:t>
+      </w:r>
+      <w:proofErr w:type="spellStart"/>
+      <w:r>
+        <w:rPr>
+          <w:sz w:val="26"/>
+          <w:szCs w:val="26"/>
+        </w:rPr>
+        <w:t>axios</w:t>
+      </w:r>
+      <w:proofErr w:type="spellEnd"/>
+      <w:r>
+        <w:rPr>
+          <w:sz w:val="26"/>
+          <w:szCs w:val="26"/>
+        </w:rPr>
+        <w:t xml:space="preserve"> (pour le problème en cours du </w:t>
+      </w:r>
+      <w:proofErr w:type="spellStart"/>
+      <w:r>
+        <w:rPr>
+          <w:sz w:val="26"/>
+          <w:szCs w:val="26"/>
+        </w:rPr>
+        <w:t>redirect</w:t>
+      </w:r>
+      <w:proofErr w:type="spellEnd"/>
+      <w:r>
+        <w:rPr>
+          <w:sz w:val="26"/>
+          <w:szCs w:val="26"/>
+        </w:rPr>
+        <w:t xml:space="preserve"> infinie)</w:t>
       </w:r>
     </w:p>
     <w:p>
@@ -1724,7 +2413,23 @@
           <w:sz w:val="26"/>
           <w:szCs w:val="26"/>
         </w:rPr>
-        <w:t>, après un jour d’échec a la résolution du problème.</w:t>
+        <w:t xml:space="preserve">, après un jour d’échec </w:t>
+      </w:r>
+      <w:proofErr w:type="spellStart"/>
+      <w:r>
+        <w:rPr>
+          <w:sz w:val="26"/>
+          <w:szCs w:val="26"/>
+        </w:rPr>
+        <w:t>a</w:t>
+      </w:r>
+      <w:proofErr w:type="spellEnd"/>
+      <w:r>
+        <w:rPr>
+          <w:sz w:val="26"/>
+          <w:szCs w:val="26"/>
+        </w:rPr>
+        <w:t xml:space="preserve"> la résolution du problème.</w:t>
       </w:r>
     </w:p>
     <w:p>
@@ -1784,7 +2489,23 @@
           <w:sz w:val="26"/>
           <w:szCs w:val="26"/>
         </w:rPr>
-        <w:t>Refonte entière de la structure du projet (come la sae)</w:t>
+        <w:t xml:space="preserve">Refonte entière de la structure du projet (come la </w:t>
+      </w:r>
+      <w:proofErr w:type="spellStart"/>
+      <w:r>
+        <w:rPr>
+          <w:sz w:val="26"/>
+          <w:szCs w:val="26"/>
+        </w:rPr>
+        <w:t>sae</w:t>
+      </w:r>
+      <w:proofErr w:type="spellEnd"/>
+      <w:r>
+        <w:rPr>
+          <w:sz w:val="26"/>
+          <w:szCs w:val="26"/>
+        </w:rPr>
+        <w:t>)</w:t>
       </w:r>
     </w:p>
     <w:p>
@@ -1924,7 +2645,39 @@
           <w:sz w:val="26"/>
           <w:szCs w:val="26"/>
         </w:rPr>
-        <w:t>Connexion ré-accessible mais toujours pas de restriction d’acces selon le rôle de l’utilisateur (retour a la case départ)</w:t>
+        <w:t>Connexion ré-accessible mais toujours pas de restriction d’</w:t>
+      </w:r>
+      <w:proofErr w:type="spellStart"/>
+      <w:r>
+        <w:rPr>
+          <w:sz w:val="26"/>
+          <w:szCs w:val="26"/>
+        </w:rPr>
+        <w:t>acces</w:t>
+      </w:r>
+      <w:proofErr w:type="spellEnd"/>
+      <w:r>
+        <w:rPr>
+          <w:sz w:val="26"/>
+          <w:szCs w:val="26"/>
+        </w:rPr>
+        <w:t xml:space="preserve"> selon le rôle de l’utilisateur (retour </w:t>
+      </w:r>
+      <w:proofErr w:type="spellStart"/>
+      <w:r>
+        <w:rPr>
+          <w:sz w:val="26"/>
+          <w:szCs w:val="26"/>
+        </w:rPr>
+        <w:t>a</w:t>
+      </w:r>
+      <w:proofErr w:type="spellEnd"/>
+      <w:r>
+        <w:rPr>
+          <w:sz w:val="26"/>
+          <w:szCs w:val="26"/>
+        </w:rPr>
+        <w:t xml:space="preserve"> la case départ)</w:t>
       </w:r>
     </w:p>
     <w:p>
@@ -1985,14 +2738,30 @@
           <w:szCs w:val="26"/>
         </w:rPr>
         <w:lastRenderedPageBreak/>
-        <w:t xml:space="preserve">Résolution du problème (enfaite c’était une mauvaise récupération du rôle du user côté back, du coup reconnaissait pas </w:t>
-      </w:r>
-      <w:r>
-        <w:rPr>
-          <w:sz w:val="26"/>
-          <w:szCs w:val="26"/>
-        </w:rPr>
-        <w:t xml:space="preserve">ni </w:t>
+        <w:t xml:space="preserve">Résolution du problème (enfaite c’était une mauvaise récupération du rôle du user côté back, du </w:t>
+      </w:r>
+      <w:proofErr w:type="gramStart"/>
+      <w:r>
+        <w:rPr>
+          <w:sz w:val="26"/>
+          <w:szCs w:val="26"/>
+        </w:rPr>
+        <w:t xml:space="preserve">coup reconnaissait pas </w:t>
+      </w:r>
+      <w:r>
+        <w:rPr>
+          <w:sz w:val="26"/>
+          <w:szCs w:val="26"/>
+        </w:rPr>
+        <w:t>ni</w:t>
+      </w:r>
+      <w:proofErr w:type="gramEnd"/>
+      <w:r>
+        <w:rPr>
+          <w:sz w:val="26"/>
+          <w:szCs w:val="26"/>
+        </w:rPr>
+        <w:t xml:space="preserve"> </w:t>
       </w:r>
       <w:r>
         <w:rPr>
@@ -2279,7 +3048,55 @@
           <w:sz w:val="26"/>
           <w:szCs w:val="26"/>
         </w:rPr>
-        <w:t>Début de changement du formulaire : envoie de mail juste pour informer, et stocker les infos dans la bdd (erreur lors de la soumission du formulaire, log : boucle infinie login / nonlog : crach)</w:t>
+        <w:t xml:space="preserve">Début de changement du formulaire : envoie de mail juste pour informer, et stocker les infos dans la </w:t>
+      </w:r>
+      <w:proofErr w:type="spellStart"/>
+      <w:r>
+        <w:rPr>
+          <w:sz w:val="26"/>
+          <w:szCs w:val="26"/>
+        </w:rPr>
+        <w:t>bdd</w:t>
+      </w:r>
+      <w:proofErr w:type="spellEnd"/>
+      <w:r>
+        <w:rPr>
+          <w:sz w:val="26"/>
+          <w:szCs w:val="26"/>
+        </w:rPr>
+        <w:t xml:space="preserve"> (erreur lors de la soumission du formulaire, log : boucle infinie login / </w:t>
+      </w:r>
+      <w:proofErr w:type="spellStart"/>
+      <w:r>
+        <w:rPr>
+          <w:sz w:val="26"/>
+          <w:szCs w:val="26"/>
+        </w:rPr>
+        <w:t>nonlog</w:t>
+      </w:r>
+      <w:proofErr w:type="spellEnd"/>
+      <w:r>
+        <w:rPr>
+          <w:sz w:val="26"/>
+          <w:szCs w:val="26"/>
+        </w:rPr>
+        <w:t xml:space="preserve"> : </w:t>
+      </w:r>
+      <w:proofErr w:type="spellStart"/>
+      <w:r>
+        <w:rPr>
+          <w:sz w:val="26"/>
+          <w:szCs w:val="26"/>
+        </w:rPr>
+        <w:t>crach</w:t>
+      </w:r>
+      <w:proofErr w:type="spellEnd"/>
+      <w:r>
+        <w:rPr>
+          <w:sz w:val="26"/>
+          <w:szCs w:val="26"/>
+        </w:rPr>
+        <w:t>)</w:t>
       </w:r>
     </w:p>
     <w:p>
@@ -2334,12 +3151,53 @@
           <w:szCs w:val="26"/>
         </w:rPr>
       </w:pPr>
-      <w:r>
-        <w:rPr>
-          <w:sz w:val="26"/>
-          <w:szCs w:val="26"/>
-        </w:rPr>
-        <w:t>formulaire fonctionnel avec la bdd (par contre problème avec le register)</w:t>
+      <w:proofErr w:type="gramStart"/>
+      <w:r>
+        <w:rPr>
+          <w:sz w:val="26"/>
+          <w:szCs w:val="26"/>
+        </w:rPr>
+        <w:t>formulaire</w:t>
+      </w:r>
+      <w:proofErr w:type="gramEnd"/>
+      <w:r>
+        <w:rPr>
+          <w:sz w:val="26"/>
+          <w:szCs w:val="26"/>
+        </w:rPr>
+        <w:t xml:space="preserve"> fonctionnel avec la </w:t>
+      </w:r>
+      <w:proofErr w:type="spellStart"/>
+      <w:r>
+        <w:rPr>
+          <w:sz w:val="26"/>
+          <w:szCs w:val="26"/>
+        </w:rPr>
+        <w:t>bdd</w:t>
+      </w:r>
+      <w:proofErr w:type="spellEnd"/>
+      <w:r>
+        <w:rPr>
+          <w:sz w:val="26"/>
+          <w:szCs w:val="26"/>
+        </w:rPr>
+        <w:t xml:space="preserve"> (par contre problème avec le </w:t>
+      </w:r>
+      <w:proofErr w:type="spellStart"/>
+      <w:r>
+        <w:rPr>
+          <w:sz w:val="26"/>
+          <w:szCs w:val="26"/>
+        </w:rPr>
+        <w:t>register</w:t>
+      </w:r>
+      <w:proofErr w:type="spellEnd"/>
+      <w:r>
+        <w:rPr>
+          <w:sz w:val="26"/>
+          <w:szCs w:val="26"/>
+        </w:rPr>
+        <w:t>)</w:t>
       </w:r>
     </w:p>
     <w:p>
@@ -2399,15 +3257,72 @@
           <w:sz w:val="26"/>
           <w:szCs w:val="26"/>
         </w:rPr>
-        <w:t>Création de compte fonctionnel (donc création de la ligne dans la bdd), mais peut pas se connecter avec</w:t>
-      </w:r>
-      <w:r>
-        <w:rPr>
-          <w:sz w:val="26"/>
-          <w:szCs w:val="26"/>
-        </w:rPr>
-        <w:t>, peut etre problème de getRole ou de getToken</w:t>
-      </w:r>
+        <w:t xml:space="preserve">Création de compte fonctionnel (donc création de la ligne dans la </w:t>
+      </w:r>
+      <w:proofErr w:type="spellStart"/>
+      <w:r>
+        <w:rPr>
+          <w:sz w:val="26"/>
+          <w:szCs w:val="26"/>
+        </w:rPr>
+        <w:t>bdd</w:t>
+      </w:r>
+      <w:proofErr w:type="spellEnd"/>
+      <w:r>
+        <w:rPr>
+          <w:sz w:val="26"/>
+          <w:szCs w:val="26"/>
+        </w:rPr>
+        <w:t>), mais peut pas se connecter avec</w:t>
+      </w:r>
+      <w:r>
+        <w:rPr>
+          <w:sz w:val="26"/>
+          <w:szCs w:val="26"/>
+        </w:rPr>
+        <w:t xml:space="preserve">, peut </w:t>
+      </w:r>
+      <w:proofErr w:type="spellStart"/>
+      <w:r>
+        <w:rPr>
+          <w:sz w:val="26"/>
+          <w:szCs w:val="26"/>
+        </w:rPr>
+        <w:t>etre</w:t>
+      </w:r>
+      <w:proofErr w:type="spellEnd"/>
+      <w:r>
+        <w:rPr>
+          <w:sz w:val="26"/>
+          <w:szCs w:val="26"/>
+        </w:rPr>
+        <w:t xml:space="preserve"> problème de </w:t>
+      </w:r>
+      <w:proofErr w:type="spellStart"/>
+      <w:r>
+        <w:rPr>
+          <w:sz w:val="26"/>
+          <w:szCs w:val="26"/>
+        </w:rPr>
+        <w:t>getRole</w:t>
+      </w:r>
+      <w:proofErr w:type="spellEnd"/>
+      <w:r>
+        <w:rPr>
+          <w:sz w:val="26"/>
+          <w:szCs w:val="26"/>
+        </w:rPr>
+        <w:t xml:space="preserve"> ou de </w:t>
+      </w:r>
+      <w:proofErr w:type="spellStart"/>
+      <w:r>
+        <w:rPr>
+          <w:sz w:val="26"/>
+          <w:szCs w:val="26"/>
+        </w:rPr>
+        <w:t>getToken</w:t>
+      </w:r>
+      <w:proofErr w:type="spellEnd"/>
     </w:p>
     <w:p>
       <w:pPr>
@@ -2521,12 +3436,37 @@
           <w:szCs w:val="26"/>
         </w:rPr>
       </w:pPr>
-      <w:r>
-        <w:rPr>
-          <w:sz w:val="26"/>
-          <w:szCs w:val="26"/>
-        </w:rPr>
-        <w:t>Debug et reparation de qlq erreurs (il en reste encore)</w:t>
+      <w:proofErr w:type="spellStart"/>
+      <w:r>
+        <w:rPr>
+          <w:sz w:val="26"/>
+          <w:szCs w:val="26"/>
+        </w:rPr>
+        <w:t>Debug</w:t>
+      </w:r>
+      <w:proofErr w:type="spellEnd"/>
+      <w:r>
+        <w:rPr>
+          <w:sz w:val="26"/>
+          <w:szCs w:val="26"/>
+        </w:rPr>
+        <w:t xml:space="preserve"> et </w:t>
+      </w:r>
+      <w:proofErr w:type="spellStart"/>
+      <w:r>
+        <w:rPr>
+          <w:sz w:val="26"/>
+          <w:szCs w:val="26"/>
+        </w:rPr>
+        <w:t>reparation</w:t>
+      </w:r>
+      <w:proofErr w:type="spellEnd"/>
+      <w:r>
+        <w:rPr>
+          <w:sz w:val="26"/>
+          <w:szCs w:val="26"/>
+        </w:rPr>
+        <w:t xml:space="preserve"> de qlq erreurs (il en reste encore)</w:t>
       </w:r>
     </w:p>
     <w:p>
@@ -2647,8 +3587,49 @@
           <w:sz w:val="26"/>
           <w:szCs w:val="26"/>
         </w:rPr>
-        <w:t>Résolution du problème de connexion de new compte (double hashage) + peut être compréhension (chatgpt) du problème des tables dans la bdd</w:t>
-      </w:r>
+        <w:t xml:space="preserve">Résolution du problème de connexion de new compte (double </w:t>
+      </w:r>
+      <w:proofErr w:type="spellStart"/>
+      <w:r>
+        <w:rPr>
+          <w:sz w:val="26"/>
+          <w:szCs w:val="26"/>
+        </w:rPr>
+        <w:t>hashage</w:t>
+      </w:r>
+      <w:proofErr w:type="spellEnd"/>
+      <w:r>
+        <w:rPr>
+          <w:sz w:val="26"/>
+          <w:szCs w:val="26"/>
+        </w:rPr>
+        <w:t>) + peut être compréhension (</w:t>
+      </w:r>
+      <w:proofErr w:type="spellStart"/>
+      <w:r>
+        <w:rPr>
+          <w:sz w:val="26"/>
+          <w:szCs w:val="26"/>
+        </w:rPr>
+        <w:t>chatgpt</w:t>
+      </w:r>
+      <w:proofErr w:type="spellEnd"/>
+      <w:r>
+        <w:rPr>
+          <w:sz w:val="26"/>
+          <w:szCs w:val="26"/>
+        </w:rPr>
+        <w:t xml:space="preserve">) du problème des tables dans la </w:t>
+      </w:r>
+      <w:proofErr w:type="spellStart"/>
+      <w:r>
+        <w:rPr>
+          <w:sz w:val="26"/>
+          <w:szCs w:val="26"/>
+        </w:rPr>
+        <w:t>bdd</w:t>
+      </w:r>
+      <w:proofErr w:type="spellEnd"/>
     </w:p>
     <w:p>
       <w:pPr>
@@ -2721,7 +3702,55 @@
           <w:sz w:val="26"/>
           <w:szCs w:val="26"/>
         </w:rPr>
-        <w:t>Résolution de la double table dans la bdd mais re-problème avec les mdp (.matches())</w:t>
+        <w:t xml:space="preserve">Résolution de la double table dans la </w:t>
+      </w:r>
+      <w:proofErr w:type="spellStart"/>
+      <w:r>
+        <w:rPr>
+          <w:sz w:val="26"/>
+          <w:szCs w:val="26"/>
+        </w:rPr>
+        <w:t>bdd</w:t>
+      </w:r>
+      <w:proofErr w:type="spellEnd"/>
+      <w:r>
+        <w:rPr>
+          <w:sz w:val="26"/>
+          <w:szCs w:val="26"/>
+        </w:rPr>
+        <w:t xml:space="preserve"> mais re-problème avec les </w:t>
+      </w:r>
+      <w:proofErr w:type="spellStart"/>
+      <w:r>
+        <w:rPr>
+          <w:sz w:val="26"/>
+          <w:szCs w:val="26"/>
+        </w:rPr>
+        <w:t>mdp</w:t>
+      </w:r>
+      <w:proofErr w:type="spellEnd"/>
+      <w:r>
+        <w:rPr>
+          <w:sz w:val="26"/>
+          <w:szCs w:val="26"/>
+        </w:rPr>
+        <w:t xml:space="preserve"> </w:t>
+      </w:r>
+      <w:proofErr w:type="gramStart"/>
+      <w:r>
+        <w:rPr>
+          <w:sz w:val="26"/>
+          <w:szCs w:val="26"/>
+        </w:rPr>
+        <w:t>(.matches</w:t>
+      </w:r>
+      <w:proofErr w:type="gramEnd"/>
+      <w:r>
+        <w:rPr>
+          <w:sz w:val="26"/>
+          <w:szCs w:val="26"/>
+        </w:rPr>
+        <w:t>())</w:t>
       </w:r>
     </w:p>
     <w:p>
@@ -2781,32 +3810,56 @@
           <w:sz w:val="26"/>
           <w:szCs w:val="26"/>
         </w:rPr>
-        <w:t>Re-résolution du double hashage + résolution problème de la double table (rôle_user et user_role)</w:t>
-      </w:r>
-    </w:p>
-    <w:p>
-      <w:pPr>
-        <w:rPr>
-          <w:sz w:val="26"/>
-          <w:szCs w:val="26"/>
-        </w:rPr>
-      </w:pPr>
-    </w:p>
-    <w:p>
-      <w:pPr>
-        <w:rPr>
-          <w:sz w:val="26"/>
-          <w:szCs w:val="26"/>
-        </w:rPr>
-      </w:pPr>
-    </w:p>
-    <w:p>
-      <w:pPr>
-        <w:rPr>
-          <w:sz w:val="26"/>
-          <w:szCs w:val="26"/>
-        </w:rPr>
-      </w:pPr>
+        <w:t xml:space="preserve">Re-résolution du double </w:t>
+      </w:r>
+      <w:proofErr w:type="spellStart"/>
+      <w:r>
+        <w:rPr>
+          <w:sz w:val="26"/>
+          <w:szCs w:val="26"/>
+        </w:rPr>
+        <w:t>hashage</w:t>
+      </w:r>
+      <w:proofErr w:type="spellEnd"/>
+      <w:r>
+        <w:rPr>
+          <w:sz w:val="26"/>
+          <w:szCs w:val="26"/>
+        </w:rPr>
+        <w:t xml:space="preserve"> + résolution problème de la double table (</w:t>
+      </w:r>
+      <w:proofErr w:type="spellStart"/>
+      <w:r>
+        <w:rPr>
+          <w:sz w:val="26"/>
+          <w:szCs w:val="26"/>
+        </w:rPr>
+        <w:t>rôle_user</w:t>
+      </w:r>
+      <w:proofErr w:type="spellEnd"/>
+      <w:r>
+        <w:rPr>
+          <w:sz w:val="26"/>
+          <w:szCs w:val="26"/>
+        </w:rPr>
+        <w:t xml:space="preserve"> et </w:t>
+      </w:r>
+      <w:proofErr w:type="spellStart"/>
+      <w:r>
+        <w:rPr>
+          <w:sz w:val="26"/>
+          <w:szCs w:val="26"/>
+        </w:rPr>
+        <w:t>user_role</w:t>
+      </w:r>
+      <w:proofErr w:type="spellEnd"/>
+      <w:r>
+        <w:rPr>
+          <w:sz w:val="26"/>
+          <w:szCs w:val="26"/>
+        </w:rPr>
+        <w:t>)</w:t>
+      </w:r>
     </w:p>
     <w:p>
       <w:pPr>
@@ -2825,6 +3878,170 @@
           <w:sz w:val="26"/>
           <w:szCs w:val="26"/>
         </w:rPr>
+        <w:t>30/07 :</w:t>
+      </w:r>
+    </w:p>
+    <w:p>
+      <w:pPr>
+        <w:pStyle w:val="Paragraphedeliste"/>
+        <w:numPr>
+          <w:ilvl w:val="1"/>
+          <w:numId w:val="1"/>
+        </w:numPr>
+        <w:rPr>
+          <w:sz w:val="26"/>
+          <w:szCs w:val="26"/>
+        </w:rPr>
+      </w:pPr>
+      <w:r>
+        <w:rPr>
+          <w:sz w:val="26"/>
+          <w:szCs w:val="26"/>
+        </w:rPr>
+        <w:t>Faits :</w:t>
+      </w:r>
+    </w:p>
+    <w:p>
+      <w:pPr>
+        <w:pStyle w:val="Paragraphedeliste"/>
+        <w:numPr>
+          <w:ilvl w:val="2"/>
+          <w:numId w:val="1"/>
+        </w:numPr>
+        <w:rPr>
+          <w:sz w:val="26"/>
+          <w:szCs w:val="26"/>
+        </w:rPr>
+      </w:pPr>
+      <w:r>
+        <w:rPr>
+          <w:sz w:val="26"/>
+          <w:szCs w:val="26"/>
+        </w:rPr>
+        <w:t xml:space="preserve">Suppression des </w:t>
+      </w:r>
+      <w:proofErr w:type="spellStart"/>
+      <w:r>
+        <w:rPr>
+          <w:sz w:val="26"/>
+          <w:szCs w:val="26"/>
+        </w:rPr>
+        <w:t>userRole</w:t>
+      </w:r>
+      <w:proofErr w:type="spellEnd"/>
+      <w:r>
+        <w:rPr>
+          <w:sz w:val="26"/>
+          <w:szCs w:val="26"/>
+        </w:rPr>
+        <w:t xml:space="preserve"> (model, service, </w:t>
+      </w:r>
+      <w:proofErr w:type="spellStart"/>
+      <w:r>
+        <w:rPr>
+          <w:sz w:val="26"/>
+          <w:szCs w:val="26"/>
+        </w:rPr>
+        <w:t>controller</w:t>
+      </w:r>
+      <w:proofErr w:type="spellEnd"/>
+      <w:r>
+        <w:rPr>
+          <w:sz w:val="26"/>
+          <w:szCs w:val="26"/>
+        </w:rPr>
+        <w:t xml:space="preserve">, </w:t>
+      </w:r>
+      <w:proofErr w:type="spellStart"/>
+      <w:r>
+        <w:rPr>
+          <w:sz w:val="26"/>
+          <w:szCs w:val="26"/>
+        </w:rPr>
+        <w:t>ect</w:t>
+      </w:r>
+      <w:proofErr w:type="spellEnd"/>
+      <w:r>
+        <w:rPr>
+          <w:sz w:val="26"/>
+          <w:szCs w:val="26"/>
+        </w:rPr>
+        <w:t xml:space="preserve">…) car trop de problème pour la </w:t>
+      </w:r>
+      <w:proofErr w:type="spellStart"/>
+      <w:r>
+        <w:rPr>
+          <w:sz w:val="26"/>
+          <w:szCs w:val="26"/>
+        </w:rPr>
+        <w:t>bdd</w:t>
+      </w:r>
+      <w:proofErr w:type="spellEnd"/>
+      <w:r>
+        <w:rPr>
+          <w:sz w:val="26"/>
+          <w:szCs w:val="26"/>
+        </w:rPr>
+        <w:t xml:space="preserve">. Données plutôt misent dans User (manque vérification au niveau du </w:t>
+      </w:r>
+      <w:proofErr w:type="spellStart"/>
+      <w:r>
+        <w:rPr>
+          <w:sz w:val="26"/>
+          <w:szCs w:val="26"/>
+        </w:rPr>
+        <w:t>back</w:t>
+      </w:r>
+      <w:proofErr w:type="spellEnd"/>
+      <w:r>
+        <w:rPr>
+          <w:sz w:val="26"/>
+          <w:szCs w:val="26"/>
+        </w:rPr>
+        <w:t xml:space="preserve">)  </w:t>
+      </w:r>
+    </w:p>
+    <w:p>
+      <w:pPr>
+        <w:rPr>
+          <w:sz w:val="26"/>
+          <w:szCs w:val="26"/>
+        </w:rPr>
+      </w:pPr>
+    </w:p>
+    <w:p>
+      <w:pPr>
+        <w:rPr>
+          <w:sz w:val="26"/>
+          <w:szCs w:val="26"/>
+        </w:rPr>
+      </w:pPr>
+    </w:p>
+    <w:p>
+      <w:pPr>
+        <w:rPr>
+          <w:sz w:val="26"/>
+          <w:szCs w:val="26"/>
+        </w:rPr>
+      </w:pPr>
+    </w:p>
+    <w:p>
+      <w:pPr>
+        <w:pStyle w:val="Paragraphedeliste"/>
+        <w:numPr>
+          <w:ilvl w:val="0"/>
+          <w:numId w:val="1"/>
+        </w:numPr>
+        <w:rPr>
+          <w:sz w:val="26"/>
+          <w:szCs w:val="26"/>
+        </w:rPr>
+      </w:pPr>
+      <w:r>
+        <w:rPr>
+          <w:sz w:val="26"/>
+          <w:szCs w:val="26"/>
+        </w:rPr>
         <w:t xml:space="preserve">Note : </w:t>
       </w:r>
     </w:p>
@@ -2845,7 +4062,87 @@
           <w:sz w:val="26"/>
           <w:szCs w:val="26"/>
         </w:rPr>
-        <w:t>Partir plutôt sur le stockage des infos sur la bdd (ne pas oublié le lien entre mysql et access) et notifier sur le mail que qlqun a rempli le formulaire (soucis de conformité et données personnelles envoyés par mail).</w:t>
+        <w:t xml:space="preserve">Partir plutôt sur le stockage des infos sur la </w:t>
+      </w:r>
+      <w:proofErr w:type="spellStart"/>
+      <w:r>
+        <w:rPr>
+          <w:sz w:val="26"/>
+          <w:szCs w:val="26"/>
+        </w:rPr>
+        <w:t>bdd</w:t>
+      </w:r>
+      <w:proofErr w:type="spellEnd"/>
+      <w:r>
+        <w:rPr>
+          <w:sz w:val="26"/>
+          <w:szCs w:val="26"/>
+        </w:rPr>
+        <w:t xml:space="preserve"> (ne pas </w:t>
+      </w:r>
+      <w:proofErr w:type="spellStart"/>
+      <w:r>
+        <w:rPr>
+          <w:sz w:val="26"/>
+          <w:szCs w:val="26"/>
+        </w:rPr>
+        <w:t>oublié</w:t>
+      </w:r>
+      <w:proofErr w:type="spellEnd"/>
+      <w:r>
+        <w:rPr>
+          <w:sz w:val="26"/>
+          <w:szCs w:val="26"/>
+        </w:rPr>
+        <w:t xml:space="preserve"> le lien entre </w:t>
+      </w:r>
+      <w:proofErr w:type="spellStart"/>
+      <w:r>
+        <w:rPr>
+          <w:sz w:val="26"/>
+          <w:szCs w:val="26"/>
+        </w:rPr>
+        <w:t>mysql</w:t>
+      </w:r>
+      <w:proofErr w:type="spellEnd"/>
+      <w:r>
+        <w:rPr>
+          <w:sz w:val="26"/>
+          <w:szCs w:val="26"/>
+        </w:rPr>
+        <w:t xml:space="preserve"> et </w:t>
+      </w:r>
+      <w:proofErr w:type="spellStart"/>
+      <w:r>
+        <w:rPr>
+          <w:sz w:val="26"/>
+          <w:szCs w:val="26"/>
+        </w:rPr>
+        <w:t>access</w:t>
+      </w:r>
+      <w:proofErr w:type="spellEnd"/>
+      <w:r>
+        <w:rPr>
+          <w:sz w:val="26"/>
+          <w:szCs w:val="26"/>
+        </w:rPr>
+        <w:t xml:space="preserve">) et notifier sur le mail que </w:t>
+      </w:r>
+      <w:proofErr w:type="spellStart"/>
+      <w:r>
+        <w:rPr>
+          <w:sz w:val="26"/>
+          <w:szCs w:val="26"/>
+        </w:rPr>
+        <w:t>qlqun</w:t>
+      </w:r>
+      <w:proofErr w:type="spellEnd"/>
+      <w:r>
+        <w:rPr>
+          <w:sz w:val="26"/>
+          <w:szCs w:val="26"/>
+        </w:rPr>
+        <w:t xml:space="preserve"> a rempli le formulaire (soucis de conformité et données personnelles envoyés par mail).</w:t>
       </w:r>
     </w:p>
     <w:p>
@@ -2865,7 +4162,48 @@
           <w:sz w:val="26"/>
           <w:szCs w:val="26"/>
         </w:rPr>
-        <w:t xml:space="preserve">Dashboard où l’admin pourra gérer plusieurs choses (à prendre exemple sur la sae avec leur dashboard): </w:t>
+        <w:t xml:space="preserve">Dashboard où l’admin pourra gérer plusieurs choses (à prendre exemple sur la </w:t>
+      </w:r>
+      <w:proofErr w:type="spellStart"/>
+      <w:r>
+        <w:rPr>
+          <w:sz w:val="26"/>
+          <w:szCs w:val="26"/>
+        </w:rPr>
+        <w:t>sae</w:t>
+      </w:r>
+      <w:proofErr w:type="spellEnd"/>
+      <w:r>
+        <w:rPr>
+          <w:sz w:val="26"/>
+          <w:szCs w:val="26"/>
+        </w:rPr>
+        <w:t xml:space="preserve"> avec leur </w:t>
+      </w:r>
+      <w:proofErr w:type="spellStart"/>
+      <w:r>
+        <w:rPr>
+          <w:sz w:val="26"/>
+          <w:szCs w:val="26"/>
+        </w:rPr>
+        <w:t>dashboard</w:t>
+      </w:r>
+      <w:proofErr w:type="spellEnd"/>
+      <w:proofErr w:type="gramStart"/>
+      <w:r>
+        <w:rPr>
+          <w:sz w:val="26"/>
+          <w:szCs w:val="26"/>
+        </w:rPr>
+        <w:t>):</w:t>
+      </w:r>
+      <w:proofErr w:type="gramEnd"/>
+      <w:r>
+        <w:rPr>
+          <w:sz w:val="26"/>
+          <w:szCs w:val="26"/>
+        </w:rPr>
+        <w:t xml:space="preserve"> </w:t>
       </w:r>
     </w:p>
     <w:p>

</xml_diff>

<commit_message>
temp enlevement model roleuser du back
</commit_message>
<xml_diff>
--- a/Rapport continue de stage.docx
+++ b/Rapport continue de stage.docx
@@ -3999,6 +3999,65 @@
           <w:szCs w:val="26"/>
         </w:rPr>
         <w:t xml:space="preserve">)  </w:t>
+      </w:r>
+    </w:p>
+    <w:p>
+      <w:pPr>
+        <w:pStyle w:val="Paragraphedeliste"/>
+        <w:numPr>
+          <w:ilvl w:val="2"/>
+          <w:numId w:val="1"/>
+        </w:numPr>
+        <w:rPr>
+          <w:sz w:val="26"/>
+          <w:szCs w:val="26"/>
+        </w:rPr>
+      </w:pPr>
+      <w:r>
+        <w:rPr>
+          <w:sz w:val="26"/>
+          <w:szCs w:val="26"/>
+        </w:rPr>
+        <w:t>N</w:t>
+      </w:r>
+      <w:r>
+        <w:rPr>
+          <w:sz w:val="26"/>
+          <w:szCs w:val="26"/>
+        </w:rPr>
+        <w:t xml:space="preserve">e pas oublier la </w:t>
+      </w:r>
+      <w:proofErr w:type="spellStart"/>
+      <w:r>
+        <w:rPr>
+          <w:sz w:val="26"/>
+          <w:szCs w:val="26"/>
+        </w:rPr>
+        <w:t>save</w:t>
+      </w:r>
+      <w:proofErr w:type="spellEnd"/>
+      <w:r>
+        <w:rPr>
+          <w:sz w:val="26"/>
+          <w:szCs w:val="26"/>
+        </w:rPr>
+        <w:t xml:space="preserve"> faite juste avant au cas ou si le </w:t>
+      </w:r>
+      <w:proofErr w:type="spellStart"/>
+      <w:r>
+        <w:rPr>
+          <w:sz w:val="26"/>
+          <w:szCs w:val="26"/>
+        </w:rPr>
+        <w:t>noouveau</w:t>
+      </w:r>
+      <w:proofErr w:type="spellEnd"/>
+      <w:r>
+        <w:rPr>
+          <w:sz w:val="26"/>
+          <w:szCs w:val="26"/>
+        </w:rPr>
+        <w:t xml:space="preserve"> système ne fonctionne pas</w:t>
       </w:r>
     </w:p>
     <w:p>

</xml_diff>

<commit_message>
front fonctionnel et fini, manque plus que le code du back pour gerer le reste (envoie form bdd et mail)
</commit_message>
<xml_diff>
--- a/Rapport continue de stage.docx
+++ b/Rapport continue de stage.docx
@@ -2933,30 +2933,6 @@
     </w:p>
     <w:p>
       <w:pPr>
-        <w:rPr>
-          <w:sz w:val="26"/>
-          <w:szCs w:val="26"/>
-        </w:rPr>
-      </w:pPr>
-    </w:p>
-    <w:p>
-      <w:pPr>
-        <w:rPr>
-          <w:sz w:val="26"/>
-          <w:szCs w:val="26"/>
-        </w:rPr>
-      </w:pPr>
-    </w:p>
-    <w:p>
-      <w:pPr>
-        <w:rPr>
-          <w:sz w:val="26"/>
-          <w:szCs w:val="26"/>
-        </w:rPr>
-      </w:pPr>
-    </w:p>
-    <w:p>
-      <w:pPr>
         <w:pStyle w:val="Paragraphedeliste"/>
         <w:numPr>
           <w:ilvl w:val="0"/>
@@ -2972,6 +2948,90 @@
           <w:sz w:val="26"/>
           <w:szCs w:val="26"/>
         </w:rPr>
+        <w:t>08/08 – 23/08 :</w:t>
+      </w:r>
+    </w:p>
+    <w:p>
+      <w:pPr>
+        <w:pStyle w:val="Paragraphedeliste"/>
+        <w:numPr>
+          <w:ilvl w:val="1"/>
+          <w:numId w:val="1"/>
+        </w:numPr>
+        <w:rPr>
+          <w:sz w:val="26"/>
+          <w:szCs w:val="26"/>
+        </w:rPr>
+      </w:pPr>
+      <w:r>
+        <w:rPr>
+          <w:sz w:val="26"/>
+          <w:szCs w:val="26"/>
+        </w:rPr>
+        <w:t xml:space="preserve">Faits : </w:t>
+      </w:r>
+    </w:p>
+    <w:p>
+      <w:pPr>
+        <w:pStyle w:val="Paragraphedeliste"/>
+        <w:numPr>
+          <w:ilvl w:val="2"/>
+          <w:numId w:val="1"/>
+        </w:numPr>
+        <w:rPr>
+          <w:sz w:val="26"/>
+          <w:szCs w:val="26"/>
+        </w:rPr>
+      </w:pPr>
+      <w:r>
+        <w:rPr>
+          <w:sz w:val="26"/>
+          <w:szCs w:val="26"/>
+        </w:rPr>
+        <w:t>Voir log github</w:t>
+      </w:r>
+    </w:p>
+    <w:p>
+      <w:pPr>
+        <w:rPr>
+          <w:sz w:val="26"/>
+          <w:szCs w:val="26"/>
+        </w:rPr>
+      </w:pPr>
+    </w:p>
+    <w:p>
+      <w:pPr>
+        <w:rPr>
+          <w:sz w:val="26"/>
+          <w:szCs w:val="26"/>
+        </w:rPr>
+      </w:pPr>
+    </w:p>
+    <w:p>
+      <w:pPr>
+        <w:rPr>
+          <w:sz w:val="26"/>
+          <w:szCs w:val="26"/>
+        </w:rPr>
+      </w:pPr>
+    </w:p>
+    <w:p>
+      <w:pPr>
+        <w:pStyle w:val="Paragraphedeliste"/>
+        <w:numPr>
+          <w:ilvl w:val="0"/>
+          <w:numId w:val="1"/>
+        </w:numPr>
+        <w:rPr>
+          <w:sz w:val="26"/>
+          <w:szCs w:val="26"/>
+        </w:rPr>
+      </w:pPr>
+      <w:r>
+        <w:rPr>
+          <w:sz w:val="26"/>
+          <w:szCs w:val="26"/>
+        </w:rPr>
         <w:t xml:space="preserve">Note : </w:t>
       </w:r>
     </w:p>
@@ -3032,6 +3092,7 @@
           <w:sz w:val="26"/>
           <w:szCs w:val="26"/>
         </w:rPr>
+        <w:lastRenderedPageBreak/>
         <w:t>Les clients et utilisateurs, avec leurs droits (clients à lister uniquement lorsqu’on les cherche par leur nom ou d’autres paramètres)</w:t>
       </w:r>
     </w:p>
@@ -3072,7 +3133,6 @@
           <w:sz w:val="26"/>
           <w:szCs w:val="26"/>
         </w:rPr>
-        <w:lastRenderedPageBreak/>
         <w:t>A voir quoi rajouter…</w:t>
       </w:r>
     </w:p>

</xml_diff>

<commit_message>
debut d'ajout de l'interface pour charger et afficher les fichier de l'utilisateur (non fonctionnel)
</commit_message>
<xml_diff>
--- a/Rapport continue de stage.docx
+++ b/Rapport continue de stage.docx
@@ -70,7 +70,23 @@
           <w:sz w:val="26"/>
           <w:szCs w:val="26"/>
         </w:rPr>
-        <w:t>Accueil de l’équipe (briefing, compte rendu des taches à faire…)</w:t>
+        <w:t>Accueil de l’équipe (</w:t>
+      </w:r>
+      <w:proofErr w:type="gramStart"/>
+      <w:r>
+        <w:rPr>
+          <w:sz w:val="26"/>
+          <w:szCs w:val="26"/>
+        </w:rPr>
+        <w:t>briefing</w:t>
+      </w:r>
+      <w:proofErr w:type="gramEnd"/>
+      <w:r>
+        <w:rPr>
+          <w:sz w:val="26"/>
+          <w:szCs w:val="26"/>
+        </w:rPr>
+        <w:t>, compte rendu des taches à faire…)</w:t>
       </w:r>
     </w:p>
     <w:p>
@@ -130,7 +146,23 @@
           <w:sz w:val="26"/>
           <w:szCs w:val="26"/>
         </w:rPr>
-        <w:t xml:space="preserve">But : création des autres pages du site (a propos, contact…). </w:t>
+        <w:t>But : création des autres pages du site (</w:t>
+      </w:r>
+      <w:proofErr w:type="spellStart"/>
+      <w:r>
+        <w:rPr>
+          <w:sz w:val="26"/>
+          <w:szCs w:val="26"/>
+        </w:rPr>
+        <w:t>a</w:t>
+      </w:r>
+      <w:proofErr w:type="spellEnd"/>
+      <w:r>
+        <w:rPr>
+          <w:sz w:val="26"/>
+          <w:szCs w:val="26"/>
+        </w:rPr>
+        <w:t xml:space="preserve"> propos, contact…). </w:t>
       </w:r>
       <w:r>
         <w:rPr>
@@ -425,7 +457,21 @@
           <w:sz w:val="26"/>
           <w:szCs w:val="26"/>
         </w:rPr>
-        <w:t>Page contact fini avec Google forms (envoie de mail lors de formulaire soumis)</w:t>
+        <w:t xml:space="preserve">Page contact fini avec Google </w:t>
+      </w:r>
+      <w:r>
+        <w:rPr>
+          <w:sz w:val="26"/>
+          <w:szCs w:val="26"/>
+        </w:rPr>
+        <w:t>Forms</w:t>
+      </w:r>
+      <w:r>
+        <w:rPr>
+          <w:sz w:val="26"/>
+          <w:szCs w:val="26"/>
+        </w:rPr>
+        <w:t xml:space="preserve"> (envoie de mail lors de formulaire soumis)</w:t>
       </w:r>
     </w:p>
     <w:p>
@@ -559,7 +605,28 @@
           <w:sz w:val="26"/>
           <w:szCs w:val="26"/>
         </w:rPr>
-        <w:t>Page home : acces au formulaire de prop de formation necessaire</w:t>
+        <w:t xml:space="preserve">Page home : </w:t>
+      </w:r>
+      <w:r>
+        <w:rPr>
+          <w:sz w:val="26"/>
+          <w:szCs w:val="26"/>
+        </w:rPr>
+        <w:t>accès</w:t>
+      </w:r>
+      <w:r>
+        <w:rPr>
+          <w:sz w:val="26"/>
+          <w:szCs w:val="26"/>
+        </w:rPr>
+        <w:t xml:space="preserve"> au formulaire de prop de formation </w:t>
+      </w:r>
+      <w:r>
+        <w:rPr>
+          <w:sz w:val="26"/>
+          <w:szCs w:val="26"/>
+        </w:rPr>
+        <w:t>nécessaire</w:t>
       </w:r>
     </w:p>
     <w:p>
@@ -580,7 +647,37 @@
           <w:szCs w:val="26"/>
         </w:rPr>
         <w:lastRenderedPageBreak/>
-        <w:t>Changement du forms concernant l’adresse mail réceptrice (création d’un nouveau compte google pour ça)</w:t>
+        <w:t xml:space="preserve">Changement du </w:t>
+      </w:r>
+      <w:r>
+        <w:rPr>
+          <w:sz w:val="26"/>
+          <w:szCs w:val="26"/>
+        </w:rPr>
+        <w:t>Forms</w:t>
+      </w:r>
+      <w:r>
+        <w:rPr>
+          <w:sz w:val="26"/>
+          <w:szCs w:val="26"/>
+        </w:rPr>
+        <w:t xml:space="preserve"> concernant l’adresse </w:t>
+      </w:r>
+      <w:proofErr w:type="gramStart"/>
+      <w:r>
+        <w:rPr>
+          <w:sz w:val="26"/>
+          <w:szCs w:val="26"/>
+        </w:rPr>
+        <w:t>mail</w:t>
+      </w:r>
+      <w:proofErr w:type="gramEnd"/>
+      <w:r>
+        <w:rPr>
+          <w:sz w:val="26"/>
+          <w:szCs w:val="26"/>
+        </w:rPr>
+        <w:t xml:space="preserve"> réceptrice (création d’un nouveau compte google pour ça)</w:t>
       </w:r>
     </w:p>
     <w:p>
@@ -640,7 +737,21 @@
           <w:sz w:val="26"/>
           <w:szCs w:val="26"/>
         </w:rPr>
-        <w:t>Page Home contenant l’acces au formulaire de demande de formation personnalisé</w:t>
+        <w:t>Page Home contenant l’</w:t>
+      </w:r>
+      <w:r>
+        <w:rPr>
+          <w:sz w:val="26"/>
+          <w:szCs w:val="26"/>
+        </w:rPr>
+        <w:t>accès</w:t>
+      </w:r>
+      <w:r>
+        <w:rPr>
+          <w:sz w:val="26"/>
+          <w:szCs w:val="26"/>
+        </w:rPr>
+        <w:t xml:space="preserve"> au formulaire de demande de formation personnalisé</w:t>
       </w:r>
       <w:r>
         <w:rPr>
@@ -707,7 +818,23 @@
           <w:sz w:val="26"/>
           <w:szCs w:val="26"/>
         </w:rPr>
-        <w:t>Faire la page « a propos / qui sommes-nous »</w:t>
+        <w:t>Faire la page « </w:t>
+      </w:r>
+      <w:proofErr w:type="spellStart"/>
+      <w:r>
+        <w:rPr>
+          <w:sz w:val="26"/>
+          <w:szCs w:val="26"/>
+        </w:rPr>
+        <w:t>a</w:t>
+      </w:r>
+      <w:proofErr w:type="spellEnd"/>
+      <w:r>
+        <w:rPr>
+          <w:sz w:val="26"/>
+          <w:szCs w:val="26"/>
+        </w:rPr>
+        <w:t xml:space="preserve"> propos / qui sommes-nous »</w:t>
       </w:r>
     </w:p>
     <w:p>
@@ -781,27 +908,50 @@
           <w:sz w:val="26"/>
           <w:szCs w:val="26"/>
         </w:rPr>
-        <w:t>Page a propos</w:t>
-      </w:r>
-    </w:p>
-    <w:p>
-      <w:pPr>
-        <w:pStyle w:val="Paragraphedeliste"/>
-        <w:numPr>
-          <w:ilvl w:val="2"/>
-          <w:numId w:val="1"/>
-        </w:numPr>
-        <w:rPr>
-          <w:sz w:val="26"/>
-          <w:szCs w:val="26"/>
-        </w:rPr>
-      </w:pPr>
-      <w:r>
-        <w:rPr>
-          <w:sz w:val="26"/>
-          <w:szCs w:val="26"/>
-        </w:rPr>
-        <w:t>Tentative d’hebergement</w:t>
+        <w:t xml:space="preserve">Page </w:t>
+      </w:r>
+      <w:proofErr w:type="spellStart"/>
+      <w:r>
+        <w:rPr>
+          <w:sz w:val="26"/>
+          <w:szCs w:val="26"/>
+        </w:rPr>
+        <w:t>a</w:t>
+      </w:r>
+      <w:proofErr w:type="spellEnd"/>
+      <w:r>
+        <w:rPr>
+          <w:sz w:val="26"/>
+          <w:szCs w:val="26"/>
+        </w:rPr>
+        <w:t xml:space="preserve"> propos</w:t>
+      </w:r>
+    </w:p>
+    <w:p>
+      <w:pPr>
+        <w:pStyle w:val="Paragraphedeliste"/>
+        <w:numPr>
+          <w:ilvl w:val="2"/>
+          <w:numId w:val="1"/>
+        </w:numPr>
+        <w:rPr>
+          <w:sz w:val="26"/>
+          <w:szCs w:val="26"/>
+        </w:rPr>
+      </w:pPr>
+      <w:r>
+        <w:rPr>
+          <w:sz w:val="26"/>
+          <w:szCs w:val="26"/>
+        </w:rPr>
+        <w:t>Tentative d’</w:t>
+      </w:r>
+      <w:r>
+        <w:rPr>
+          <w:sz w:val="26"/>
+          <w:szCs w:val="26"/>
+        </w:rPr>
+        <w:t>hébergement</w:t>
       </w:r>
     </w:p>
     <w:p>
@@ -1021,27 +1171,55 @@
           <w:sz w:val="26"/>
           <w:szCs w:val="26"/>
         </w:rPr>
-        <w:t>Avancement back (gestion compte, tableau de board pour admin)</w:t>
-      </w:r>
-    </w:p>
-    <w:p>
-      <w:pPr>
-        <w:pStyle w:val="Paragraphedeliste"/>
-        <w:numPr>
-          <w:ilvl w:val="2"/>
-          <w:numId w:val="1"/>
-        </w:numPr>
-        <w:rPr>
-          <w:sz w:val="26"/>
-          <w:szCs w:val="26"/>
-        </w:rPr>
-      </w:pPr>
-      <w:r>
-        <w:rPr>
-          <w:sz w:val="26"/>
-          <w:szCs w:val="26"/>
-        </w:rPr>
-        <w:t>Liaison entre bdd sql et bdd existante Access.</w:t>
+        <w:t xml:space="preserve">Avancement back (gestion compte, tableau de </w:t>
+      </w:r>
+      <w:r>
+        <w:rPr>
+          <w:sz w:val="26"/>
+          <w:szCs w:val="26"/>
+        </w:rPr>
+        <w:t>bord</w:t>
+      </w:r>
+      <w:r>
+        <w:rPr>
+          <w:sz w:val="26"/>
+          <w:szCs w:val="26"/>
+        </w:rPr>
+        <w:t xml:space="preserve"> pour admin)</w:t>
+      </w:r>
+    </w:p>
+    <w:p>
+      <w:pPr>
+        <w:pStyle w:val="Paragraphedeliste"/>
+        <w:numPr>
+          <w:ilvl w:val="2"/>
+          <w:numId w:val="1"/>
+        </w:numPr>
+        <w:rPr>
+          <w:sz w:val="26"/>
+          <w:szCs w:val="26"/>
+        </w:rPr>
+      </w:pPr>
+      <w:r>
+        <w:rPr>
+          <w:sz w:val="26"/>
+          <w:szCs w:val="26"/>
+        </w:rPr>
+        <w:t xml:space="preserve">Liaison entre bdd </w:t>
+      </w:r>
+      <w:r>
+        <w:rPr>
+          <w:sz w:val="26"/>
+          <w:szCs w:val="26"/>
+        </w:rPr>
+        <w:t>SQL</w:t>
+      </w:r>
+      <w:r>
+        <w:rPr>
+          <w:sz w:val="26"/>
+          <w:szCs w:val="26"/>
+        </w:rPr>
+        <w:t xml:space="preserve"> et bdd existante Access.</w:t>
       </w:r>
     </w:p>
     <w:p>
@@ -1121,7 +1299,14 @@
           <w:sz w:val="26"/>
           <w:szCs w:val="26"/>
         </w:rPr>
-        <w:t>Requets sql fonctionnel avec le back mais pas avec le front (problème de valeur inexistante)</w:t>
+        <w:t>Requêtes SQL fonctionnelles</w:t>
+      </w:r>
+      <w:r>
+        <w:rPr>
+          <w:sz w:val="26"/>
+          <w:szCs w:val="26"/>
+        </w:rPr>
+        <w:t xml:space="preserve"> avec le back mais pas avec le front (problème de valeur inexistante)</w:t>
       </w:r>
     </w:p>
     <w:p>
@@ -1201,27 +1386,48 @@
           <w:sz w:val="26"/>
           <w:szCs w:val="26"/>
         </w:rPr>
-        <w:t>Requets connexion et inscription fonctionnel (même avec front)</w:t>
-      </w:r>
-    </w:p>
-    <w:p>
-      <w:pPr>
-        <w:pStyle w:val="Paragraphedeliste"/>
-        <w:numPr>
-          <w:ilvl w:val="2"/>
-          <w:numId w:val="1"/>
-        </w:numPr>
-        <w:rPr>
-          <w:sz w:val="26"/>
-          <w:szCs w:val="26"/>
-        </w:rPr>
-      </w:pPr>
-      <w:r>
-        <w:rPr>
-          <w:sz w:val="26"/>
-          <w:szCs w:val="26"/>
-        </w:rPr>
-        <w:t>Début de navigation sous compte (connexnion)</w:t>
+        <w:t>Requêtes</w:t>
+      </w:r>
+      <w:r>
+        <w:rPr>
+          <w:sz w:val="26"/>
+          <w:szCs w:val="26"/>
+        </w:rPr>
+        <w:t xml:space="preserve"> connexion et inscription fonctionnel (même avec front)</w:t>
+      </w:r>
+    </w:p>
+    <w:p>
+      <w:pPr>
+        <w:pStyle w:val="Paragraphedeliste"/>
+        <w:numPr>
+          <w:ilvl w:val="2"/>
+          <w:numId w:val="1"/>
+        </w:numPr>
+        <w:rPr>
+          <w:sz w:val="26"/>
+          <w:szCs w:val="26"/>
+        </w:rPr>
+      </w:pPr>
+      <w:r>
+        <w:rPr>
+          <w:sz w:val="26"/>
+          <w:szCs w:val="26"/>
+        </w:rPr>
+        <w:t>Début de navigation sous compte (</w:t>
+      </w:r>
+      <w:r>
+        <w:rPr>
+          <w:sz w:val="26"/>
+          <w:szCs w:val="26"/>
+        </w:rPr>
+        <w:t>connexion</w:t>
+      </w:r>
+      <w:r>
+        <w:rPr>
+          <w:sz w:val="26"/>
+          <w:szCs w:val="26"/>
+        </w:rPr>
+        <w:t>)</w:t>
       </w:r>
     </w:p>
     <w:p>
@@ -1282,27 +1488,55 @@
           <w:szCs w:val="26"/>
         </w:rPr>
         <w:lastRenderedPageBreak/>
-        <w:t>Reconnaissance des comptes en bdd (login) + ecriture en bdd (register)</w:t>
-      </w:r>
-    </w:p>
-    <w:p>
-      <w:pPr>
-        <w:pStyle w:val="Paragraphedeliste"/>
-        <w:numPr>
-          <w:ilvl w:val="2"/>
-          <w:numId w:val="1"/>
-        </w:numPr>
-        <w:rPr>
-          <w:sz w:val="26"/>
-          <w:szCs w:val="26"/>
-        </w:rPr>
-      </w:pPr>
-      <w:r>
-        <w:rPr>
-          <w:sz w:val="26"/>
-          <w:szCs w:val="26"/>
-        </w:rPr>
-        <w:t>Création dashboard (future accessibilité uniquement en connexion admin)</w:t>
+        <w:t xml:space="preserve">Reconnaissance des comptes en bdd (login) + </w:t>
+      </w:r>
+      <w:r>
+        <w:rPr>
+          <w:sz w:val="26"/>
+          <w:szCs w:val="26"/>
+        </w:rPr>
+        <w:t>écriture</w:t>
+      </w:r>
+      <w:r>
+        <w:rPr>
+          <w:sz w:val="26"/>
+          <w:szCs w:val="26"/>
+        </w:rPr>
+        <w:t xml:space="preserve"> en bdd (register)</w:t>
+      </w:r>
+    </w:p>
+    <w:p>
+      <w:pPr>
+        <w:pStyle w:val="Paragraphedeliste"/>
+        <w:numPr>
+          <w:ilvl w:val="2"/>
+          <w:numId w:val="1"/>
+        </w:numPr>
+        <w:rPr>
+          <w:sz w:val="26"/>
+          <w:szCs w:val="26"/>
+        </w:rPr>
+      </w:pPr>
+      <w:r>
+        <w:rPr>
+          <w:sz w:val="26"/>
+          <w:szCs w:val="26"/>
+        </w:rPr>
+        <w:t xml:space="preserve">Création </w:t>
+      </w:r>
+      <w:r>
+        <w:rPr>
+          <w:sz w:val="26"/>
+          <w:szCs w:val="26"/>
+        </w:rPr>
+        <w:t>Dashboard</w:t>
+      </w:r>
+      <w:r>
+        <w:rPr>
+          <w:sz w:val="26"/>
+          <w:szCs w:val="26"/>
+        </w:rPr>
+        <w:t xml:space="preserve"> (future accessibilité uniquement en connexion admin)</w:t>
       </w:r>
     </w:p>
     <w:p>
@@ -1462,27 +1696,48 @@
           <w:sz w:val="26"/>
           <w:szCs w:val="26"/>
         </w:rPr>
-        <w:t>Créer un dashboard pour la gestion en tant qu’admin</w:t>
-      </w:r>
-    </w:p>
-    <w:p>
-      <w:pPr>
-        <w:pStyle w:val="Paragraphedeliste"/>
-        <w:numPr>
-          <w:ilvl w:val="2"/>
-          <w:numId w:val="1"/>
-        </w:numPr>
-        <w:rPr>
-          <w:sz w:val="26"/>
-          <w:szCs w:val="26"/>
-        </w:rPr>
-      </w:pPr>
-      <w:r>
-        <w:rPr>
-          <w:sz w:val="26"/>
-          <w:szCs w:val="26"/>
-        </w:rPr>
-        <w:t>Liaison de la bdd existante avec une bdd access</w:t>
+        <w:t xml:space="preserve">Créer un </w:t>
+      </w:r>
+      <w:r>
+        <w:rPr>
+          <w:sz w:val="26"/>
+          <w:szCs w:val="26"/>
+        </w:rPr>
+        <w:t>Dashboard</w:t>
+      </w:r>
+      <w:r>
+        <w:rPr>
+          <w:sz w:val="26"/>
+          <w:szCs w:val="26"/>
+        </w:rPr>
+        <w:t xml:space="preserve"> pour la gestion en tant qu’admin</w:t>
+      </w:r>
+    </w:p>
+    <w:p>
+      <w:pPr>
+        <w:pStyle w:val="Paragraphedeliste"/>
+        <w:numPr>
+          <w:ilvl w:val="2"/>
+          <w:numId w:val="1"/>
+        </w:numPr>
+        <w:rPr>
+          <w:sz w:val="26"/>
+          <w:szCs w:val="26"/>
+        </w:rPr>
+      </w:pPr>
+      <w:r>
+        <w:rPr>
+          <w:sz w:val="26"/>
+          <w:szCs w:val="26"/>
+        </w:rPr>
+        <w:t xml:space="preserve">Liaison de la bdd existante avec une bdd </w:t>
+      </w:r>
+      <w:r>
+        <w:rPr>
+          <w:sz w:val="26"/>
+          <w:szCs w:val="26"/>
+        </w:rPr>
+        <w:t>Access</w:t>
       </w:r>
     </w:p>
     <w:p>
@@ -1724,7 +1979,21 @@
           <w:sz w:val="26"/>
           <w:szCs w:val="26"/>
         </w:rPr>
-        <w:t>, après un jour d’échec a la résolution du problème.</w:t>
+        <w:t xml:space="preserve">, après un jour d’échec </w:t>
+      </w:r>
+      <w:r>
+        <w:rPr>
+          <w:sz w:val="26"/>
+          <w:szCs w:val="26"/>
+        </w:rPr>
+        <w:t>à</w:t>
+      </w:r>
+      <w:r>
+        <w:rPr>
+          <w:sz w:val="26"/>
+          <w:szCs w:val="26"/>
+        </w:rPr>
+        <w:t xml:space="preserve"> la résolution du problème.</w:t>
       </w:r>
     </w:p>
     <w:p>
@@ -1924,7 +2193,35 @@
           <w:sz w:val="26"/>
           <w:szCs w:val="26"/>
         </w:rPr>
-        <w:t>Connexion ré-accessible mais toujours pas de restriction d’acces selon le rôle de l’utilisateur (retour a la case départ)</w:t>
+        <w:t>Connexion ré-accessible mais toujours pas de restriction d’</w:t>
+      </w:r>
+      <w:r>
+        <w:rPr>
+          <w:sz w:val="26"/>
+          <w:szCs w:val="26"/>
+        </w:rPr>
+        <w:t>accès</w:t>
+      </w:r>
+      <w:r>
+        <w:rPr>
+          <w:sz w:val="26"/>
+          <w:szCs w:val="26"/>
+        </w:rPr>
+        <w:t xml:space="preserve"> selon le rôle de l’utilisateur (retour </w:t>
+      </w:r>
+      <w:r>
+        <w:rPr>
+          <w:sz w:val="26"/>
+          <w:szCs w:val="26"/>
+        </w:rPr>
+        <w:t>à</w:t>
+      </w:r>
+      <w:r>
+        <w:rPr>
+          <w:sz w:val="26"/>
+          <w:szCs w:val="26"/>
+        </w:rPr>
+        <w:t xml:space="preserve"> la case départ)</w:t>
       </w:r>
     </w:p>
     <w:p>
@@ -1985,21 +2282,37 @@
           <w:szCs w:val="26"/>
         </w:rPr>
         <w:lastRenderedPageBreak/>
-        <w:t xml:space="preserve">Résolution du problème (enfaite c’était une mauvaise récupération du rôle du user côté back, du coup reconnaissait pas </w:t>
-      </w:r>
-      <w:r>
-        <w:rPr>
-          <w:sz w:val="26"/>
-          <w:szCs w:val="26"/>
-        </w:rPr>
-        <w:t xml:space="preserve">ni </w:t>
-      </w:r>
-      <w:r>
-        <w:rPr>
-          <w:sz w:val="26"/>
-          <w:szCs w:val="26"/>
-        </w:rPr>
-        <w:t>le user ni son rôle et donc boucle infinie)</w:t>
+        <w:t xml:space="preserve">Résolution du problème (enfaite c’était une mauvaise récupération du rôle du user côté back, du </w:t>
+      </w:r>
+      <w:r>
+        <w:rPr>
+          <w:sz w:val="26"/>
+          <w:szCs w:val="26"/>
+        </w:rPr>
+        <w:t>coup ne reconnaissait pas ni</w:t>
+      </w:r>
+      <w:r>
+        <w:rPr>
+          <w:sz w:val="26"/>
+          <w:szCs w:val="26"/>
+        </w:rPr>
+        <w:t xml:space="preserve"> </w:t>
+      </w:r>
+      <w:proofErr w:type="gramStart"/>
+      <w:r>
+        <w:rPr>
+          <w:sz w:val="26"/>
+          <w:szCs w:val="26"/>
+        </w:rPr>
+        <w:t>le user</w:t>
+      </w:r>
+      <w:proofErr w:type="gramEnd"/>
+      <w:r>
+        <w:rPr>
+          <w:sz w:val="26"/>
+          <w:szCs w:val="26"/>
+        </w:rPr>
+        <w:t xml:space="preserve"> ni son rôle et donc boucle infinie)</w:t>
       </w:r>
     </w:p>
     <w:p>
@@ -2279,7 +2592,21 @@
           <w:sz w:val="26"/>
           <w:szCs w:val="26"/>
         </w:rPr>
-        <w:t>Début de changement du formulaire : envoie de mail juste pour informer, et stocker les infos dans la bdd (erreur lors de la soumission du formulaire, log : boucle infinie login / nonlog : crach)</w:t>
+        <w:t>Début de changement du formulaire : envoie de mail juste pour informer, et stocker les infos dans la bdd (erreur lors de la soumission du formulaire, log : boucle infinie login / nonlog : crach</w:t>
+      </w:r>
+      <w:r>
+        <w:rPr>
+          <w:sz w:val="26"/>
+          <w:szCs w:val="26"/>
+        </w:rPr>
+        <w:t>e</w:t>
+      </w:r>
+      <w:r>
+        <w:rPr>
+          <w:sz w:val="26"/>
+          <w:szCs w:val="26"/>
+        </w:rPr>
+        <w:t>)</w:t>
       </w:r>
     </w:p>
     <w:p>
@@ -2339,7 +2666,30 @@
           <w:sz w:val="26"/>
           <w:szCs w:val="26"/>
         </w:rPr>
-        <w:t>formulaire fonctionnel avec la bdd (par contre problème avec le register)</w:t>
+        <w:t>Formulaire</w:t>
+      </w:r>
+      <w:r>
+        <w:rPr>
+          <w:sz w:val="26"/>
+          <w:szCs w:val="26"/>
+        </w:rPr>
+        <w:t xml:space="preserve"> fonctionnel avec la bdd (</w:t>
+      </w:r>
+      <w:proofErr w:type="gramStart"/>
+      <w:r>
+        <w:rPr>
+          <w:sz w:val="26"/>
+          <w:szCs w:val="26"/>
+        </w:rPr>
+        <w:t>par contre</w:t>
+      </w:r>
+      <w:proofErr w:type="gramEnd"/>
+      <w:r>
+        <w:rPr>
+          <w:sz w:val="26"/>
+          <w:szCs w:val="26"/>
+        </w:rPr>
+        <w:t xml:space="preserve"> problème avec le register)</w:t>
       </w:r>
     </w:p>
     <w:p>
@@ -2406,7 +2756,21 @@
           <w:sz w:val="26"/>
           <w:szCs w:val="26"/>
         </w:rPr>
-        <w:t>, peut etre problème de getRole ou de getToken</w:t>
+        <w:t xml:space="preserve">, </w:t>
+      </w:r>
+      <w:r>
+        <w:rPr>
+          <w:sz w:val="26"/>
+          <w:szCs w:val="26"/>
+        </w:rPr>
+        <w:t>peut-être</w:t>
+      </w:r>
+      <w:r>
+        <w:rPr>
+          <w:sz w:val="26"/>
+          <w:szCs w:val="26"/>
+        </w:rPr>
+        <w:t xml:space="preserve"> problème de getRole ou de getToken</w:t>
       </w:r>
     </w:p>
     <w:p>
@@ -2526,7 +2890,21 @@
           <w:sz w:val="26"/>
           <w:szCs w:val="26"/>
         </w:rPr>
-        <w:t>Debug et reparation de qlq erreurs (il en reste encore)</w:t>
+        <w:t xml:space="preserve">Debug et </w:t>
+      </w:r>
+      <w:r>
+        <w:rPr>
+          <w:sz w:val="26"/>
+          <w:szCs w:val="26"/>
+        </w:rPr>
+        <w:t>réparation</w:t>
+      </w:r>
+      <w:r>
+        <w:rPr>
+          <w:sz w:val="26"/>
+          <w:szCs w:val="26"/>
+        </w:rPr>
+        <w:t xml:space="preserve"> de qlq erreurs (il en reste encore)</w:t>
       </w:r>
     </w:p>
     <w:p>
@@ -2586,7 +2964,43 @@
           <w:sz w:val="26"/>
           <w:szCs w:val="26"/>
         </w:rPr>
-        <w:t>Voir git</w:t>
+        <w:lastRenderedPageBreak/>
+        <w:t>P</w:t>
+      </w:r>
+      <w:r>
+        <w:rPr>
+          <w:sz w:val="26"/>
+          <w:szCs w:val="26"/>
+        </w:rPr>
+        <w:t xml:space="preserve">roblème de connexion toujours présent (pas le même mdp alors que c'est les mêmes) et aussi </w:t>
+      </w:r>
+      <w:r>
+        <w:rPr>
+          <w:sz w:val="26"/>
+          <w:szCs w:val="26"/>
+        </w:rPr>
+        <w:t>à</w:t>
+      </w:r>
+      <w:r>
+        <w:rPr>
+          <w:sz w:val="26"/>
+          <w:szCs w:val="26"/>
+        </w:rPr>
+        <w:t xml:space="preserve"> voir sur le register peut être (test avec mdp non ha</w:t>
+      </w:r>
+      <w:r>
+        <w:rPr>
+          <w:sz w:val="26"/>
+          <w:szCs w:val="26"/>
+        </w:rPr>
+        <w:t>c</w:t>
+      </w:r>
+      <w:r>
+        <w:rPr>
+          <w:sz w:val="26"/>
+          <w:szCs w:val="26"/>
+        </w:rPr>
+        <w:t>hé dans la bdd mais marche pas)</w:t>
       </w:r>
     </w:p>
     <w:p>
@@ -2606,8 +3020,701 @@
           <w:sz w:val="26"/>
           <w:szCs w:val="26"/>
         </w:rPr>
+        <w:t>24/07 :</w:t>
+      </w:r>
+    </w:p>
+    <w:p>
+      <w:pPr>
+        <w:pStyle w:val="Paragraphedeliste"/>
+        <w:numPr>
+          <w:ilvl w:val="1"/>
+          <w:numId w:val="1"/>
+        </w:numPr>
+        <w:rPr>
+          <w:sz w:val="26"/>
+          <w:szCs w:val="26"/>
+        </w:rPr>
+      </w:pPr>
+      <w:r>
+        <w:rPr>
+          <w:sz w:val="26"/>
+          <w:szCs w:val="26"/>
+        </w:rPr>
+        <w:t>Faits :</w:t>
+      </w:r>
+    </w:p>
+    <w:p>
+      <w:pPr>
+        <w:pStyle w:val="Paragraphedeliste"/>
+        <w:numPr>
+          <w:ilvl w:val="2"/>
+          <w:numId w:val="1"/>
+        </w:numPr>
+        <w:rPr>
+          <w:sz w:val="26"/>
+          <w:szCs w:val="26"/>
+        </w:rPr>
+      </w:pPr>
+      <w:r>
+        <w:rPr>
+          <w:sz w:val="26"/>
+          <w:szCs w:val="26"/>
+        </w:rPr>
+        <w:t xml:space="preserve">Résolution du problème de connexion de new compte (double </w:t>
+      </w:r>
+      <w:r>
+        <w:rPr>
+          <w:sz w:val="26"/>
+          <w:szCs w:val="26"/>
+        </w:rPr>
+        <w:t>hachage</w:t>
+      </w:r>
+      <w:r>
+        <w:rPr>
+          <w:sz w:val="26"/>
+          <w:szCs w:val="26"/>
+        </w:rPr>
+        <w:t>) + peut être compréhension (chatgpt) du problème des tables dans la bdd</w:t>
+      </w:r>
+    </w:p>
+    <w:p>
+      <w:pPr>
+        <w:pStyle w:val="Paragraphedeliste"/>
+        <w:numPr>
+          <w:ilvl w:val="0"/>
+          <w:numId w:val="1"/>
+        </w:numPr>
+        <w:rPr>
+          <w:sz w:val="26"/>
+          <w:szCs w:val="26"/>
+        </w:rPr>
+      </w:pPr>
+      <w:r>
+        <w:rPr>
+          <w:sz w:val="26"/>
+          <w:szCs w:val="26"/>
+        </w:rPr>
+        <w:t>25</w:t>
+      </w:r>
+      <w:r>
+        <w:rPr>
+          <w:sz w:val="26"/>
+          <w:szCs w:val="26"/>
+        </w:rPr>
+        <w:t>-26</w:t>
+      </w:r>
+      <w:r>
+        <w:rPr>
+          <w:sz w:val="26"/>
+          <w:szCs w:val="26"/>
+        </w:rPr>
+        <w:t>/07 :</w:t>
+      </w:r>
+    </w:p>
+    <w:p>
+      <w:pPr>
+        <w:pStyle w:val="Paragraphedeliste"/>
+        <w:numPr>
+          <w:ilvl w:val="1"/>
+          <w:numId w:val="1"/>
+        </w:numPr>
+        <w:rPr>
+          <w:sz w:val="26"/>
+          <w:szCs w:val="26"/>
+        </w:rPr>
+      </w:pPr>
+      <w:r>
+        <w:rPr>
+          <w:sz w:val="26"/>
+          <w:szCs w:val="26"/>
+        </w:rPr>
+        <w:t>Faits :</w:t>
+      </w:r>
+    </w:p>
+    <w:p>
+      <w:pPr>
+        <w:pStyle w:val="Paragraphedeliste"/>
+        <w:numPr>
+          <w:ilvl w:val="2"/>
+          <w:numId w:val="1"/>
+        </w:numPr>
+        <w:rPr>
+          <w:sz w:val="26"/>
+          <w:szCs w:val="26"/>
+        </w:rPr>
+      </w:pPr>
+      <w:r>
+        <w:rPr>
+          <w:sz w:val="26"/>
+          <w:szCs w:val="26"/>
+        </w:rPr>
+        <w:t>Résolution de la double table dans la bdd mais re-problème avec les mdp (</w:t>
+      </w:r>
+      <w:r>
+        <w:rPr>
+          <w:sz w:val="26"/>
+          <w:szCs w:val="26"/>
+        </w:rPr>
+        <w:t xml:space="preserve"> </w:t>
+      </w:r>
+      <w:r>
+        <w:rPr>
+          <w:sz w:val="26"/>
+          <w:szCs w:val="26"/>
+        </w:rPr>
+        <w:t>.matches()</w:t>
+      </w:r>
+      <w:r>
+        <w:rPr>
+          <w:sz w:val="26"/>
+          <w:szCs w:val="26"/>
+        </w:rPr>
+        <w:t xml:space="preserve"> </w:t>
+      </w:r>
+      <w:r>
+        <w:rPr>
+          <w:sz w:val="26"/>
+          <w:szCs w:val="26"/>
+        </w:rPr>
+        <w:t>)</w:t>
+      </w:r>
+    </w:p>
+    <w:p>
+      <w:pPr>
+        <w:pStyle w:val="Paragraphedeliste"/>
+        <w:numPr>
+          <w:ilvl w:val="0"/>
+          <w:numId w:val="1"/>
+        </w:numPr>
+        <w:rPr>
+          <w:sz w:val="26"/>
+          <w:szCs w:val="26"/>
+        </w:rPr>
+      </w:pPr>
+      <w:r>
+        <w:rPr>
+          <w:sz w:val="26"/>
+          <w:szCs w:val="26"/>
+        </w:rPr>
+        <w:t>29/07 :</w:t>
+      </w:r>
+    </w:p>
+    <w:p>
+      <w:pPr>
+        <w:pStyle w:val="Paragraphedeliste"/>
+        <w:numPr>
+          <w:ilvl w:val="1"/>
+          <w:numId w:val="1"/>
+        </w:numPr>
+        <w:rPr>
+          <w:sz w:val="26"/>
+          <w:szCs w:val="26"/>
+        </w:rPr>
+      </w:pPr>
+      <w:r>
+        <w:rPr>
+          <w:sz w:val="26"/>
+          <w:szCs w:val="26"/>
+        </w:rPr>
+        <w:t>Faits :</w:t>
+      </w:r>
+    </w:p>
+    <w:p>
+      <w:pPr>
+        <w:pStyle w:val="Paragraphedeliste"/>
+        <w:numPr>
+          <w:ilvl w:val="2"/>
+          <w:numId w:val="1"/>
+        </w:numPr>
+        <w:rPr>
+          <w:sz w:val="26"/>
+          <w:szCs w:val="26"/>
+        </w:rPr>
+      </w:pPr>
+      <w:r>
+        <w:rPr>
+          <w:sz w:val="26"/>
+          <w:szCs w:val="26"/>
+        </w:rPr>
+        <w:t xml:space="preserve">Re-résolution du double </w:t>
+      </w:r>
+      <w:r>
+        <w:rPr>
+          <w:sz w:val="26"/>
+          <w:szCs w:val="26"/>
+        </w:rPr>
+        <w:t>hachage</w:t>
+      </w:r>
+      <w:r>
+        <w:rPr>
+          <w:sz w:val="26"/>
+          <w:szCs w:val="26"/>
+        </w:rPr>
+        <w:t xml:space="preserve"> + résolution problème de la double table (rôle_user et user_role)</w:t>
+      </w:r>
+    </w:p>
+    <w:p>
+      <w:pPr>
+        <w:pStyle w:val="Paragraphedeliste"/>
+        <w:numPr>
+          <w:ilvl w:val="0"/>
+          <w:numId w:val="1"/>
+        </w:numPr>
+        <w:rPr>
+          <w:sz w:val="26"/>
+          <w:szCs w:val="26"/>
+        </w:rPr>
+      </w:pPr>
+      <w:r>
+        <w:rPr>
+          <w:sz w:val="26"/>
+          <w:szCs w:val="26"/>
+        </w:rPr>
+        <w:t>30/07 :</w:t>
+      </w:r>
+    </w:p>
+    <w:p>
+      <w:pPr>
+        <w:pStyle w:val="Paragraphedeliste"/>
+        <w:numPr>
+          <w:ilvl w:val="1"/>
+          <w:numId w:val="1"/>
+        </w:numPr>
+        <w:rPr>
+          <w:sz w:val="26"/>
+          <w:szCs w:val="26"/>
+        </w:rPr>
+      </w:pPr>
+      <w:r>
+        <w:rPr>
+          <w:sz w:val="26"/>
+          <w:szCs w:val="26"/>
+        </w:rPr>
+        <w:t>Faits :</w:t>
+      </w:r>
+    </w:p>
+    <w:p>
+      <w:pPr>
+        <w:pStyle w:val="Paragraphedeliste"/>
+        <w:numPr>
+          <w:ilvl w:val="2"/>
+          <w:numId w:val="1"/>
+        </w:numPr>
+        <w:rPr>
+          <w:sz w:val="26"/>
+          <w:szCs w:val="26"/>
+        </w:rPr>
+      </w:pPr>
+      <w:r>
+        <w:rPr>
+          <w:sz w:val="26"/>
+          <w:szCs w:val="26"/>
+        </w:rPr>
+        <w:t xml:space="preserve">Suppression des userRole (model, service, </w:t>
+      </w:r>
+      <w:r>
+        <w:rPr>
+          <w:sz w:val="26"/>
+          <w:szCs w:val="26"/>
+        </w:rPr>
+        <w:t>Controller</w:t>
+      </w:r>
+      <w:r>
+        <w:rPr>
+          <w:sz w:val="26"/>
+          <w:szCs w:val="26"/>
+        </w:rPr>
+        <w:t xml:space="preserve">, ect…) car trop de problème pour la bdd. Données plutôt misent dans User (manque vérification au niveau du back)  </w:t>
+      </w:r>
+    </w:p>
+    <w:p>
+      <w:pPr>
+        <w:pStyle w:val="Paragraphedeliste"/>
+        <w:numPr>
+          <w:ilvl w:val="2"/>
+          <w:numId w:val="1"/>
+        </w:numPr>
+        <w:rPr>
+          <w:sz w:val="26"/>
+          <w:szCs w:val="26"/>
+        </w:rPr>
+      </w:pPr>
+      <w:r>
+        <w:rPr>
+          <w:sz w:val="26"/>
+          <w:szCs w:val="26"/>
+        </w:rPr>
+        <w:t xml:space="preserve">Ne pas oublier la save faite juste avant au cas ou si le </w:t>
+      </w:r>
+      <w:r>
+        <w:rPr>
+          <w:sz w:val="26"/>
+          <w:szCs w:val="26"/>
+        </w:rPr>
+        <w:t xml:space="preserve">nouveau </w:t>
+      </w:r>
+      <w:r>
+        <w:rPr>
+          <w:sz w:val="26"/>
+          <w:szCs w:val="26"/>
+        </w:rPr>
+        <w:t>système</w:t>
+      </w:r>
+      <w:r>
+        <w:rPr>
+          <w:sz w:val="26"/>
+          <w:szCs w:val="26"/>
+        </w:rPr>
+        <w:t xml:space="preserve"> ne fonctionne pas</w:t>
+      </w:r>
+    </w:p>
+    <w:p>
+      <w:pPr>
+        <w:pStyle w:val="Paragraphedeliste"/>
+        <w:numPr>
+          <w:ilvl w:val="0"/>
+          <w:numId w:val="1"/>
+        </w:numPr>
+        <w:rPr>
+          <w:sz w:val="26"/>
+          <w:szCs w:val="26"/>
+        </w:rPr>
+      </w:pPr>
+      <w:r>
+        <w:rPr>
+          <w:sz w:val="26"/>
+          <w:szCs w:val="26"/>
+        </w:rPr>
+        <w:t>31/07 – 07/08 :</w:t>
+      </w:r>
+    </w:p>
+    <w:p>
+      <w:pPr>
+        <w:pStyle w:val="Paragraphedeliste"/>
+        <w:numPr>
+          <w:ilvl w:val="1"/>
+          <w:numId w:val="1"/>
+        </w:numPr>
+        <w:rPr>
+          <w:sz w:val="26"/>
+          <w:szCs w:val="26"/>
+        </w:rPr>
+      </w:pPr>
+      <w:r>
+        <w:rPr>
+          <w:sz w:val="26"/>
+          <w:szCs w:val="26"/>
+        </w:rPr>
+        <w:t>Faits :</w:t>
+      </w:r>
+      <w:r>
+        <w:rPr>
+          <w:sz w:val="26"/>
+          <w:szCs w:val="26"/>
+        </w:rPr>
+        <w:tab/>
+      </w:r>
+    </w:p>
+    <w:p>
+      <w:pPr>
+        <w:pStyle w:val="Paragraphedeliste"/>
+        <w:numPr>
+          <w:ilvl w:val="2"/>
+          <w:numId w:val="1"/>
+        </w:numPr>
+        <w:rPr>
+          <w:sz w:val="26"/>
+          <w:szCs w:val="26"/>
+        </w:rPr>
+      </w:pPr>
+      <w:r>
+        <w:rPr>
+          <w:sz w:val="26"/>
+          <w:szCs w:val="26"/>
+        </w:rPr>
+        <w:t>Nouvelle bdd fonctionnel (suppression d’une table superflue « rôle_user » alors que le lien se faisait par le « rôle_id » dans la table user).</w:t>
+      </w:r>
+    </w:p>
+    <w:p>
+      <w:pPr>
+        <w:pStyle w:val="Paragraphedeliste"/>
+        <w:numPr>
+          <w:ilvl w:val="0"/>
+          <w:numId w:val="1"/>
+        </w:numPr>
+        <w:rPr>
+          <w:sz w:val="26"/>
+          <w:szCs w:val="26"/>
+        </w:rPr>
+      </w:pPr>
+      <w:r>
+        <w:rPr>
+          <w:sz w:val="26"/>
+          <w:szCs w:val="26"/>
+        </w:rPr>
+        <w:t>08/08 – 2</w:t>
+      </w:r>
+      <w:r>
+        <w:rPr>
+          <w:sz w:val="26"/>
+          <w:szCs w:val="26"/>
+        </w:rPr>
+        <w:t>0</w:t>
+      </w:r>
+      <w:r>
+        <w:rPr>
+          <w:sz w:val="26"/>
+          <w:szCs w:val="26"/>
+        </w:rPr>
+        <w:t>/08 :</w:t>
+      </w:r>
+    </w:p>
+    <w:p>
+      <w:pPr>
+        <w:pStyle w:val="Paragraphedeliste"/>
+        <w:numPr>
+          <w:ilvl w:val="1"/>
+          <w:numId w:val="1"/>
+        </w:numPr>
+        <w:rPr>
+          <w:sz w:val="26"/>
+          <w:szCs w:val="26"/>
+        </w:rPr>
+      </w:pPr>
+      <w:r>
+        <w:rPr>
+          <w:sz w:val="26"/>
+          <w:szCs w:val="26"/>
+        </w:rPr>
+        <w:t xml:space="preserve">Faits : </w:t>
+      </w:r>
+    </w:p>
+    <w:p>
+      <w:pPr>
+        <w:pStyle w:val="Paragraphedeliste"/>
+        <w:numPr>
+          <w:ilvl w:val="2"/>
+          <w:numId w:val="1"/>
+        </w:numPr>
+        <w:rPr>
+          <w:sz w:val="26"/>
+          <w:szCs w:val="26"/>
+        </w:rPr>
+      </w:pPr>
+      <w:r>
+        <w:rPr>
+          <w:sz w:val="26"/>
+          <w:szCs w:val="26"/>
+        </w:rPr>
+        <w:t>Création d’un Dashboard ou l’admin peut administrer les utilisateurs</w:t>
+      </w:r>
+    </w:p>
+    <w:p>
+      <w:pPr>
+        <w:pStyle w:val="Paragraphedeliste"/>
+        <w:numPr>
+          <w:ilvl w:val="2"/>
+          <w:numId w:val="1"/>
+        </w:numPr>
+        <w:rPr>
+          <w:sz w:val="26"/>
+          <w:szCs w:val="26"/>
+        </w:rPr>
+      </w:pPr>
+      <w:r>
+        <w:rPr>
+          <w:sz w:val="26"/>
+          <w:szCs w:val="26"/>
+        </w:rPr>
+        <w:t>Fonctionnalité de recherche</w:t>
+      </w:r>
+      <w:r>
+        <w:rPr>
+          <w:sz w:val="26"/>
+          <w:szCs w:val="26"/>
+        </w:rPr>
+        <w:t xml:space="preserve"> d’utilisateur par nom et autres</w:t>
+      </w:r>
+    </w:p>
+    <w:p>
+      <w:pPr>
+        <w:pStyle w:val="Paragraphedeliste"/>
+        <w:numPr>
+          <w:ilvl w:val="0"/>
+          <w:numId w:val="1"/>
+        </w:numPr>
+        <w:rPr>
+          <w:sz w:val="26"/>
+          <w:szCs w:val="26"/>
+        </w:rPr>
+      </w:pPr>
+      <w:r>
+        <w:rPr>
+          <w:sz w:val="26"/>
+          <w:szCs w:val="26"/>
+        </w:rPr>
+        <w:t>21/08 – 23/08 :</w:t>
+      </w:r>
+    </w:p>
+    <w:p>
+      <w:pPr>
+        <w:pStyle w:val="Paragraphedeliste"/>
+        <w:numPr>
+          <w:ilvl w:val="1"/>
+          <w:numId w:val="1"/>
+        </w:numPr>
+        <w:rPr>
+          <w:sz w:val="26"/>
+          <w:szCs w:val="26"/>
+        </w:rPr>
+      </w:pPr>
+      <w:r>
+        <w:rPr>
+          <w:sz w:val="26"/>
+          <w:szCs w:val="26"/>
+        </w:rPr>
+        <w:t>Faits :</w:t>
+      </w:r>
+    </w:p>
+    <w:p>
+      <w:pPr>
+        <w:pStyle w:val="Paragraphedeliste"/>
+        <w:numPr>
+          <w:ilvl w:val="2"/>
+          <w:numId w:val="1"/>
+        </w:numPr>
+        <w:rPr>
+          <w:sz w:val="26"/>
+          <w:szCs w:val="26"/>
+        </w:rPr>
+      </w:pPr>
+      <w:r>
+        <w:rPr>
+          <w:sz w:val="26"/>
+          <w:szCs w:val="26"/>
+        </w:rPr>
+        <w:t>Modification des infos d’un utilisateur et possibilité de supprimer un utilisateur (dans la modif)</w:t>
+      </w:r>
+    </w:p>
+    <w:p>
+      <w:pPr>
+        <w:pStyle w:val="Paragraphedeliste"/>
+        <w:numPr>
+          <w:ilvl w:val="0"/>
+          <w:numId w:val="1"/>
+        </w:numPr>
+        <w:rPr>
+          <w:sz w:val="26"/>
+          <w:szCs w:val="26"/>
+        </w:rPr>
+      </w:pPr>
+      <w:r>
+        <w:rPr>
+          <w:sz w:val="26"/>
+          <w:szCs w:val="26"/>
+        </w:rPr>
+        <w:t>24/08 – 02/09 :</w:t>
+      </w:r>
+    </w:p>
+    <w:p>
+      <w:pPr>
+        <w:pStyle w:val="Paragraphedeliste"/>
+        <w:numPr>
+          <w:ilvl w:val="1"/>
+          <w:numId w:val="1"/>
+        </w:numPr>
+        <w:rPr>
+          <w:sz w:val="26"/>
+          <w:szCs w:val="26"/>
+        </w:rPr>
+      </w:pPr>
+      <w:r>
+        <w:rPr>
+          <w:sz w:val="26"/>
+          <w:szCs w:val="26"/>
+        </w:rPr>
+        <w:t>Faits :</w:t>
+      </w:r>
+    </w:p>
+    <w:p>
+      <w:pPr>
+        <w:pStyle w:val="Paragraphedeliste"/>
+        <w:numPr>
+          <w:ilvl w:val="2"/>
+          <w:numId w:val="1"/>
+        </w:numPr>
+        <w:rPr>
+          <w:sz w:val="26"/>
+          <w:szCs w:val="26"/>
+        </w:rPr>
+      </w:pPr>
+      <w:r>
+        <w:rPr>
+          <w:sz w:val="26"/>
+          <w:szCs w:val="26"/>
+        </w:rPr>
         <w:lastRenderedPageBreak/>
-        <w:t>24/07 :</w:t>
+        <w:t>(Re)Création du formulaire de demande de devis personnalisé (car avant c’était un google Forms) :</w:t>
+      </w:r>
+    </w:p>
+    <w:p>
+      <w:pPr>
+        <w:pStyle w:val="Paragraphedeliste"/>
+        <w:numPr>
+          <w:ilvl w:val="3"/>
+          <w:numId w:val="1"/>
+        </w:numPr>
+        <w:rPr>
+          <w:sz w:val="26"/>
+          <w:szCs w:val="26"/>
+        </w:rPr>
+      </w:pPr>
+      <w:r>
+        <w:rPr>
+          <w:sz w:val="26"/>
+          <w:szCs w:val="26"/>
+        </w:rPr>
+        <w:t>1ere section : envoie de mail pour prévenir qu’un user complète le form et enregistre ses infos dans la bdd</w:t>
+      </w:r>
+    </w:p>
+    <w:p>
+      <w:pPr>
+        <w:pStyle w:val="Paragraphedeliste"/>
+        <w:numPr>
+          <w:ilvl w:val="3"/>
+          <w:numId w:val="1"/>
+        </w:numPr>
+        <w:rPr>
+          <w:sz w:val="26"/>
+          <w:szCs w:val="26"/>
+        </w:rPr>
+      </w:pPr>
+      <w:r>
+        <w:rPr>
+          <w:sz w:val="26"/>
+          <w:szCs w:val="26"/>
+        </w:rPr>
+        <w:t>Rien dans la 2eme et la 3eme : remplis la table form_data dans la bdd pour tous les champs du form</w:t>
+      </w:r>
+    </w:p>
+    <w:p>
+      <w:pPr>
+        <w:pStyle w:val="Paragraphedeliste"/>
+        <w:numPr>
+          <w:ilvl w:val="0"/>
+          <w:numId w:val="1"/>
+        </w:numPr>
+        <w:rPr>
+          <w:sz w:val="26"/>
+          <w:szCs w:val="26"/>
+        </w:rPr>
+      </w:pPr>
+      <w:r>
+        <w:rPr>
+          <w:sz w:val="26"/>
+          <w:szCs w:val="26"/>
+        </w:rPr>
+        <w:t>04/09 – 06/09 :</w:t>
       </w:r>
     </w:p>
     <w:p>
@@ -2647,7 +3754,14 @@
           <w:sz w:val="26"/>
           <w:szCs w:val="26"/>
         </w:rPr>
-        <w:t>Résolution du problème de connexion de new compte (double hashage) + peut être compréhension (chatgpt) du problème des tables dans la bdd</w:t>
+        <w:t xml:space="preserve">Ajout de la possibilité de changer de mdp (avec code de vérification envoyé </w:t>
+      </w:r>
+      <w:r>
+        <w:rPr>
+          <w:sz w:val="26"/>
+          <w:szCs w:val="26"/>
+        </w:rPr>
+        <w:t>et à donner pour valider le changement)</w:t>
       </w:r>
     </w:p>
     <w:p>
@@ -2667,21 +3781,7 @@
           <w:sz w:val="26"/>
           <w:szCs w:val="26"/>
         </w:rPr>
-        <w:t>25</w:t>
-      </w:r>
-      <w:r>
-        <w:rPr>
-          <w:sz w:val="26"/>
-          <w:szCs w:val="26"/>
-        </w:rPr>
-        <w:t>-26</w:t>
-      </w:r>
-      <w:r>
-        <w:rPr>
-          <w:sz w:val="26"/>
-          <w:szCs w:val="26"/>
-        </w:rPr>
-        <w:t>/07 :</w:t>
+        <w:t>09/09 – 10/09 :</w:t>
       </w:r>
     </w:p>
     <w:p>
@@ -2701,6 +3801,46 @@
           <w:sz w:val="26"/>
           <w:szCs w:val="26"/>
         </w:rPr>
+        <w:t>Préparation à la soutenance du projet</w:t>
+      </w:r>
+    </w:p>
+    <w:p>
+      <w:pPr>
+        <w:pStyle w:val="Paragraphedeliste"/>
+        <w:numPr>
+          <w:ilvl w:val="0"/>
+          <w:numId w:val="1"/>
+        </w:numPr>
+        <w:rPr>
+          <w:sz w:val="26"/>
+          <w:szCs w:val="26"/>
+        </w:rPr>
+      </w:pPr>
+      <w:r>
+        <w:rPr>
+          <w:sz w:val="26"/>
+          <w:szCs w:val="26"/>
+        </w:rPr>
+        <w:t xml:space="preserve">11/09 – 14/09 : </w:t>
+      </w:r>
+    </w:p>
+    <w:p>
+      <w:pPr>
+        <w:pStyle w:val="Paragraphedeliste"/>
+        <w:numPr>
+          <w:ilvl w:val="1"/>
+          <w:numId w:val="1"/>
+        </w:numPr>
+        <w:rPr>
+          <w:sz w:val="26"/>
+          <w:szCs w:val="26"/>
+        </w:rPr>
+      </w:pPr>
+      <w:r>
+        <w:rPr>
+          <w:sz w:val="26"/>
+          <w:szCs w:val="26"/>
+        </w:rPr>
         <w:t>Faits :</w:t>
       </w:r>
     </w:p>
@@ -2721,8 +3861,36 @@
           <w:sz w:val="26"/>
           <w:szCs w:val="26"/>
         </w:rPr>
-        <w:t>Résolution de la double table dans la bdd mais re-problème avec les mdp (.matches())</w:t>
-      </w:r>
+        <w:t xml:space="preserve">Build du projet mais pas réussi à l’intégrer au serveur (à voir les différentes méthodes de serveur chez ionos) </w:t>
+      </w:r>
+    </w:p>
+    <w:p>
+      <w:pPr>
+        <w:pStyle w:val="Paragraphedeliste"/>
+        <w:numPr>
+          <w:ilvl w:val="2"/>
+          <w:numId w:val="1"/>
+        </w:numPr>
+        <w:rPr>
+          <w:sz w:val="26"/>
+          <w:szCs w:val="26"/>
+        </w:rPr>
+      </w:pPr>
+      <w:r>
+        <w:rPr>
+          <w:sz w:val="26"/>
+          <w:szCs w:val="26"/>
+        </w:rPr>
+        <w:t xml:space="preserve">Début de l’interface avec envoie de fichiers et dossiers entre admin et user (but : interface commune entre admin et user pour partager des fichiers de façon sécurisé) avec début de fonctionnement dans le backend </w:t>
+      </w:r>
+    </w:p>
+    <w:p>
+      <w:pPr>
+        <w:rPr>
+          <w:sz w:val="26"/>
+          <w:szCs w:val="26"/>
+        </w:rPr>
+      </w:pPr>
     </w:p>
     <w:p>
       <w:pPr>
@@ -2741,7 +3909,111 @@
           <w:sz w:val="26"/>
           <w:szCs w:val="26"/>
         </w:rPr>
-        <w:t>29/07 :</w:t>
+        <w:t>Pour d’autres détails, voir le git du projet :</w:t>
+      </w:r>
+      <w:r>
+        <w:t xml:space="preserve"> </w:t>
+      </w:r>
+      <w:hyperlink r:id="rId5" w:history="1">
+        <w:r>
+          <w:rPr>
+            <w:rStyle w:val="Lienhypertexte"/>
+            <w:sz w:val="26"/>
+            <w:szCs w:val="26"/>
+          </w:rPr>
+          <w:t>https://github.com/DrissHmd/Stage-MarechalRF</w:t>
+        </w:r>
+      </w:hyperlink>
+      <w:r>
+        <w:rPr>
+          <w:sz w:val="26"/>
+          <w:szCs w:val="26"/>
+        </w:rPr>
+        <w:t xml:space="preserve"> </w:t>
+      </w:r>
+    </w:p>
+    <w:p>
+      <w:pPr>
+        <w:rPr>
+          <w:sz w:val="26"/>
+          <w:szCs w:val="26"/>
+        </w:rPr>
+      </w:pPr>
+    </w:p>
+    <w:p>
+      <w:pPr>
+        <w:pStyle w:val="Paragraphedeliste"/>
+        <w:numPr>
+          <w:ilvl w:val="0"/>
+          <w:numId w:val="1"/>
+        </w:numPr>
+        <w:rPr>
+          <w:sz w:val="26"/>
+          <w:szCs w:val="26"/>
+        </w:rPr>
+      </w:pPr>
+      <w:r>
+        <w:rPr>
+          <w:sz w:val="26"/>
+          <w:szCs w:val="26"/>
+        </w:rPr>
+        <w:t xml:space="preserve">Note : </w:t>
+      </w:r>
+      <w:r>
+        <w:rPr>
+          <w:sz w:val="26"/>
+          <w:szCs w:val="26"/>
+        </w:rPr>
+        <w:t>N</w:t>
+      </w:r>
+      <w:r>
+        <w:rPr>
+          <w:sz w:val="26"/>
+          <w:szCs w:val="26"/>
+        </w:rPr>
+        <w:t xml:space="preserve">e pas </w:t>
+      </w:r>
+      <w:r>
+        <w:rPr>
+          <w:sz w:val="26"/>
+          <w:szCs w:val="26"/>
+        </w:rPr>
+        <w:t>oublier</w:t>
+      </w:r>
+      <w:r>
+        <w:rPr>
+          <w:sz w:val="26"/>
+          <w:szCs w:val="26"/>
+        </w:rPr>
+        <w:t xml:space="preserve"> le lien entre </w:t>
+      </w:r>
+      <w:r>
+        <w:rPr>
+          <w:sz w:val="26"/>
+          <w:szCs w:val="26"/>
+        </w:rPr>
+        <w:t>MySQL</w:t>
+      </w:r>
+      <w:r>
+        <w:rPr>
+          <w:sz w:val="26"/>
+          <w:szCs w:val="26"/>
+        </w:rPr>
+        <w:t xml:space="preserve"> et </w:t>
+      </w:r>
+      <w:r>
+        <w:rPr>
+          <w:sz w:val="26"/>
+          <w:szCs w:val="26"/>
+        </w:rPr>
+        <w:t>Access</w:t>
+      </w:r>
+      <w:r>
+        <w:rPr>
+          <w:sz w:val="26"/>
+          <w:szCs w:val="26"/>
+        </w:rPr>
+        <w:t xml:space="preserve"> pour les infos transitant entre les bdd</w:t>
       </w:r>
     </w:p>
     <w:p>
@@ -2761,339 +4033,34 @@
           <w:sz w:val="26"/>
           <w:szCs w:val="26"/>
         </w:rPr>
-        <w:t>Faits :</w:t>
-      </w:r>
-    </w:p>
-    <w:p>
-      <w:pPr>
-        <w:pStyle w:val="Paragraphedeliste"/>
-        <w:numPr>
-          <w:ilvl w:val="2"/>
-          <w:numId w:val="1"/>
-        </w:numPr>
-        <w:rPr>
-          <w:sz w:val="26"/>
-          <w:szCs w:val="26"/>
-        </w:rPr>
-      </w:pPr>
-      <w:r>
-        <w:rPr>
-          <w:sz w:val="26"/>
-          <w:szCs w:val="26"/>
-        </w:rPr>
-        <w:t>Re-résolution du double hashage + résolution problème de la double table (rôle_user et user_role)</w:t>
-      </w:r>
-    </w:p>
-    <w:p>
-      <w:pPr>
-        <w:pStyle w:val="Paragraphedeliste"/>
-        <w:numPr>
-          <w:ilvl w:val="0"/>
-          <w:numId w:val="1"/>
-        </w:numPr>
-        <w:rPr>
-          <w:sz w:val="26"/>
-          <w:szCs w:val="26"/>
-        </w:rPr>
-      </w:pPr>
-      <w:r>
-        <w:rPr>
-          <w:sz w:val="26"/>
-          <w:szCs w:val="26"/>
-        </w:rPr>
-        <w:t>30/07 :</w:t>
-      </w:r>
-    </w:p>
-    <w:p>
-      <w:pPr>
-        <w:pStyle w:val="Paragraphedeliste"/>
-        <w:numPr>
-          <w:ilvl w:val="1"/>
-          <w:numId w:val="1"/>
-        </w:numPr>
-        <w:rPr>
-          <w:sz w:val="26"/>
-          <w:szCs w:val="26"/>
-        </w:rPr>
-      </w:pPr>
-      <w:r>
-        <w:rPr>
-          <w:sz w:val="26"/>
-          <w:szCs w:val="26"/>
-        </w:rPr>
-        <w:t>Faits :</w:t>
-      </w:r>
-    </w:p>
-    <w:p>
-      <w:pPr>
-        <w:pStyle w:val="Paragraphedeliste"/>
-        <w:numPr>
-          <w:ilvl w:val="2"/>
-          <w:numId w:val="1"/>
-        </w:numPr>
-        <w:rPr>
-          <w:sz w:val="26"/>
-          <w:szCs w:val="26"/>
-        </w:rPr>
-      </w:pPr>
-      <w:r>
-        <w:rPr>
-          <w:sz w:val="26"/>
-          <w:szCs w:val="26"/>
-        </w:rPr>
-        <w:t xml:space="preserve">Suppression des userRole (model, service, controller, ect…) car trop de problème pour la bdd. Données plutôt misent dans User (manque vérification au niveau du back)  </w:t>
-      </w:r>
-    </w:p>
-    <w:p>
-      <w:pPr>
-        <w:pStyle w:val="Paragraphedeliste"/>
-        <w:numPr>
-          <w:ilvl w:val="2"/>
-          <w:numId w:val="1"/>
-        </w:numPr>
-        <w:rPr>
-          <w:sz w:val="26"/>
-          <w:szCs w:val="26"/>
-        </w:rPr>
-      </w:pPr>
-      <w:r>
-        <w:rPr>
-          <w:sz w:val="26"/>
-          <w:szCs w:val="26"/>
-        </w:rPr>
-        <w:t>Ne pas oublier la save faite juste avant au cas ou si le noouveau système ne fonctionne pas</w:t>
-      </w:r>
-    </w:p>
-    <w:p>
-      <w:pPr>
-        <w:pStyle w:val="Paragraphedeliste"/>
-        <w:numPr>
-          <w:ilvl w:val="0"/>
-          <w:numId w:val="1"/>
-        </w:numPr>
-        <w:rPr>
-          <w:sz w:val="26"/>
-          <w:szCs w:val="26"/>
-        </w:rPr>
-      </w:pPr>
-      <w:r>
-        <w:rPr>
-          <w:sz w:val="26"/>
-          <w:szCs w:val="26"/>
-        </w:rPr>
-        <w:t>31/07 – 07/08 :</w:t>
-      </w:r>
-    </w:p>
-    <w:p>
-      <w:pPr>
-        <w:pStyle w:val="Paragraphedeliste"/>
-        <w:numPr>
-          <w:ilvl w:val="1"/>
-          <w:numId w:val="1"/>
-        </w:numPr>
-        <w:rPr>
-          <w:sz w:val="26"/>
-          <w:szCs w:val="26"/>
-        </w:rPr>
-      </w:pPr>
-      <w:r>
-        <w:rPr>
-          <w:sz w:val="26"/>
-          <w:szCs w:val="26"/>
-        </w:rPr>
-        <w:t>Faits :</w:t>
-      </w:r>
-      <w:r>
-        <w:rPr>
-          <w:sz w:val="26"/>
-          <w:szCs w:val="26"/>
-        </w:rPr>
-        <w:tab/>
-      </w:r>
-    </w:p>
-    <w:p>
-      <w:pPr>
-        <w:pStyle w:val="Paragraphedeliste"/>
-        <w:numPr>
-          <w:ilvl w:val="2"/>
-          <w:numId w:val="1"/>
-        </w:numPr>
-        <w:rPr>
-          <w:sz w:val="26"/>
-          <w:szCs w:val="26"/>
-        </w:rPr>
-      </w:pPr>
-      <w:r>
-        <w:rPr>
-          <w:sz w:val="26"/>
-          <w:szCs w:val="26"/>
-        </w:rPr>
-        <w:t>Nouvelle bdd fonctionnel (suppression d’une table superflue « rôle_user » alors que le lien se faisait par le « rôle_id » dans la table user).</w:t>
-      </w:r>
-    </w:p>
-    <w:p>
-      <w:pPr>
-        <w:pStyle w:val="Paragraphedeliste"/>
-        <w:numPr>
-          <w:ilvl w:val="0"/>
-          <w:numId w:val="1"/>
-        </w:numPr>
-        <w:rPr>
-          <w:sz w:val="26"/>
-          <w:szCs w:val="26"/>
-        </w:rPr>
-      </w:pPr>
-      <w:r>
-        <w:rPr>
-          <w:sz w:val="26"/>
-          <w:szCs w:val="26"/>
-        </w:rPr>
-        <w:t>08/08 – 23/08 :</w:t>
-      </w:r>
-    </w:p>
-    <w:p>
-      <w:pPr>
-        <w:pStyle w:val="Paragraphedeliste"/>
-        <w:numPr>
-          <w:ilvl w:val="1"/>
-          <w:numId w:val="1"/>
-        </w:numPr>
-        <w:rPr>
-          <w:sz w:val="26"/>
-          <w:szCs w:val="26"/>
-        </w:rPr>
-      </w:pPr>
-      <w:r>
-        <w:rPr>
-          <w:sz w:val="26"/>
-          <w:szCs w:val="26"/>
-        </w:rPr>
-        <w:t xml:space="preserve">Faits : </w:t>
-      </w:r>
-    </w:p>
-    <w:p>
-      <w:pPr>
-        <w:pStyle w:val="Paragraphedeliste"/>
-        <w:numPr>
-          <w:ilvl w:val="2"/>
-          <w:numId w:val="1"/>
-        </w:numPr>
-        <w:rPr>
-          <w:sz w:val="26"/>
-          <w:szCs w:val="26"/>
-        </w:rPr>
-      </w:pPr>
-      <w:r>
-        <w:rPr>
-          <w:sz w:val="26"/>
-          <w:szCs w:val="26"/>
-        </w:rPr>
-        <w:t>Voir log github</w:t>
-      </w:r>
-    </w:p>
-    <w:p>
-      <w:pPr>
-        <w:rPr>
-          <w:sz w:val="26"/>
-          <w:szCs w:val="26"/>
-        </w:rPr>
-      </w:pPr>
-    </w:p>
-    <w:p>
-      <w:pPr>
-        <w:rPr>
-          <w:sz w:val="26"/>
-          <w:szCs w:val="26"/>
-        </w:rPr>
-      </w:pPr>
-    </w:p>
-    <w:p>
-      <w:pPr>
-        <w:rPr>
-          <w:sz w:val="26"/>
-          <w:szCs w:val="26"/>
-        </w:rPr>
-      </w:pPr>
-    </w:p>
-    <w:p>
-      <w:pPr>
-        <w:pStyle w:val="Paragraphedeliste"/>
-        <w:numPr>
-          <w:ilvl w:val="0"/>
-          <w:numId w:val="1"/>
-        </w:numPr>
-        <w:rPr>
-          <w:sz w:val="26"/>
-          <w:szCs w:val="26"/>
-        </w:rPr>
-      </w:pPr>
-      <w:r>
-        <w:rPr>
-          <w:sz w:val="26"/>
-          <w:szCs w:val="26"/>
-        </w:rPr>
-        <w:t xml:space="preserve">Note : </w:t>
-      </w:r>
-    </w:p>
-    <w:p>
-      <w:pPr>
-        <w:pStyle w:val="Paragraphedeliste"/>
-        <w:numPr>
-          <w:ilvl w:val="1"/>
-          <w:numId w:val="1"/>
-        </w:numPr>
-        <w:rPr>
-          <w:sz w:val="26"/>
-          <w:szCs w:val="26"/>
-        </w:rPr>
-      </w:pPr>
-      <w:r>
-        <w:rPr>
-          <w:sz w:val="26"/>
-          <w:szCs w:val="26"/>
-        </w:rPr>
-        <w:t>Partir plutôt sur le stockage des infos sur la bdd (ne pas oublié le lien entre mysql et access) et notifier sur le mail que qlqun a rempli le formulaire (soucis de conformité et données personnelles envoyés par mail).</w:t>
-      </w:r>
-    </w:p>
-    <w:p>
-      <w:pPr>
-        <w:pStyle w:val="Paragraphedeliste"/>
-        <w:numPr>
-          <w:ilvl w:val="1"/>
-          <w:numId w:val="1"/>
-        </w:numPr>
-        <w:rPr>
-          <w:sz w:val="26"/>
-          <w:szCs w:val="26"/>
-        </w:rPr>
-      </w:pPr>
-      <w:r>
-        <w:rPr>
-          <w:sz w:val="26"/>
-          <w:szCs w:val="26"/>
-        </w:rPr>
-        <w:t xml:space="preserve">Dashboard où l’admin pourra gérer plusieurs choses (à prendre exemple sur la sae avec leur dashboard): </w:t>
-      </w:r>
-    </w:p>
-    <w:p>
-      <w:pPr>
-        <w:pStyle w:val="Paragraphedeliste"/>
-        <w:numPr>
-          <w:ilvl w:val="2"/>
-          <w:numId w:val="1"/>
-        </w:numPr>
-        <w:rPr>
-          <w:sz w:val="26"/>
-          <w:szCs w:val="26"/>
-        </w:rPr>
-      </w:pPr>
-      <w:r>
-        <w:rPr>
-          <w:sz w:val="26"/>
-          <w:szCs w:val="26"/>
-        </w:rPr>
-        <w:lastRenderedPageBreak/>
-        <w:t>Les clients et utilisateurs, avec leurs droits (clients à lister uniquement lorsqu’on les cherche par leur nom ou d’autres paramètres)</w:t>
+        <w:t xml:space="preserve">Dashboard où l’admin pourra gérer plusieurs choses: </w:t>
+      </w:r>
+    </w:p>
+    <w:p>
+      <w:pPr>
+        <w:pStyle w:val="Paragraphedeliste"/>
+        <w:numPr>
+          <w:ilvl w:val="2"/>
+          <w:numId w:val="1"/>
+        </w:numPr>
+        <w:rPr>
+          <w:sz w:val="26"/>
+          <w:szCs w:val="26"/>
+        </w:rPr>
+      </w:pPr>
+      <w:r>
+        <w:rPr>
+          <w:sz w:val="26"/>
+          <w:szCs w:val="26"/>
+        </w:rPr>
+        <w:t>Les clients et utilisateurs, avec leurs droits (clients à lister lorsqu’on les cherche par leur nom ou d’autres paramètres)</w:t>
+      </w:r>
+      <w:r>
+        <w:rPr>
+          <w:sz w:val="26"/>
+          <w:szCs w:val="26"/>
+        </w:rPr>
+        <w:t xml:space="preserve"> =&gt; fait</w:t>
       </w:r>
     </w:p>
     <w:p>
@@ -3114,6 +4081,13 @@
           <w:szCs w:val="26"/>
         </w:rPr>
         <w:t>Les différents fichiers qu’ils envoient (si possible)</w:t>
+      </w:r>
+      <w:r>
+        <w:rPr>
+          <w:sz w:val="26"/>
+          <w:szCs w:val="26"/>
+        </w:rPr>
+        <w:t xml:space="preserve"> =&gt; à faire</w:t>
       </w:r>
     </w:p>
     <w:p>
@@ -4191,6 +5165,29 @@
       <w:spacing w:val="5"/>
     </w:rPr>
   </w:style>
+  <w:style w:type="character" w:styleId="Lienhypertexte">
+    <w:name w:val="Hyperlink"/>
+    <w:basedOn w:val="Policepardfaut"/>
+    <w:uiPriority w:val="99"/>
+    <w:unhideWhenUsed/>
+    <w:rsid w:val="008D7815"/>
+    <w:rPr>
+      <w:color w:val="467886" w:themeColor="hyperlink"/>
+      <w:u w:val="single"/>
+    </w:rPr>
+  </w:style>
+  <w:style w:type="character" w:styleId="Mentionnonrsolue">
+    <w:name w:val="Unresolved Mention"/>
+    <w:basedOn w:val="Policepardfaut"/>
+    <w:uiPriority w:val="99"/>
+    <w:semiHidden/>
+    <w:unhideWhenUsed/>
+    <w:rsid w:val="008D7815"/>
+    <w:rPr>
+      <w:color w:val="605E5C"/>
+      <w:shd w:val="clear" w:color="auto" w:fill="E1DFDD"/>
+    </w:rPr>
+  </w:style>
 </w:styles>
 </file>
 

</xml_diff>